<commit_message>
add par 1.2 and half of 1.3
</commit_message>
<xml_diff>
--- a/TezaDanPopa (2).docx
+++ b/TezaDanPopa (2).docx
@@ -4669,22 +4669,13 @@
         <w:t>“</w:t>
       </w:r>
       <w:r>
-        <w:t>Bazele Redux-ului</w:t>
-      </w:r>
-      <w:r>
-        <w:t xml:space="preserve">” – începînd </w:t>
-      </w:r>
-      <w:r>
-        <w:t>cu studierea sau cercetarea unei biblioteci</w:t>
-      </w:r>
-      <w:r>
-        <w:t xml:space="preserve"> va fi nevoie de a înțelege</w:t>
-      </w:r>
-      <w:r>
-        <w:t xml:space="preserve"> cum de a o folosi</w:t>
-      </w:r>
-      <w:r>
-        <w:t>;</w:t>
+        <w:t>Motivele utilizării Redux</w:t>
+      </w:r>
+      <w:r>
+        <w:t>”</w:t>
+      </w:r>
+      <w:r>
+        <w:t xml:space="preserve"> – se va vorbi despre avantajele folosirei Redux-ului</w:t>
       </w:r>
     </w:p>
     <w:p>
@@ -4701,18 +4692,21 @@
         <w:t>“</w:t>
       </w:r>
       <w:r>
-        <w:t>Integrarea Redux-ului în aplicațiile React</w:t>
-      </w:r>
-      <w:r>
-        <w:t xml:space="preserve">” – se va vorbi despre </w:t>
-      </w:r>
-      <w:r>
-        <w:t>cea mai bună metodă de a integra Redux si React</w:t>
-      </w:r>
-      <w:r>
-        <w:rPr>
-          <w:lang w:val="en-US"/>
-        </w:rPr>
+        <w:t>Bazele Redux-ului</w:t>
+      </w:r>
+      <w:r>
+        <w:t xml:space="preserve">” – începînd </w:t>
+      </w:r>
+      <w:r>
+        <w:t>cu studierea sau cercetarea unei biblioteci</w:t>
+      </w:r>
+      <w:r>
+        <w:t xml:space="preserve"> va fi nevoie de a înțelege</w:t>
+      </w:r>
+      <w:r>
+        <w:t xml:space="preserve"> cum de a o folosi</w:t>
+      </w:r>
+      <w:r>
         <w:t>;</w:t>
       </w:r>
     </w:p>
@@ -4730,29 +4724,19 @@
         <w:t>“</w:t>
       </w:r>
       <w:r>
-        <w:t>Utilizarea a middleware în Redux</w:t>
-      </w:r>
-      <w:r>
-        <w:t xml:space="preserve">” – subcapitolul dat va conține </w:t>
-      </w:r>
-      <w:r>
-        <w:t>folosirea extensiilor pentu Redux</w:t>
+        <w:t>Integrarea Redux-ului în aplicațiile React</w:t>
+      </w:r>
+      <w:r>
+        <w:t xml:space="preserve">” – se va vorbi despre </w:t>
+      </w:r>
+      <w:r>
+        <w:t>cea mai bună metodă de a integra Redux si React</w:t>
       </w:r>
       <w:r>
         <w:rPr>
           <w:lang w:val="en-US"/>
         </w:rPr>
         <w:t>;</w:t>
-      </w:r>
-      <w:bookmarkStart w:id="2" w:name="_GoBack"/>
-      <w:bookmarkEnd w:id="2"/>
-    </w:p>
-    <w:p>
-      <w:pPr>
-        <w:ind w:firstLine="708"/>
-      </w:pPr>
-      <w:r>
-        <w:t>În capitolul doi “Tehnologii necesare la dezvoltarea aplicației” sunt analizate tehnologiile, bibliotecile, standardele utilizate în dezvoltarea aplicațiilor pe platforma Ruby on Rails. Capitolul va cuprinde patru subcapitole:</w:t>
       </w:r>
     </w:p>
     <w:p>
@@ -4766,6 +4750,55 @@
         <w:contextualSpacing/>
       </w:pPr>
       <w:r>
+        <w:t>“</w:t>
+      </w:r>
+      <w:r>
+        <w:t>Utilizarea a middleware în Redux</w:t>
+      </w:r>
+      <w:r>
+        <w:t xml:space="preserve">” – subcapitolul dat va conține </w:t>
+      </w:r>
+      <w:r>
+        <w:t>folosirea extensiilor pentu Redux</w:t>
+      </w:r>
+      <w:r>
+        <w:rPr>
+          <w:lang w:val="en-US"/>
+        </w:rPr>
+        <w:t>;</w:t>
+      </w:r>
+    </w:p>
+    <w:p>
+      <w:pPr>
+        <w:ind w:firstLine="708"/>
+        <w:rPr>
+          <w:highlight w:val="yellow"/>
+        </w:rPr>
+      </w:pPr>
+      <w:r>
+        <w:rPr>
+          <w:highlight w:val="yellow"/>
+        </w:rPr>
+        <w:t>În capitolul doi “Tehnologii necesare la dezvoltarea aplicației” sunt analizate tehnologiile, bibliotecile, standardele utilizate în dezvoltarea aplicațiilor pe platforma Ruby on Rails. Capitolul va cuprinde patru subcapitole:</w:t>
+      </w:r>
+    </w:p>
+    <w:p>
+      <w:pPr>
+        <w:widowControl w:val="0"/>
+        <w:numPr>
+          <w:ilvl w:val="0"/>
+          <w:numId w:val="7"/>
+        </w:numPr>
+        <w:ind w:hanging="360"/>
+        <w:contextualSpacing/>
+        <w:rPr>
+          <w:highlight w:val="yellow"/>
+        </w:rPr>
+      </w:pPr>
+      <w:r>
+        <w:rPr>
+          <w:highlight w:val="yellow"/>
+        </w:rPr>
         <w:t xml:space="preserve">“Importanța conceptelor programării functionale in creeare aplicațiilor Redux”– subcapitolul dat va conține descrierea mai multor tehnologii aplicate în versiunea nouă a framework-ului. </w:t>
       </w:r>
     </w:p>
@@ -4778,8 +4811,14 @@
         </w:numPr>
         <w:ind w:hanging="360"/>
         <w:contextualSpacing/>
-      </w:pPr>
-      <w:r>
+        <w:rPr>
+          <w:highlight w:val="yellow"/>
+        </w:rPr>
+      </w:pPr>
+      <w:r>
+        <w:rPr>
+          <w:highlight w:val="yellow"/>
+        </w:rPr>
         <w:t>“Standardele DRY și COC” – standarde des întîlnite în lumea programării și desigur în RoR;</w:t>
       </w:r>
     </w:p>
@@ -4792,8 +4831,14 @@
         </w:numPr>
         <w:ind w:hanging="360"/>
         <w:contextualSpacing/>
-      </w:pPr>
-      <w:r>
+        <w:rPr>
+          <w:highlight w:val="yellow"/>
+        </w:rPr>
+      </w:pPr>
+      <w:r>
+        <w:rPr>
+          <w:highlight w:val="yellow"/>
+        </w:rPr>
         <w:t>“Biblioteci și Framework-uri” – se va discuta despre bibliotecile standarte ale RoR-ului și cele externe care pot ușura procesul de dezvoltare a aplicației;</w:t>
       </w:r>
     </w:p>
@@ -4806,8 +4851,14 @@
         </w:numPr>
         <w:ind w:hanging="360"/>
         <w:contextualSpacing/>
-      </w:pPr>
-      <w:r>
+        <w:rPr>
+          <w:highlight w:val="yellow"/>
+        </w:rPr>
+      </w:pPr>
+      <w:r>
+        <w:rPr>
+          <w:highlight w:val="yellow"/>
+        </w:rPr>
         <w:t>“Landing-Page” – se va vorbi despre pattern-uri ca MVC, unele standarde din subcapitolele precedente și de ce Rails pierde în aplicații de tip Landing-Page;</w:t>
       </w:r>
     </w:p>
@@ -4820,16 +4871,28 @@
         </w:numPr>
         <w:ind w:hanging="360"/>
         <w:contextualSpacing/>
-      </w:pPr>
-      <w:r>
+        <w:rPr>
+          <w:highlight w:val="yellow"/>
+        </w:rPr>
+      </w:pPr>
+      <w:r>
+        <w:rPr>
+          <w:highlight w:val="yellow"/>
+        </w:rPr>
         <w:t>“Lucrul cu baze de date” – se va discuta despre un design pattern al datelor ca ORM și cum RoR-ul îl implimentează.</w:t>
       </w:r>
     </w:p>
     <w:p>
       <w:pPr>
         <w:ind w:firstLine="709"/>
-      </w:pPr>
-      <w:r>
+        <w:rPr>
+          <w:highlight w:val="yellow"/>
+        </w:rPr>
+      </w:pPr>
+      <w:r>
+        <w:rPr>
+          <w:highlight w:val="yellow"/>
+        </w:rPr>
         <w:t>În al treilea capitol “Elaborarea aplicației Marius Review Site” vor fi analizați pașii de elaborare a aplicației web. Capitolul va conține două subcapitole:</w:t>
       </w:r>
     </w:p>
@@ -4842,8 +4905,14 @@
         </w:numPr>
         <w:ind w:hanging="360"/>
         <w:contextualSpacing/>
-      </w:pPr>
-      <w:r>
+        <w:rPr>
+          <w:highlight w:val="yellow"/>
+        </w:rPr>
+      </w:pPr>
+      <w:r>
+        <w:rPr>
+          <w:highlight w:val="yellow"/>
+        </w:rPr>
         <w:t>“Spațiul de lucru RubyMine” – analiza posibilităților IDE-ului dat: structura, componentele de bază și posibilitățile oferite. Cum se configurează spațiul de lucru.</w:t>
       </w:r>
     </w:p>
@@ -4856,8 +4925,14 @@
         </w:numPr>
         <w:ind w:hanging="360"/>
         <w:contextualSpacing/>
-      </w:pPr>
-      <w:r>
+        <w:rPr>
+          <w:highlight w:val="yellow"/>
+        </w:rPr>
+      </w:pPr>
+      <w:r>
+        <w:rPr>
+          <w:highlight w:val="yellow"/>
+        </w:rPr>
         <w:t>“Crearea aplicației Marius Review Site” – subcapitolul dat va fi expus în șapte subcapitole care vor reda tehnologiile și ideile aplicate în aplicația finală.</w:t>
       </w:r>
     </w:p>
@@ -4866,18 +4941,33 @@
         <w:ind w:firstLine="709"/>
       </w:pPr>
       <w:r>
+        <w:rPr>
+          <w:highlight w:val="yellow"/>
+        </w:rPr>
         <w:t xml:space="preserve">Teza este expusă pe </w:t>
       </w:r>
       <w:r>
+        <w:rPr>
+          <w:highlight w:val="yellow"/>
+        </w:rPr>
         <w:t>42</w:t>
       </w:r>
       <w:r>
+        <w:rPr>
+          <w:highlight w:val="yellow"/>
+        </w:rPr>
         <w:t xml:space="preserve"> pagini, conține </w:t>
       </w:r>
       <w:r>
+        <w:rPr>
+          <w:highlight w:val="yellow"/>
+        </w:rPr>
         <w:t>20</w:t>
       </w:r>
       <w:r>
+        <w:rPr>
+          <w:highlight w:val="yellow"/>
+        </w:rPr>
         <w:t xml:space="preserve"> resurse bibliografice, 1 tabel și 17 figuri.</w:t>
       </w:r>
       <w:r>
@@ -4889,25 +4979,25 @@
         <w:pStyle w:val="Head"/>
         <w:outlineLvl w:val="0"/>
       </w:pPr>
-      <w:bookmarkStart w:id="3" w:name="_Toc482604073"/>
+      <w:bookmarkStart w:id="2" w:name="_Toc482604073"/>
       <w:r>
         <w:lastRenderedPageBreak/>
         <w:t xml:space="preserve">PREZENTAREA </w:t>
       </w:r>
+      <w:bookmarkEnd w:id="2"/>
+      <w:r>
+        <w:t>BIBLIOTECII REDUX</w:t>
+      </w:r>
+    </w:p>
+    <w:p>
+      <w:pPr>
+        <w:pStyle w:val="Head23"/>
+      </w:pPr>
+      <w:bookmarkStart w:id="3" w:name="_Toc482604074"/>
+      <w:r>
+        <w:t>Scurt istoric</w:t>
+      </w:r>
       <w:bookmarkEnd w:id="3"/>
-      <w:r>
-        <w:t>BIBLIOTECII REDUX</w:t>
-      </w:r>
-    </w:p>
-    <w:p>
-      <w:pPr>
-        <w:pStyle w:val="Head23"/>
-      </w:pPr>
-      <w:bookmarkStart w:id="4" w:name="_Toc482604074"/>
-      <w:r>
-        <w:t>Scurt istoric</w:t>
-      </w:r>
-      <w:bookmarkEnd w:id="4"/>
     </w:p>
     <w:p>
       <w:pPr>
@@ -4935,7 +5025,13 @@
         <w:t>.</w:t>
       </w:r>
       <w:r>
-        <w:t xml:space="preserve"> Redux este o librărie JavaScript open-source pentru managementul stării aplicației. Aceasta librărie a fost creată de Dan Abramov si Andrew Clark în 2015. Dan Abramov a început lucrul la aceasta librarie când se pregătea de conferinta </w:t>
+        <w:t xml:space="preserve"> Redux este o librărie JavaScript open-source pentru managementul stării aplicației. Aceasta librărie a fost creată de Dan Abramov si Andrew Clark în 2015. Dan Abramov a început </w:t>
+      </w:r>
+      <w:r>
+        <w:t>lucrul la această</w:t>
+      </w:r>
+      <w:r>
+        <w:t xml:space="preserve"> librarie când se pregătea de conferinta </w:t>
       </w:r>
       <w:r>
         <w:rPr>
@@ -4967,7 +5063,13 @@
         </w:rPr>
       </w:pPr>
       <w:r>
-        <w:t xml:space="preserve">Abramov mentioneaza, </w:t>
+        <w:t>A</w:t>
+      </w:r>
+      <w:r>
+        <w:t>bramov mentionează</w:t>
+      </w:r>
+      <w:r>
+        <w:t xml:space="preserve">, </w:t>
       </w:r>
       <w:r>
         <w:rPr>
@@ -4985,6 +5087,12 @@
         <w:rPr>
           <w:i/>
         </w:rPr>
+        <w:t xml:space="preserve"> cu starea</w:t>
+      </w:r>
+      <w:r>
+        <w:rPr>
+          <w:i/>
+        </w:rPr>
         <w:t>”</w:t>
       </w:r>
       <w:r>
@@ -5005,7 +5113,13 @@
         <w:t>Abramov</w:t>
       </w:r>
       <w:r>
-        <w:t xml:space="preserve"> a observat similaritatea dintre paternului Flux si a unei functie de reducere, adăugând</w:t>
+        <w:t xml:space="preserve"> a observat</w:t>
+      </w:r>
+      <w:r>
+        <w:t xml:space="preserve"> similaritatea dintre paternul</w:t>
+      </w:r>
+      <w:r>
+        <w:t xml:space="preserve"> Flux si a unei functie de reducere, adăugând</w:t>
       </w:r>
       <w:r>
         <w:rPr>
@@ -5136,7 +5250,19 @@
         <w:t>Trebuie de menționat că</w:t>
       </w:r>
       <w:r>
-        <w:t xml:space="preserve"> Redux nu are nici o relație cu React. Putem scrie aplicații Redux cu React, Angular, Ember, jQuery, sau JavaScript vanilla. Trebuie de mai menționat încă că Redux se combină în special cu asa librării ca React sau Deku deoarece ele permit descrierea UI ca niște funcții</w:t>
+        <w:t xml:space="preserve"> Redux nu are nici o relație cu React. Putem scrie aplicații Redux cu Re</w:t>
+      </w:r>
+      <w:r>
+        <w:t>act, Angular, Ember, jQuery,</w:t>
+      </w:r>
+      <w:r>
+        <w:t xml:space="preserve"> JavaScript vanilla</w:t>
+      </w:r>
+      <w:r>
+        <w:t xml:space="preserve"> sau orice alta librărie JavaScript</w:t>
+      </w:r>
+      <w:r>
+        <w:t>. Trebuie de mai menționat încă că Redux se combină în special cu asa librării ca React sau Deku deoarece ele permit descrierea UI ca niște funcții</w:t>
       </w:r>
       <w:r>
         <w:t xml:space="preserve"> </w:t>
@@ -5144,44 +5270,11 @@
       <w:r>
         <w:t>care reprezintă starea, iar Redux emite reînnoirele stării în răspuns la acțiuni.</w:t>
       </w:r>
-      <w:r>
-        <w:rPr>
-          <w:highlight w:val="yellow"/>
-        </w:rPr>
-        <w:t>Ruby</w:t>
-      </w:r>
-      <w:r>
-        <w:t xml:space="preserve"> este un limbaj eclectic, în sensul că a preluat o multitudine de caracteristici preţioase din numeroase alte limbaje, dintre care două se disting în mod special: Smalltalk şi Perl. În ciuda acestui fapt, limbajul este simplu, consistent şi succint în exprimare[2]. </w:t>
-      </w:r>
-    </w:p>
-    <w:p>
-      <w:pPr>
-        <w:ind w:firstLine="709"/>
-      </w:pPr>
-      <w:r>
-        <w:t xml:space="preserve">Ca şi în Smalltalk (dar spre deosebire de Python), în Ruby nu există nimic altceva decât obiecte. Orice există este instanţă a unei clase. Ca şi în Smalltalk, orice acţiune se face trimiţând un mesaj unui obiect. Spre deosebire de Smalltalk, Ruby nu produce </w:t>
-      </w:r>
-      <w:r>
-        <w:rPr>
-          <w:i/>
-        </w:rPr>
-        <w:t>bytecode,</w:t>
-      </w:r>
-      <w:r>
-        <w:t xml:space="preserve"> ci se interpretează. </w:t>
-      </w:r>
-    </w:p>
-    <w:p>
-      <w:r>
-        <w:t>În plus, sintaxa lui Ruby este mult mai familiară decât cea utilizată de Smalltalk, deşi este inspirată din Eiffel şi Ada, cu influenţe din Perl. Spre deosebire de acesta din urmă, Ruby este lizibil.</w:t>
-      </w:r>
-    </w:p>
-    <w:p>
-      <w:pPr>
-        <w:ind w:firstLine="709"/>
-      </w:pPr>
-      <w:r>
-        <w:t>În fine, definiţia finală: Ruby este Smalltalk adaptat pentru scripting. Aceasta implică o sintaxa familiară, interpretare directă şi utilizarea fişierelor.</w:t>
+    </w:p>
+    <w:p>
+      <w:r>
+        <w:tab/>
+        <w:t>După apariția Redux-ului, framework-urile ca Angular si Vue au preluat rapid idei din această bibliotecă si au introdus așa alternative ca Ngrx pentru Angular si Vuex pentru Vue.</w:t>
       </w:r>
     </w:p>
     <w:p>
@@ -5189,18 +5282,150 @@
         <w:pStyle w:val="Head23"/>
         <w:outlineLvl w:val="1"/>
       </w:pPr>
-      <w:bookmarkStart w:id="5" w:name="_Toc482604075"/>
-      <w:r>
-        <w:t>Sintaxa limbajului</w:t>
-      </w:r>
-      <w:bookmarkEnd w:id="5"/>
-    </w:p>
-    <w:p>
-      <w:pPr>
-        <w:ind w:firstLine="709"/>
-      </w:pPr>
-      <w:r>
+      <w:r>
+        <w:t>Motivele utilizării Redux</w:t>
+      </w:r>
+    </w:p>
+    <w:p>
+      <w:pPr>
+        <w:pStyle w:val="Head23"/>
+        <w:numPr>
+          <w:ilvl w:val="0"/>
+          <w:numId w:val="0"/>
+        </w:numPr>
+        <w:ind w:left="720" w:firstLine="696"/>
+        <w:outlineLvl w:val="1"/>
+        <w:rPr>
+          <w:b w:val="0"/>
+        </w:rPr>
+      </w:pPr>
+      <w:r>
+        <w:rPr>
+          <w:b w:val="0"/>
+        </w:rPr>
+        <w:t>Î</w:t>
+      </w:r>
+      <w:r>
+        <w:rPr>
+          <w:b w:val="0"/>
+        </w:rPr>
+        <w:t>n ultimii ani cerințele pentru aplicațiile single-page au devenit din ce în ce mai complica</w:t>
+      </w:r>
+      <w:r>
+        <w:rPr>
+          <w:b w:val="0"/>
+        </w:rPr>
+        <w:t>te, iar codul nostru trebuie sa aibă grija de tot mai multă stare. Starea poate să conțină răspunsurile de pe server cât și date create local. Starea UI la fel e cu mult mai complexă ca înainte, având necesitatea de a dirija așa lucruri ca taburile selectate, spinners, paginația și asa mai departe.</w:t>
+      </w:r>
+    </w:p>
+    <w:p>
+      <w:pPr>
+        <w:pStyle w:val="Head23"/>
+        <w:numPr>
+          <w:ilvl w:val="0"/>
+          <w:numId w:val="0"/>
+        </w:numPr>
+        <w:ind w:left="720"/>
+        <w:outlineLvl w:val="1"/>
+        <w:rPr>
+          <w:b w:val="0"/>
+        </w:rPr>
+      </w:pPr>
+      <w:r>
+        <w:rPr>
+          <w:b w:val="0"/>
+        </w:rPr>
         <w:lastRenderedPageBreak/>
+        <w:t>De dirijat așa stare e complicat. Se ajunge la un moment când nu mai e clar ce se întâmpla în aplicație și nu mai stim ce se întâmplă cu starea. Când se ajunge la așa moment e greu de repro</w:t>
+      </w:r>
+      <w:r>
+        <w:rPr>
+          <w:b w:val="0"/>
+        </w:rPr>
+        <w:t>dus bug-urile și de le rezolvat.</w:t>
+      </w:r>
+    </w:p>
+    <w:p>
+      <w:pPr>
+        <w:pStyle w:val="Head23"/>
+        <w:numPr>
+          <w:ilvl w:val="0"/>
+          <w:numId w:val="0"/>
+        </w:numPr>
+        <w:ind w:left="720"/>
+        <w:outlineLvl w:val="1"/>
+        <w:rPr>
+          <w:b w:val="0"/>
+        </w:rPr>
+      </w:pPr>
+      <w:r>
+        <w:rPr>
+          <w:b w:val="0"/>
+        </w:rPr>
+        <w:t xml:space="preserve">Redux încearcă să faca mutarea stării predictabilă, adăugând niște restricții când și cum e necesar de actualizat. </w:t>
+      </w:r>
+    </w:p>
+    <w:p>
+      <w:pPr>
+        <w:pStyle w:val="Head23"/>
+        <w:outlineLvl w:val="1"/>
+      </w:pPr>
+      <w:r>
+        <w:t>Bazele Redux-ului</w:t>
+      </w:r>
+    </w:p>
+    <w:p>
+      <w:pPr>
+        <w:pStyle w:val="Head23"/>
+        <w:numPr>
+          <w:ilvl w:val="0"/>
+          <w:numId w:val="0"/>
+        </w:numPr>
+        <w:ind w:firstLine="708"/>
+        <w:outlineLvl w:val="1"/>
+        <w:rPr>
+          <w:b w:val="0"/>
+        </w:rPr>
+      </w:pPr>
+      <w:r>
+        <w:rPr>
+          <w:b w:val="0"/>
+        </w:rPr>
+        <w:t xml:space="preserve">Redux </w:t>
+      </w:r>
+      <w:r>
+        <w:rPr>
+          <w:b w:val="0"/>
+        </w:rPr>
+        <w:t xml:space="preserve">se ocupă cu interacțiunile stării și poate fi comparat cu un sistem de transmitere a mesajelor. Ca și in OOP, Redux inverseaza responsabilitatea de control de la apelant la recipient – UI nu manipulează direct starea ci transmite mesaje și lasă starea sa reacționeze la ele. </w:t>
+      </w:r>
+    </w:p>
+    <w:p>
+      <w:pPr>
+        <w:pStyle w:val="Head23"/>
+        <w:numPr>
+          <w:ilvl w:val="0"/>
+          <w:numId w:val="0"/>
+        </w:numPr>
+        <w:outlineLvl w:val="1"/>
+        <w:rPr>
+          <w:b w:val="0"/>
+        </w:rPr>
+      </w:pPr>
+      <w:r>
+        <w:rPr>
+          <w:b w:val="0"/>
+        </w:rPr>
+        <w:tab/>
+      </w:r>
+      <w:bookmarkStart w:id="4" w:name="_GoBack"/>
+      <w:bookmarkEnd w:id="4"/>
+    </w:p>
+    <w:p>
+      <w:pPr>
+        <w:ind w:firstLine="709"/>
+      </w:pPr>
+      <w:r>
         <w:t xml:space="preserve">Cercetarea sintaxei va începe de la o funcție: </w:t>
       </w:r>
     </w:p>
@@ -5677,6 +5902,7 @@
         <w:rPr>
           <w:i/>
         </w:rPr>
+        <w:lastRenderedPageBreak/>
         <w:t xml:space="preserve">      b['editura'] = a[0]</w:t>
       </w:r>
     </w:p>
@@ -5998,7 +6224,6 @@
         <w:ind w:firstLine="709"/>
       </w:pPr>
       <w:r>
-        <w:lastRenderedPageBreak/>
         <w:t xml:space="preserve">Oricât de bogată ar fi ierarhia de clase de care dispune în mod nativ Ruby, aplicaţiile vor avea nevoie de clase specifice. Desigur, avem posibilitatea să le definim. Iată un exemplu: </w:t>
       </w:r>
     </w:p>
@@ -6451,6 +6676,7 @@
         <w:rPr>
           <w:i/>
         </w:rPr>
+        <w:lastRenderedPageBreak/>
         <w:t xml:space="preserve">          @nume = nume + ' ' + prenume</w:t>
       </w:r>
     </w:p>
@@ -6715,7 +6941,6 @@
         <w:ind w:firstLine="709"/>
       </w:pPr>
       <w:r>
-        <w:lastRenderedPageBreak/>
         <w:t>Dacă intenţionaţi să evitaţi crizele de nervi, reţineţi că toate aceste aşa-zise "declaraţii" sunt de fapt comenzi executabile, aşa că în cadrul aceleiaşi sesiuni o schimbare în structura unei clase poate genera conflicte cu declaraţiile anterioare. Ruby e un interpretator, nu un compilator[2]!</w:t>
       </w:r>
     </w:p>
@@ -7342,6 +7567,7 @@
         <w:contextualSpacing/>
       </w:pPr>
       <w:r>
+        <w:lastRenderedPageBreak/>
         <w:t xml:space="preserve">Referirea la metodele clasei părinte se fac prin variabila </w:t>
       </w:r>
       <w:r>
@@ -7598,12 +7824,11 @@
         <w:pStyle w:val="Head23"/>
         <w:outlineLvl w:val="1"/>
       </w:pPr>
-      <w:bookmarkStart w:id="6" w:name="_Toc482604076"/>
-      <w:r>
-        <w:lastRenderedPageBreak/>
+      <w:bookmarkStart w:id="5" w:name="_Toc482604076"/>
+      <w:r>
         <w:t>Argumentarea alegerii limbajului Ruby ca instrument pentru dezvoltarea aplicațiilor</w:t>
       </w:r>
-      <w:bookmarkEnd w:id="6"/>
+      <w:bookmarkEnd w:id="5"/>
     </w:p>
     <w:p>
       <w:pPr>
@@ -7806,7 +8031,11 @@
         <w:t>, se referă la cursuri online, cărți, site-uri dedicate lui RoR, etc.</w:t>
       </w:r>
       <w:r>
-        <w:t xml:space="preserve"> L-a menționarea cuvintelor cheie Ruby, RoR și Rails se va presupune tot aceeași tehnologie de dezvoltare care deține în ea mai multe module și componente (ex. Ruby SDK).</w:t>
+        <w:t xml:space="preserve"> L-a menționarea cuvintelor cheie Ruby, RoR și Rails se va presupune </w:t>
+      </w:r>
+      <w:r>
+        <w:lastRenderedPageBreak/>
+        <w:t>tot aceeași tehnologie de dezvoltare care deține în ea mai multe module și componente (ex. Ruby SDK).</w:t>
       </w:r>
     </w:p>
     <w:p>
@@ -7909,19 +8138,19 @@
         <w:pStyle w:val="Head23"/>
         <w:outlineLvl w:val="1"/>
       </w:pPr>
-      <w:bookmarkStart w:id="7" w:name="_Toc482604077"/>
+      <w:bookmarkStart w:id="6" w:name="_Toc482604077"/>
       <w:r>
         <w:lastRenderedPageBreak/>
         <w:t>Framework Ruby on Rails</w:t>
       </w:r>
+      <w:bookmarkEnd w:id="6"/>
+    </w:p>
+    <w:p>
+      <w:pPr>
+        <w:ind w:firstLine="709"/>
+      </w:pPr>
+      <w:bookmarkStart w:id="7" w:name="_3dy6vkm" w:colFirst="0" w:colLast="0"/>
       <w:bookmarkEnd w:id="7"/>
-    </w:p>
-    <w:p>
-      <w:pPr>
-        <w:ind w:firstLine="709"/>
-      </w:pPr>
-      <w:bookmarkStart w:id="8" w:name="_3dy6vkm" w:colFirst="0" w:colLast="0"/>
-      <w:bookmarkEnd w:id="8"/>
       <w:r>
         <w:rPr>
           <w:i/>
@@ -8461,8 +8690,8 @@
           <w:numId w:val="3"/>
         </w:numPr>
       </w:pPr>
-      <w:bookmarkStart w:id="9" w:name="_1t3h5sf" w:colFirst="0" w:colLast="0"/>
-      <w:bookmarkEnd w:id="9"/>
+      <w:bookmarkStart w:id="8" w:name="_1t3h5sf" w:colFirst="0" w:colLast="0"/>
+      <w:bookmarkEnd w:id="8"/>
       <w:r>
         <w:t>Avantajele si dezavantajele utilizării RoR</w:t>
       </w:r>
@@ -8614,12 +8843,12 @@
         <w:pStyle w:val="Head"/>
         <w:outlineLvl w:val="0"/>
       </w:pPr>
-      <w:bookmarkStart w:id="10" w:name="_Toc482604078"/>
+      <w:bookmarkStart w:id="9" w:name="_Toc482604078"/>
       <w:r>
         <w:lastRenderedPageBreak/>
         <w:t>TEHNOLOGII NECESARE LA DEZVOLTAREA APLICAȚIEI</w:t>
       </w:r>
-      <w:bookmarkEnd w:id="10"/>
+      <w:bookmarkEnd w:id="9"/>
       <w:r>
         <w:t xml:space="preserve"> </w:t>
       </w:r>
@@ -8629,11 +8858,11 @@
         <w:pStyle w:val="Head23"/>
         <w:outlineLvl w:val="1"/>
       </w:pPr>
-      <w:bookmarkStart w:id="11" w:name="_Toc482604079"/>
+      <w:bookmarkStart w:id="10" w:name="_Toc482604079"/>
       <w:r>
         <w:t>Standartele DRY și CoC</w:t>
       </w:r>
-      <w:bookmarkEnd w:id="11"/>
+      <w:bookmarkEnd w:id="10"/>
     </w:p>
     <w:p>
       <w:pPr>
@@ -8698,11 +8927,11 @@
         <w:pStyle w:val="Head23"/>
         <w:outlineLvl w:val="1"/>
       </w:pPr>
-      <w:bookmarkStart w:id="12" w:name="_Toc482604080"/>
+      <w:bookmarkStart w:id="11" w:name="_Toc482604080"/>
       <w:r>
         <w:t>Biblioteci și Framework-uri</w:t>
       </w:r>
-      <w:bookmarkEnd w:id="12"/>
+      <w:bookmarkEnd w:id="11"/>
     </w:p>
     <w:p>
       <w:pPr>
@@ -8963,11 +9192,11 @@
         <w:pStyle w:val="Head23"/>
         <w:outlineLvl w:val="1"/>
       </w:pPr>
-      <w:bookmarkStart w:id="13" w:name="_Toc482604081"/>
+      <w:bookmarkStart w:id="12" w:name="_Toc482604081"/>
       <w:r>
         <w:t>Landing-Page</w:t>
       </w:r>
-      <w:bookmarkEnd w:id="13"/>
+      <w:bookmarkEnd w:id="12"/>
     </w:p>
     <w:p>
       <w:pPr>
@@ -9166,11 +9395,11 @@
         <w:pStyle w:val="Head23"/>
         <w:outlineLvl w:val="1"/>
       </w:pPr>
-      <w:bookmarkStart w:id="14" w:name="_Toc482604082"/>
+      <w:bookmarkStart w:id="13" w:name="_Toc482604082"/>
       <w:r>
         <w:t>Lucrul cu baze de date</w:t>
       </w:r>
-      <w:bookmarkEnd w:id="14"/>
+      <w:bookmarkEnd w:id="13"/>
     </w:p>
     <w:p>
       <w:pPr>
@@ -11199,11 +11428,11 @@
         <w:pStyle w:val="Head23"/>
         <w:outlineLvl w:val="1"/>
       </w:pPr>
-      <w:bookmarkStart w:id="15" w:name="_Toc482604083"/>
+      <w:bookmarkStart w:id="14" w:name="_Toc482604083"/>
       <w:r>
         <w:t>Spațiul de lucru RubyMine</w:t>
       </w:r>
-      <w:bookmarkEnd w:id="15"/>
+      <w:bookmarkEnd w:id="14"/>
       <w:r>
         <w:t xml:space="preserve"> </w:t>
       </w:r>
@@ -11759,12 +11988,12 @@
         <w:pStyle w:val="Head23"/>
         <w:outlineLvl w:val="1"/>
       </w:pPr>
-      <w:bookmarkStart w:id="16" w:name="_Toc482604084"/>
+      <w:bookmarkStart w:id="15" w:name="_Toc482604084"/>
       <w:r>
         <w:lastRenderedPageBreak/>
         <w:t>Crearea aplicției Marius Review Site</w:t>
       </w:r>
-      <w:bookmarkEnd w:id="16"/>
+      <w:bookmarkEnd w:id="15"/>
       <w:r>
         <w:t xml:space="preserve"> </w:t>
       </w:r>
@@ -15744,8 +15973,8 @@
       <w:r>
         <w:br w:type="page"/>
       </w:r>
-      <w:bookmarkStart w:id="17" w:name="_44sinio" w:colFirst="0" w:colLast="0"/>
-      <w:bookmarkEnd w:id="17"/>
+      <w:bookmarkStart w:id="16" w:name="_44sinio" w:colFirst="0" w:colLast="0"/>
+      <w:bookmarkEnd w:id="16"/>
     </w:p>
     <w:p>
       <w:pPr>
@@ -15757,12 +15986,12 @@
         <w:ind w:left="737"/>
         <w:outlineLvl w:val="0"/>
       </w:pPr>
-      <w:bookmarkStart w:id="18" w:name="_Toc482604085"/>
+      <w:bookmarkStart w:id="17" w:name="_Toc482604085"/>
       <w:r>
         <w:lastRenderedPageBreak/>
         <w:t>CONCLUZII</w:t>
       </w:r>
-      <w:bookmarkEnd w:id="18"/>
+      <w:bookmarkEnd w:id="17"/>
     </w:p>
     <w:p>
       <w:pPr>
@@ -16039,8 +16268,8 @@
       <w:pPr>
         <w:ind w:firstLine="567"/>
       </w:pPr>
-      <w:bookmarkStart w:id="19" w:name="_z337ya" w:colFirst="0" w:colLast="0"/>
-      <w:bookmarkEnd w:id="19"/>
+      <w:bookmarkStart w:id="18" w:name="_z337ya" w:colFirst="0" w:colLast="0"/>
+      <w:bookmarkEnd w:id="18"/>
     </w:p>
     <w:p>
       <w:pPr>
@@ -16052,11 +16281,11 @@
         <w:ind w:left="737"/>
         <w:outlineLvl w:val="0"/>
       </w:pPr>
-      <w:bookmarkStart w:id="20" w:name="_Toc482604086"/>
+      <w:bookmarkStart w:id="19" w:name="_Toc482604086"/>
       <w:r>
         <w:t>BIBLIOGRAFIE</w:t>
       </w:r>
-      <w:bookmarkEnd w:id="20"/>
+      <w:bookmarkEnd w:id="19"/>
     </w:p>
     <w:p>
       <w:pPr>
@@ -17297,7 +17526,7 @@
           <w:rPr>
             <w:noProof/>
           </w:rPr>
-          <w:t>5</w:t>
+          <w:t>7</w:t>
         </w:r>
         <w:r>
           <w:rPr>
@@ -17354,7 +17583,7 @@
           <w:rPr>
             <w:noProof/>
           </w:rPr>
-          <w:t>20</w:t>
+          <w:t>40</w:t>
         </w:r>
         <w:r>
           <w:rPr>
@@ -23465,7 +23694,7 @@
 </file>
 
 <file path=customXml/itemProps1.xml><?xml version="1.0" encoding="utf-8"?>
-<ds:datastoreItem xmlns:ds="http://schemas.openxmlformats.org/officeDocument/2006/customXml" ds:itemID="{AAA00C0A-D918-4450-89EB-2FED398CABD0}">
+<ds:datastoreItem xmlns:ds="http://schemas.openxmlformats.org/officeDocument/2006/customXml" ds:itemID="{43CE7FC2-DF12-4B4F-ABF6-A02029C3117B}">
   <ds:schemaRefs>
     <ds:schemaRef ds:uri="http://schemas.openxmlformats.org/officeDocument/2006/bibliography"/>
   </ds:schemaRefs>

</xml_diff>

<commit_message>
write about 3 principles of redux
</commit_message>
<xml_diff>
--- a/TezaDanPopa (2).docx
+++ b/TezaDanPopa (2).docx
@@ -3570,8 +3570,6 @@
               </w:rPr>
               <w:t>Standartele DRY și CoC</w:t>
             </w:r>
-            <w:bookmarkStart w:id="1" w:name="_GoBack"/>
-            <w:bookmarkEnd w:id="1"/>
             <w:r>
               <w:rPr>
                 <w:noProof/>
@@ -4256,12 +4254,12 @@
         <w:ind w:left="737"/>
         <w:outlineLvl w:val="0"/>
       </w:pPr>
-      <w:bookmarkStart w:id="2" w:name="_Toc512012423"/>
+      <w:bookmarkStart w:id="1" w:name="_Toc512012423"/>
       <w:r>
         <w:lastRenderedPageBreak/>
         <w:t>INTRODUCERE</w:t>
       </w:r>
-      <w:bookmarkEnd w:id="2"/>
+      <w:bookmarkEnd w:id="1"/>
     </w:p>
     <w:p>
       <w:pPr>
@@ -4978,7 +4976,7 @@
         <w:pStyle w:val="Head"/>
         <w:outlineLvl w:val="0"/>
       </w:pPr>
-      <w:bookmarkStart w:id="3" w:name="_Toc512012424"/>
+      <w:bookmarkStart w:id="2" w:name="_Toc512012424"/>
       <w:r>
         <w:lastRenderedPageBreak/>
         <w:t xml:space="preserve">PREZENTAREA </w:t>
@@ -4986,7 +4984,7 @@
       <w:r>
         <w:t>BIBLIOTECII REDUX</w:t>
       </w:r>
-      <w:bookmarkEnd w:id="3"/>
+      <w:bookmarkEnd w:id="2"/>
     </w:p>
     <w:p>
       <w:pPr>
@@ -5273,11 +5271,11 @@
         <w:pStyle w:val="Head23"/>
         <w:outlineLvl w:val="1"/>
       </w:pPr>
-      <w:bookmarkStart w:id="4" w:name="_Toc512012425"/>
+      <w:bookmarkStart w:id="3" w:name="_Toc512012425"/>
       <w:r>
         <w:t>Motivele utilizării Redux</w:t>
       </w:r>
-      <w:bookmarkEnd w:id="4"/>
+      <w:bookmarkEnd w:id="3"/>
     </w:p>
     <w:p>
       <w:pPr>
@@ -5325,77 +5323,137 @@
         <w:pStyle w:val="Head23"/>
         <w:outlineLvl w:val="1"/>
       </w:pPr>
-      <w:bookmarkStart w:id="5" w:name="_Toc512012426"/>
+      <w:bookmarkStart w:id="4" w:name="_Toc512012426"/>
       <w:r>
         <w:t>Bazele Redux-ului</w:t>
       </w:r>
+      <w:bookmarkEnd w:id="4"/>
+    </w:p>
+    <w:p>
+      <w:pPr>
+        <w:ind w:firstLine="708"/>
+        <w:rPr>
+          <w:b/>
+        </w:rPr>
+      </w:pPr>
+      <w:r>
+        <w:t xml:space="preserve">Redux </w:t>
+      </w:r>
+      <w:r>
+        <w:t>se ocupă cu interacțiunile stării și poate fi comparat cu un sistem de transmitere a mesajelor</w:t>
+      </w:r>
+      <w:r>
+        <w:t>. Ca și in OOP, Redux inversează</w:t>
+      </w:r>
+      <w:r>
+        <w:t xml:space="preserve"> responsabilitatea de control de la apelant la recipient – UI nu manipulează direct starea ci transmite mesaje și lasă starea sa reacționeze la ele. </w:t>
+      </w:r>
+    </w:p>
+    <w:p>
+      <w:pPr>
+        <w:rPr>
+          <w:b/>
+        </w:rPr>
+      </w:pPr>
+      <w:r>
+        <w:t>Redux-ul poate fi descris prin 3 principii fundamentale:</w:t>
+      </w:r>
+      <w:bookmarkStart w:id="5" w:name="_GoBack"/>
       <w:bookmarkEnd w:id="5"/>
     </w:p>
     <w:p>
       <w:pPr>
-        <w:rPr>
-          <w:b/>
-        </w:rPr>
-      </w:pPr>
-      <w:r>
-        <w:t xml:space="preserve">Redux </w:t>
-      </w:r>
-      <w:r>
-        <w:t xml:space="preserve">se ocupă cu interacțiunile stării și poate fi comparat cu un sistem de transmitere a mesajelor. Ca și in OOP, Redux inverseaza responsabilitatea de control de la apelant la recipient – UI nu manipulează direct starea ci transmite mesaje și lasă starea sa reacționeze la ele. </w:t>
-      </w:r>
-    </w:p>
-    <w:p>
-      <w:pPr>
-        <w:rPr>
-          <w:b/>
-        </w:rPr>
-      </w:pPr>
-      <w:r>
-        <w:t>Redux-ul poate fi descris prin 3 principii fundamentale:</w:t>
-      </w:r>
-    </w:p>
-    <w:p>
-      <w:r>
-        <w:rPr>
-          <w:b/>
-        </w:rPr>
-        <w:t>O sursă unică de adevăr</w:t>
-      </w:r>
-      <w:r>
-        <w:rPr>
-          <w:b/>
+        <w:pStyle w:val="ListParagraph"/>
+        <w:numPr>
+          <w:ilvl w:val="0"/>
+          <w:numId w:val="35"/>
+        </w:numPr>
+      </w:pPr>
+      <w:r>
+        <w:t>sursă unică de adevăr</w:t>
+      </w:r>
+    </w:p>
+    <w:p>
+      <w:pPr>
+        <w:pStyle w:val="ListParagraph"/>
+        <w:numPr>
+          <w:ilvl w:val="0"/>
+          <w:numId w:val="34"/>
+        </w:numPr>
+      </w:pPr>
+      <w:r>
+        <w:rPr>
           <w:lang w:val="en-US"/>
         </w:rPr>
-        <w:t>:</w:t>
-      </w:r>
-    </w:p>
-    <w:p>
-      <w:pPr>
-        <w:rPr>
-          <w:b/>
-        </w:rPr>
-      </w:pPr>
-      <w:r>
-        <w:rPr>
-          <w:b/>
+        <w:t>Starea e doar pentru citire</w:t>
+      </w:r>
+    </w:p>
+    <w:p>
+      <w:pPr>
+        <w:pStyle w:val="ListParagraph"/>
+        <w:numPr>
+          <w:ilvl w:val="0"/>
+          <w:numId w:val="34"/>
+        </w:numPr>
+      </w:pPr>
+      <w:r>
+        <w:rPr>
           <w:lang w:val="en-US"/>
         </w:rPr>
-        <w:t>Starea e doar pentru citire</w:t>
-      </w:r>
-    </w:p>
-    <w:p>
-      <w:pPr>
-        <w:rPr>
-          <w:b/>
-        </w:rPr>
-      </w:pPr>
-      <w:r>
-        <w:rPr>
-          <w:b/>
-          <w:lang w:val="en-US"/>
-        </w:rPr>
         <w:t>Schimbările sunt facute doar cu funcții pure</w:t>
       </w:r>
+    </w:p>
+    <w:p>
+      <w:pPr>
+        <w:ind w:firstLine="708"/>
+      </w:pPr>
+      <w:r>
+        <w:t>S</w:t>
+      </w:r>
+      <w:r>
+        <w:t>ursa unică de adevăr înseamnă că</w:t>
+      </w:r>
+      <w:r>
+        <w:t xml:space="preserve"> întreaga stare a aplicației e</w:t>
+      </w:r>
+      <w:r>
+        <w:t>ste</w:t>
+      </w:r>
+      <w:r>
+        <w:t xml:space="preserve"> păstrată într-un singur obiect.</w:t>
+      </w:r>
+    </w:p>
+    <w:p>
+      <w:r>
+        <w:t>Aceasta face mai simplu de inspectat si corectat aplicația iar starea poate fi persistată pentru dezvoltare lai rapidă.</w:t>
+      </w:r>
+    </w:p>
+    <w:p>
+      <w:pPr>
+        <w:ind w:firstLine="708"/>
+      </w:pPr>
+      <w:r>
+        <w:t>Unica metodă de a schimba starea este prin emiterea unei acțiuni ce este un simplu obiect care descrie ce s-a întâmplat. Aceasta asigură că nici vederile, nici</w:t>
+      </w:r>
+      <w:r>
+        <w:t xml:space="preserve"> callback-urile de rețea nu vor înscrie in stare direct, ci doar dorința lor de a transforma starea. Deoarece toate schimbările  sunt centralizate și se execută una câte una în ordine, nu apar probleme de genul când aceași parte a stării e schimbată în același timp.</w:t>
+      </w:r>
+      <w:r>
+        <w:t xml:space="preserve"> </w:t>
+      </w:r>
+    </w:p>
+    <w:p>
+      <w:pPr>
+        <w:ind w:firstLine="708"/>
+      </w:pPr>
+      <w:r>
+        <w:t xml:space="preserve">Funcțiile pure sunt niște funcții în care valoare returnată depinde doar de valorile de intrare, fara side efecte. Aceata asigură că codul rămâne clar si ușor de înțeles. În cazul Redux-ului reducerii sunt funțiile pure ce schimbă starea. Diferența la reduceri e că la input au starea anterioară și actiunea, iar la output starea noua. </w:t>
+      </w:r>
+    </w:p>
+    <w:p>
+      <w:pPr>
+        <w:ind w:firstLine="708"/>
+      </w:pPr>
     </w:p>
     <w:p>
       <w:pPr>
@@ -5646,6 +5704,7 @@
         <w:ind w:firstLine="709"/>
       </w:pPr>
       <w:r>
+        <w:lastRenderedPageBreak/>
         <w:t xml:space="preserve">De fapt, Ruby a fost construit pe baza unui principiu cât se poate de sănătos, cunoscut sub numele POLS. </w:t>
       </w:r>
     </w:p>
@@ -5898,7 +5957,6 @@
         <w:rPr>
           <w:i/>
         </w:rPr>
-        <w:lastRenderedPageBreak/>
         <w:t xml:space="preserve">      b['editura'] = a[0]</w:t>
       </w:r>
     </w:p>
@@ -6381,6 +6439,7 @@
         <w:ind w:firstLine="709"/>
       </w:pPr>
       <w:r>
+        <w:lastRenderedPageBreak/>
         <w:t xml:space="preserve">Clasa care a fost definită se numeşte </w:t>
       </w:r>
       <w:r>
@@ -6672,7 +6731,6 @@
         <w:rPr>
           <w:i/>
         </w:rPr>
-        <w:lastRenderedPageBreak/>
         <w:t xml:space="preserve">          @nume = nume + ' ' + prenume</w:t>
       </w:r>
     </w:p>
@@ -7183,6 +7241,7 @@
         <w:rPr>
           <w:i/>
         </w:rPr>
+        <w:lastRenderedPageBreak/>
         <w:t xml:space="preserve">          np = p.nume.split(/\W+/)</w:t>
       </w:r>
     </w:p>
@@ -7563,7 +7622,6 @@
         <w:contextualSpacing/>
       </w:pPr>
       <w:r>
-        <w:lastRenderedPageBreak/>
         <w:t xml:space="preserve">Referirea la metodele clasei părinte se fac prin variabila </w:t>
       </w:r>
       <w:r>
@@ -7847,6 +7905,7 @@
         <w:ind w:firstLine="709"/>
       </w:pPr>
       <w:r>
+        <w:lastRenderedPageBreak/>
         <w:t>Ruby dispune de multe alte caracteristici extrem de interesante și o scurtă enumerare poate fi edificatoare:</w:t>
       </w:r>
     </w:p>
@@ -8027,11 +8086,7 @@
         <w:t>, se referă la cursuri online, cărți, site-uri dedicate lui RoR, etc.</w:t>
       </w:r>
       <w:r>
-        <w:t xml:space="preserve"> L-a menționarea cuvintelor cheie Ruby, RoR și Rails se va presupune </w:t>
-      </w:r>
-      <w:r>
-        <w:lastRenderedPageBreak/>
-        <w:t>tot aceeași tehnologie de dezvoltare care deține în ea mai multe module și componente (ex. Ruby SDK).</w:t>
+        <w:t xml:space="preserve"> L-a menționarea cuvintelor cheie Ruby, RoR și Rails se va presupune tot aceeași tehnologie de dezvoltare care deține în ea mai multe module și componente (ex. Ruby SDK).</w:t>
       </w:r>
     </w:p>
     <w:p>
@@ -17522,7 +17577,7 @@
           <w:rPr>
             <w:noProof/>
           </w:rPr>
-          <w:t>3</w:t>
+          <w:t>8</w:t>
         </w:r>
         <w:r>
           <w:rPr>
@@ -17579,7 +17634,7 @@
           <w:rPr>
             <w:noProof/>
           </w:rPr>
-          <w:t>40</w:t>
+          <w:t>21</w:t>
         </w:r>
         <w:r>
           <w:rPr>
@@ -17608,7 +17663,6 @@
         <w:docPartUnique/>
       </w:docPartObj>
     </w:sdtPr>
-    <w:sdtEndPr/>
     <w:sdtContent>
       <w:p>
         <w:pPr>
@@ -18881,6 +18935,119 @@
     </w:lvl>
   </w:abstractNum>
   <w:abstractNum w:abstractNumId="11" w15:restartNumberingAfterBreak="0">
+    <w:nsid w:val="26D5746A"/>
+    <w:multiLevelType w:val="hybridMultilevel"/>
+    <w:tmpl w:val="B75A8300"/>
+    <w:lvl w:ilvl="0" w:tplc="ED00BAFA">
+      <w:numFmt w:val="bullet"/>
+      <w:lvlText w:val=""/>
+      <w:lvlJc w:val="left"/>
+      <w:pPr>
+        <w:ind w:left="720" w:hanging="360"/>
+      </w:pPr>
+      <w:rPr>
+        <w:rFonts w:ascii="Symbol" w:eastAsiaTheme="minorHAnsi" w:hAnsi="Symbol" w:cstheme="minorBidi" w:hint="default"/>
+        <w:b/>
+      </w:rPr>
+    </w:lvl>
+    <w:lvl w:ilvl="1" w:tplc="04090003" w:tentative="1">
+      <w:start w:val="1"/>
+      <w:numFmt w:val="bullet"/>
+      <w:lvlText w:val="o"/>
+      <w:lvlJc w:val="left"/>
+      <w:pPr>
+        <w:ind w:left="1440" w:hanging="360"/>
+      </w:pPr>
+      <w:rPr>
+        <w:rFonts w:ascii="Courier New" w:hAnsi="Courier New" w:cs="Courier New" w:hint="default"/>
+      </w:rPr>
+    </w:lvl>
+    <w:lvl w:ilvl="2" w:tplc="04090005" w:tentative="1">
+      <w:start w:val="1"/>
+      <w:numFmt w:val="bullet"/>
+      <w:lvlText w:val=""/>
+      <w:lvlJc w:val="left"/>
+      <w:pPr>
+        <w:ind w:left="2160" w:hanging="360"/>
+      </w:pPr>
+      <w:rPr>
+        <w:rFonts w:ascii="Wingdings" w:hAnsi="Wingdings" w:hint="default"/>
+      </w:rPr>
+    </w:lvl>
+    <w:lvl w:ilvl="3" w:tplc="04090001" w:tentative="1">
+      <w:start w:val="1"/>
+      <w:numFmt w:val="bullet"/>
+      <w:lvlText w:val=""/>
+      <w:lvlJc w:val="left"/>
+      <w:pPr>
+        <w:ind w:left="2880" w:hanging="360"/>
+      </w:pPr>
+      <w:rPr>
+        <w:rFonts w:ascii="Symbol" w:hAnsi="Symbol" w:hint="default"/>
+      </w:rPr>
+    </w:lvl>
+    <w:lvl w:ilvl="4" w:tplc="04090003" w:tentative="1">
+      <w:start w:val="1"/>
+      <w:numFmt w:val="bullet"/>
+      <w:lvlText w:val="o"/>
+      <w:lvlJc w:val="left"/>
+      <w:pPr>
+        <w:ind w:left="3600" w:hanging="360"/>
+      </w:pPr>
+      <w:rPr>
+        <w:rFonts w:ascii="Courier New" w:hAnsi="Courier New" w:cs="Courier New" w:hint="default"/>
+      </w:rPr>
+    </w:lvl>
+    <w:lvl w:ilvl="5" w:tplc="04090005" w:tentative="1">
+      <w:start w:val="1"/>
+      <w:numFmt w:val="bullet"/>
+      <w:lvlText w:val=""/>
+      <w:lvlJc w:val="left"/>
+      <w:pPr>
+        <w:ind w:left="4320" w:hanging="360"/>
+      </w:pPr>
+      <w:rPr>
+        <w:rFonts w:ascii="Wingdings" w:hAnsi="Wingdings" w:hint="default"/>
+      </w:rPr>
+    </w:lvl>
+    <w:lvl w:ilvl="6" w:tplc="04090001" w:tentative="1">
+      <w:start w:val="1"/>
+      <w:numFmt w:val="bullet"/>
+      <w:lvlText w:val=""/>
+      <w:lvlJc w:val="left"/>
+      <w:pPr>
+        <w:ind w:left="5040" w:hanging="360"/>
+      </w:pPr>
+      <w:rPr>
+        <w:rFonts w:ascii="Symbol" w:hAnsi="Symbol" w:hint="default"/>
+      </w:rPr>
+    </w:lvl>
+    <w:lvl w:ilvl="7" w:tplc="04090003" w:tentative="1">
+      <w:start w:val="1"/>
+      <w:numFmt w:val="bullet"/>
+      <w:lvlText w:val="o"/>
+      <w:lvlJc w:val="left"/>
+      <w:pPr>
+        <w:ind w:left="5760" w:hanging="360"/>
+      </w:pPr>
+      <w:rPr>
+        <w:rFonts w:ascii="Courier New" w:hAnsi="Courier New" w:cs="Courier New" w:hint="default"/>
+      </w:rPr>
+    </w:lvl>
+    <w:lvl w:ilvl="8" w:tplc="04090005" w:tentative="1">
+      <w:start w:val="1"/>
+      <w:numFmt w:val="bullet"/>
+      <w:lvlText w:val=""/>
+      <w:lvlJc w:val="left"/>
+      <w:pPr>
+        <w:ind w:left="6480" w:hanging="360"/>
+      </w:pPr>
+      <w:rPr>
+        <w:rFonts w:ascii="Wingdings" w:hAnsi="Wingdings" w:hint="default"/>
+      </w:rPr>
+    </w:lvl>
+  </w:abstractNum>
+  <w:abstractNum w:abstractNumId="12" w15:restartNumberingAfterBreak="0">
     <w:nsid w:val="2765132B"/>
     <w:multiLevelType w:val="multilevel"/>
     <w:tmpl w:val="21F047CA"/>
@@ -18966,7 +19133,7 @@
       </w:pPr>
     </w:lvl>
   </w:abstractNum>
-  <w:abstractNum w:abstractNumId="12" w15:restartNumberingAfterBreak="0">
+  <w:abstractNum w:abstractNumId="13" w15:restartNumberingAfterBreak="0">
     <w:nsid w:val="2D2652BA"/>
     <w:multiLevelType w:val="multilevel"/>
     <w:tmpl w:val="DF4A9B46"/>
@@ -19097,7 +19264,7 @@
       </w:rPr>
     </w:lvl>
   </w:abstractNum>
-  <w:abstractNum w:abstractNumId="13" w15:restartNumberingAfterBreak="0">
+  <w:abstractNum w:abstractNumId="14" w15:restartNumberingAfterBreak="0">
     <w:nsid w:val="2F7854B2"/>
     <w:multiLevelType w:val="multilevel"/>
     <w:tmpl w:val="DEEED7E0"/>
@@ -19228,7 +19395,7 @@
       </w:rPr>
     </w:lvl>
   </w:abstractNum>
-  <w:abstractNum w:abstractNumId="14" w15:restartNumberingAfterBreak="0">
+  <w:abstractNum w:abstractNumId="15" w15:restartNumberingAfterBreak="0">
     <w:nsid w:val="304340E4"/>
     <w:multiLevelType w:val="multilevel"/>
     <w:tmpl w:val="62C6D9BC"/>
@@ -19314,7 +19481,7 @@
       </w:pPr>
     </w:lvl>
   </w:abstractNum>
-  <w:abstractNum w:abstractNumId="15" w15:restartNumberingAfterBreak="0">
+  <w:abstractNum w:abstractNumId="16" w15:restartNumberingAfterBreak="0">
     <w:nsid w:val="307833DD"/>
     <w:multiLevelType w:val="multilevel"/>
     <w:tmpl w:val="BB80B6C4"/>
@@ -19445,7 +19612,7 @@
       </w:rPr>
     </w:lvl>
   </w:abstractNum>
-  <w:abstractNum w:abstractNumId="16" w15:restartNumberingAfterBreak="0">
+  <w:abstractNum w:abstractNumId="17" w15:restartNumberingAfterBreak="0">
     <w:nsid w:val="31624647"/>
     <w:multiLevelType w:val="multilevel"/>
     <w:tmpl w:val="A7E48878"/>
@@ -19576,7 +19743,7 @@
       </w:rPr>
     </w:lvl>
   </w:abstractNum>
-  <w:abstractNum w:abstractNumId="17" w15:restartNumberingAfterBreak="0">
+  <w:abstractNum w:abstractNumId="18" w15:restartNumberingAfterBreak="0">
     <w:nsid w:val="342E0A8F"/>
     <w:multiLevelType w:val="multilevel"/>
     <w:tmpl w:val="A2480EEA"/>
@@ -19707,7 +19874,7 @@
       </w:rPr>
     </w:lvl>
   </w:abstractNum>
-  <w:abstractNum w:abstractNumId="18" w15:restartNumberingAfterBreak="0">
+  <w:abstractNum w:abstractNumId="19" w15:restartNumberingAfterBreak="0">
     <w:nsid w:val="35B80C13"/>
     <w:multiLevelType w:val="multilevel"/>
     <w:tmpl w:val="5B7282D0"/>
@@ -19822,7 +19989,7 @@
       </w:rPr>
     </w:lvl>
   </w:abstractNum>
-  <w:abstractNum w:abstractNumId="19" w15:restartNumberingAfterBreak="0">
+  <w:abstractNum w:abstractNumId="20" w15:restartNumberingAfterBreak="0">
     <w:nsid w:val="3A72689B"/>
     <w:multiLevelType w:val="multilevel"/>
     <w:tmpl w:val="9816F518"/>
@@ -19953,7 +20120,7 @@
       </w:rPr>
     </w:lvl>
   </w:abstractNum>
-  <w:abstractNum w:abstractNumId="20" w15:restartNumberingAfterBreak="0">
+  <w:abstractNum w:abstractNumId="21" w15:restartNumberingAfterBreak="0">
     <w:nsid w:val="3C5953F7"/>
     <w:multiLevelType w:val="hybridMultilevel"/>
     <w:tmpl w:val="E0B639B0"/>
@@ -20066,7 +20233,7 @@
       </w:rPr>
     </w:lvl>
   </w:abstractNum>
-  <w:abstractNum w:abstractNumId="21" w15:restartNumberingAfterBreak="0">
+  <w:abstractNum w:abstractNumId="22" w15:restartNumberingAfterBreak="0">
     <w:nsid w:val="3D8716EB"/>
     <w:multiLevelType w:val="multilevel"/>
     <w:tmpl w:val="C0FE866C"/>
@@ -20179,7 +20346,7 @@
       </w:rPr>
     </w:lvl>
   </w:abstractNum>
-  <w:abstractNum w:abstractNumId="22" w15:restartNumberingAfterBreak="0">
+  <w:abstractNum w:abstractNumId="23" w15:restartNumberingAfterBreak="0">
     <w:nsid w:val="4194073C"/>
     <w:multiLevelType w:val="hybridMultilevel"/>
     <w:tmpl w:val="4756438A"/>
@@ -20292,7 +20459,7 @@
       </w:rPr>
     </w:lvl>
   </w:abstractNum>
-  <w:abstractNum w:abstractNumId="23" w15:restartNumberingAfterBreak="0">
+  <w:abstractNum w:abstractNumId="24" w15:restartNumberingAfterBreak="0">
     <w:nsid w:val="442171CD"/>
     <w:multiLevelType w:val="multilevel"/>
     <w:tmpl w:val="1A12A82C"/>
@@ -20423,7 +20590,7 @@
       </w:rPr>
     </w:lvl>
   </w:abstractNum>
-  <w:abstractNum w:abstractNumId="24" w15:restartNumberingAfterBreak="0">
+  <w:abstractNum w:abstractNumId="25" w15:restartNumberingAfterBreak="0">
     <w:nsid w:val="491738CF"/>
     <w:multiLevelType w:val="multilevel"/>
     <w:tmpl w:val="44D04BD8"/>
@@ -20554,7 +20721,7 @@
       </w:rPr>
     </w:lvl>
   </w:abstractNum>
-  <w:abstractNum w:abstractNumId="25" w15:restartNumberingAfterBreak="0">
+  <w:abstractNum w:abstractNumId="26" w15:restartNumberingAfterBreak="0">
     <w:nsid w:val="49910E4C"/>
     <w:multiLevelType w:val="multilevel"/>
     <w:tmpl w:val="BB80B6C4"/>
@@ -20685,7 +20852,7 @@
       </w:rPr>
     </w:lvl>
   </w:abstractNum>
-  <w:abstractNum w:abstractNumId="26" w15:restartNumberingAfterBreak="0">
+  <w:abstractNum w:abstractNumId="27" w15:restartNumberingAfterBreak="0">
     <w:nsid w:val="529605E1"/>
     <w:multiLevelType w:val="multilevel"/>
     <w:tmpl w:val="86DAD410"/>
@@ -20798,7 +20965,7 @@
       </w:rPr>
     </w:lvl>
   </w:abstractNum>
-  <w:abstractNum w:abstractNumId="27" w15:restartNumberingAfterBreak="0">
+  <w:abstractNum w:abstractNumId="28" w15:restartNumberingAfterBreak="0">
     <w:nsid w:val="599A439A"/>
     <w:multiLevelType w:val="multilevel"/>
     <w:tmpl w:val="66BEDED8"/>
@@ -20917,7 +21084,7 @@
       </w:pPr>
     </w:lvl>
   </w:abstractNum>
-  <w:abstractNum w:abstractNumId="28" w15:restartNumberingAfterBreak="0">
+  <w:abstractNum w:abstractNumId="29" w15:restartNumberingAfterBreak="0">
     <w:nsid w:val="5E507C8B"/>
     <w:multiLevelType w:val="multilevel"/>
     <w:tmpl w:val="7152C432"/>
@@ -21003,7 +21170,7 @@
       </w:pPr>
     </w:lvl>
   </w:abstractNum>
-  <w:abstractNum w:abstractNumId="29" w15:restartNumberingAfterBreak="0">
+  <w:abstractNum w:abstractNumId="30" w15:restartNumberingAfterBreak="0">
     <w:nsid w:val="649900D2"/>
     <w:multiLevelType w:val="multilevel"/>
     <w:tmpl w:val="572827FC"/>
@@ -21116,7 +21283,120 @@
       </w:rPr>
     </w:lvl>
   </w:abstractNum>
-  <w:abstractNum w:abstractNumId="30" w15:restartNumberingAfterBreak="0">
+  <w:abstractNum w:abstractNumId="31" w15:restartNumberingAfterBreak="0">
+    <w:nsid w:val="6F2942EF"/>
+    <w:multiLevelType w:val="hybridMultilevel"/>
+    <w:tmpl w:val="21AC42B4"/>
+    <w:lvl w:ilvl="0" w:tplc="04090001">
+      <w:start w:val="1"/>
+      <w:numFmt w:val="bullet"/>
+      <w:lvlText w:val=""/>
+      <w:lvlJc w:val="left"/>
+      <w:pPr>
+        <w:ind w:left="720" w:hanging="360"/>
+      </w:pPr>
+      <w:rPr>
+        <w:rFonts w:ascii="Symbol" w:hAnsi="Symbol" w:hint="default"/>
+      </w:rPr>
+    </w:lvl>
+    <w:lvl w:ilvl="1" w:tplc="04090003" w:tentative="1">
+      <w:start w:val="1"/>
+      <w:numFmt w:val="bullet"/>
+      <w:lvlText w:val="o"/>
+      <w:lvlJc w:val="left"/>
+      <w:pPr>
+        <w:ind w:left="1440" w:hanging="360"/>
+      </w:pPr>
+      <w:rPr>
+        <w:rFonts w:ascii="Courier New" w:hAnsi="Courier New" w:cs="Courier New" w:hint="default"/>
+      </w:rPr>
+    </w:lvl>
+    <w:lvl w:ilvl="2" w:tplc="04090005" w:tentative="1">
+      <w:start w:val="1"/>
+      <w:numFmt w:val="bullet"/>
+      <w:lvlText w:val=""/>
+      <w:lvlJc w:val="left"/>
+      <w:pPr>
+        <w:ind w:left="2160" w:hanging="360"/>
+      </w:pPr>
+      <w:rPr>
+        <w:rFonts w:ascii="Wingdings" w:hAnsi="Wingdings" w:hint="default"/>
+      </w:rPr>
+    </w:lvl>
+    <w:lvl w:ilvl="3" w:tplc="04090001" w:tentative="1">
+      <w:start w:val="1"/>
+      <w:numFmt w:val="bullet"/>
+      <w:lvlText w:val=""/>
+      <w:lvlJc w:val="left"/>
+      <w:pPr>
+        <w:ind w:left="2880" w:hanging="360"/>
+      </w:pPr>
+      <w:rPr>
+        <w:rFonts w:ascii="Symbol" w:hAnsi="Symbol" w:hint="default"/>
+      </w:rPr>
+    </w:lvl>
+    <w:lvl w:ilvl="4" w:tplc="04090003" w:tentative="1">
+      <w:start w:val="1"/>
+      <w:numFmt w:val="bullet"/>
+      <w:lvlText w:val="o"/>
+      <w:lvlJc w:val="left"/>
+      <w:pPr>
+        <w:ind w:left="3600" w:hanging="360"/>
+      </w:pPr>
+      <w:rPr>
+        <w:rFonts w:ascii="Courier New" w:hAnsi="Courier New" w:cs="Courier New" w:hint="default"/>
+      </w:rPr>
+    </w:lvl>
+    <w:lvl w:ilvl="5" w:tplc="04090005" w:tentative="1">
+      <w:start w:val="1"/>
+      <w:numFmt w:val="bullet"/>
+      <w:lvlText w:val=""/>
+      <w:lvlJc w:val="left"/>
+      <w:pPr>
+        <w:ind w:left="4320" w:hanging="360"/>
+      </w:pPr>
+      <w:rPr>
+        <w:rFonts w:ascii="Wingdings" w:hAnsi="Wingdings" w:hint="default"/>
+      </w:rPr>
+    </w:lvl>
+    <w:lvl w:ilvl="6" w:tplc="04090001" w:tentative="1">
+      <w:start w:val="1"/>
+      <w:numFmt w:val="bullet"/>
+      <w:lvlText w:val=""/>
+      <w:lvlJc w:val="left"/>
+      <w:pPr>
+        <w:ind w:left="5040" w:hanging="360"/>
+      </w:pPr>
+      <w:rPr>
+        <w:rFonts w:ascii="Symbol" w:hAnsi="Symbol" w:hint="default"/>
+      </w:rPr>
+    </w:lvl>
+    <w:lvl w:ilvl="7" w:tplc="04090003" w:tentative="1">
+      <w:start w:val="1"/>
+      <w:numFmt w:val="bullet"/>
+      <w:lvlText w:val="o"/>
+      <w:lvlJc w:val="left"/>
+      <w:pPr>
+        <w:ind w:left="5760" w:hanging="360"/>
+      </w:pPr>
+      <w:rPr>
+        <w:rFonts w:ascii="Courier New" w:hAnsi="Courier New" w:cs="Courier New" w:hint="default"/>
+      </w:rPr>
+    </w:lvl>
+    <w:lvl w:ilvl="8" w:tplc="04090005" w:tentative="1">
+      <w:start w:val="1"/>
+      <w:numFmt w:val="bullet"/>
+      <w:lvlText w:val=""/>
+      <w:lvlJc w:val="left"/>
+      <w:pPr>
+        <w:ind w:left="6480" w:hanging="360"/>
+      </w:pPr>
+      <w:rPr>
+        <w:rFonts w:ascii="Wingdings" w:hAnsi="Wingdings" w:hint="default"/>
+      </w:rPr>
+    </w:lvl>
+  </w:abstractNum>
+  <w:abstractNum w:abstractNumId="32" w15:restartNumberingAfterBreak="0">
     <w:nsid w:val="758A73D8"/>
     <w:multiLevelType w:val="multilevel"/>
     <w:tmpl w:val="EF507A98"/>
@@ -21247,7 +21527,7 @@
       </w:rPr>
     </w:lvl>
   </w:abstractNum>
-  <w:abstractNum w:abstractNumId="31" w15:restartNumberingAfterBreak="0">
+  <w:abstractNum w:abstractNumId="33" w15:restartNumberingAfterBreak="0">
     <w:nsid w:val="7659001A"/>
     <w:multiLevelType w:val="multilevel"/>
     <w:tmpl w:val="13CA7B8C"/>
@@ -21360,7 +21640,7 @@
       </w:rPr>
     </w:lvl>
   </w:abstractNum>
-  <w:abstractNum w:abstractNumId="32" w15:restartNumberingAfterBreak="0">
+  <w:abstractNum w:abstractNumId="34" w15:restartNumberingAfterBreak="0">
     <w:nsid w:val="7BAF4C6E"/>
     <w:multiLevelType w:val="multilevel"/>
     <w:tmpl w:val="D67C047E"/>
@@ -21492,16 +21772,16 @@
     </w:lvl>
   </w:abstractNum>
   <w:num w:numId="1">
-    <w:abstractNumId w:val="27"/>
+    <w:abstractNumId w:val="28"/>
   </w:num>
   <w:num w:numId="2">
     <w:abstractNumId w:val="0"/>
   </w:num>
   <w:num w:numId="3">
-    <w:abstractNumId w:val="18"/>
+    <w:abstractNumId w:val="19"/>
   </w:num>
   <w:num w:numId="4">
-    <w:abstractNumId w:val="23"/>
+    <w:abstractNumId w:val="24"/>
   </w:num>
   <w:num w:numId="5">
     <w:abstractNumId w:val="3"/>
@@ -21510,34 +21790,34 @@
     <w:abstractNumId w:val="6"/>
   </w:num>
   <w:num w:numId="7">
+    <w:abstractNumId w:val="30"/>
+  </w:num>
+  <w:num w:numId="8">
+    <w:abstractNumId w:val="13"/>
+  </w:num>
+  <w:num w:numId="9">
+    <w:abstractNumId w:val="12"/>
+  </w:num>
+  <w:num w:numId="10">
+    <w:abstractNumId w:val="27"/>
+  </w:num>
+  <w:num w:numId="11">
+    <w:abstractNumId w:val="32"/>
+  </w:num>
+  <w:num w:numId="12">
+    <w:abstractNumId w:val="22"/>
+  </w:num>
+  <w:num w:numId="13">
+    <w:abstractNumId w:val="16"/>
+  </w:num>
+  <w:num w:numId="14">
+    <w:abstractNumId w:val="34"/>
+  </w:num>
+  <w:num w:numId="15">
     <w:abstractNumId w:val="29"/>
   </w:num>
-  <w:num w:numId="8">
-    <w:abstractNumId w:val="12"/>
-  </w:num>
-  <w:num w:numId="9">
-    <w:abstractNumId w:val="11"/>
-  </w:num>
-  <w:num w:numId="10">
-    <w:abstractNumId w:val="26"/>
-  </w:num>
-  <w:num w:numId="11">
-    <w:abstractNumId w:val="30"/>
-  </w:num>
-  <w:num w:numId="12">
-    <w:abstractNumId w:val="21"/>
-  </w:num>
-  <w:num w:numId="13">
-    <w:abstractNumId w:val="15"/>
-  </w:num>
-  <w:num w:numId="14">
-    <w:abstractNumId w:val="32"/>
-  </w:num>
-  <w:num w:numId="15">
-    <w:abstractNumId w:val="28"/>
-  </w:num>
   <w:num w:numId="16">
-    <w:abstractNumId w:val="13"/>
+    <w:abstractNumId w:val="14"/>
   </w:num>
   <w:num w:numId="17">
     <w:abstractNumId w:val="10"/>
@@ -21552,43 +21832,49 @@
     <w:abstractNumId w:val="5"/>
   </w:num>
   <w:num w:numId="21">
-    <w:abstractNumId w:val="17"/>
+    <w:abstractNumId w:val="18"/>
   </w:num>
   <w:num w:numId="22">
-    <w:abstractNumId w:val="19"/>
+    <w:abstractNumId w:val="20"/>
   </w:num>
   <w:num w:numId="23">
-    <w:abstractNumId w:val="16"/>
+    <w:abstractNumId w:val="17"/>
   </w:num>
   <w:num w:numId="24">
     <w:abstractNumId w:val="2"/>
   </w:num>
   <w:num w:numId="25">
-    <w:abstractNumId w:val="24"/>
+    <w:abstractNumId w:val="25"/>
   </w:num>
   <w:num w:numId="26">
-    <w:abstractNumId w:val="31"/>
+    <w:abstractNumId w:val="33"/>
   </w:num>
   <w:num w:numId="27">
-    <w:abstractNumId w:val="14"/>
+    <w:abstractNumId w:val="15"/>
   </w:num>
   <w:num w:numId="28">
-    <w:abstractNumId w:val="20"/>
+    <w:abstractNumId w:val="21"/>
   </w:num>
   <w:num w:numId="29">
     <w:abstractNumId w:val="4"/>
   </w:num>
   <w:num w:numId="30">
-    <w:abstractNumId w:val="22"/>
+    <w:abstractNumId w:val="23"/>
   </w:num>
   <w:num w:numId="31">
     <w:abstractNumId w:val="1"/>
   </w:num>
   <w:num w:numId="32">
-    <w:abstractNumId w:val="25"/>
+    <w:abstractNumId w:val="26"/>
   </w:num>
   <w:num w:numId="33">
     <w:abstractNumId w:val="8"/>
+  </w:num>
+  <w:num w:numId="34">
+    <w:abstractNumId w:val="31"/>
+  </w:num>
+  <w:num w:numId="35">
+    <w:abstractNumId w:val="11"/>
   </w:num>
   <w:numIdMacAtCleanup w:val="30"/>
 </w:numbering>
@@ -23808,7 +24094,7 @@
 </file>
 
 <file path=customXml/itemProps1.xml><?xml version="1.0" encoding="utf-8"?>
-<ds:datastoreItem xmlns:ds="http://schemas.openxmlformats.org/officeDocument/2006/customXml" ds:itemID="{C43A0E8A-E3E3-4799-BA01-DF0273E775AC}">
+<ds:datastoreItem xmlns:ds="http://schemas.openxmlformats.org/officeDocument/2006/customXml" ds:itemID="{73ACB5A1-D9F0-4A92-88D7-151175768334}">
   <ds:schemaRefs>
     <ds:schemaRef ds:uri="http://schemas.openxmlformats.org/officeDocument/2006/bibliography"/>
   </ds:schemaRefs>

</xml_diff>

<commit_message>
fix heading black box
</commit_message>
<xml_diff>
--- a/TezaDanPopa (2).docx
+++ b/TezaDanPopa (2).docx
@@ -5275,7 +5275,6 @@
     <w:p>
       <w:pPr>
         <w:pStyle w:val="Head23"/>
-        <w:outlineLvl w:val="1"/>
       </w:pPr>
       <w:bookmarkStart w:id="3" w:name="_Toc512012425"/>
       <w:r>
@@ -5321,7 +5320,12 @@
       </w:pPr>
       <w:r>
         <w:lastRenderedPageBreak/>
-        <w:t xml:space="preserve">Redux încearcă să faca mutarea stării predictabilă, adăugând niște restricții când și cum e necesar de actualizat. </w:t>
+        <w:t>Redux încear</w:t>
+      </w:r>
+      <w:bookmarkStart w:id="4" w:name="_GoBack"/>
+      <w:bookmarkEnd w:id="4"/>
+      <w:r>
+        <w:t xml:space="preserve">că să faca mutarea stării predictabilă, adăugând niște restricții când și cum e necesar de actualizat. </w:t>
       </w:r>
     </w:p>
     <w:p>
@@ -5329,11 +5333,11 @@
         <w:pStyle w:val="Head23"/>
         <w:outlineLvl w:val="1"/>
       </w:pPr>
-      <w:bookmarkStart w:id="4" w:name="_Toc512012426"/>
+      <w:bookmarkStart w:id="5" w:name="_Toc512012426"/>
       <w:r>
         <w:t>Bazele Redux-ului</w:t>
       </w:r>
-      <w:bookmarkEnd w:id="4"/>
+      <w:bookmarkEnd w:id="5"/>
     </w:p>
     <w:p>
       <w:pPr>
@@ -5874,35 +5878,7 @@
           <w:i/>
           <w:lang w:val="en-US"/>
         </w:rPr>
-        <w:t xml:space="preserve"> add</w:t>
-      </w:r>
-      <w:r>
-        <w:rPr>
-          <w:i/>
-          <w:lang w:val="en-US"/>
-        </w:rPr>
-        <w:t>User</w:t>
-      </w:r>
-      <w:r>
-        <w:rPr>
-          <w:i/>
-          <w:lang w:val="en-US"/>
-        </w:rPr>
-        <w:t>(</w:t>
-      </w:r>
-      <w:r>
-        <w:rPr>
-          <w:i/>
-          <w:lang w:val="en-US"/>
-        </w:rPr>
-        <w:t>name</w:t>
-      </w:r>
-      <w:r>
-        <w:rPr>
-          <w:i/>
-          <w:lang w:val="en-US"/>
-        </w:rPr>
-        <w:t>) {</w:t>
+        <w:t xml:space="preserve"> addUser(name) {</w:t>
       </w:r>
     </w:p>
     <w:p>
@@ -6401,16 +6377,7 @@
           <w:i/>
           <w:lang w:val="en-US"/>
         </w:rPr>
-        <w:t xml:space="preserve"> initialStat</w:t>
-      </w:r>
-      <w:bookmarkStart w:id="5" w:name="_GoBack"/>
-      <w:bookmarkEnd w:id="5"/>
-      <w:r>
-        <w:rPr>
-          <w:i/>
-          <w:lang w:val="en-US"/>
-        </w:rPr>
-        <w:t>e = {</w:t>
+        <w:t xml:space="preserve"> initialState = {</w:t>
       </w:r>
     </w:p>
     <w:p>
@@ -18917,7 +18884,7 @@
           <w:rPr>
             <w:noProof/>
           </w:rPr>
-          <w:t>18</w:t>
+          <w:t>7</w:t>
         </w:r>
         <w:r>
           <w:rPr>
@@ -19003,6 +18970,7 @@
         <w:docPartUnique/>
       </w:docPartObj>
     </w:sdtPr>
+    <w:sdtEndPr/>
     <w:sdtContent>
       <w:p>
         <w:pPr>
@@ -21217,7 +21185,7 @@
   <w:abstractNum w:abstractNumId="19" w15:restartNumberingAfterBreak="0">
     <w:nsid w:val="35B80C13"/>
     <w:multiLevelType w:val="multilevel"/>
-    <w:tmpl w:val="160C4024"/>
+    <w:tmpl w:val="1AFA464C"/>
     <w:lvl w:ilvl="0">
       <w:start w:val="1"/>
       <w:numFmt w:val="decimal"/>
@@ -23975,6 +23943,7 @@
   <w:style w:type="character" w:default="1" w:styleId="DefaultParagraphFont">
     <w:name w:val="Default Paragraph Font"/>
     <w:uiPriority w:val="1"/>
+    <w:semiHidden/>
     <w:unhideWhenUsed/>
   </w:style>
   <w:style w:type="table" w:default="1" w:styleId="TableNormal">
@@ -25663,7 +25632,7 @@
 </file>
 
 <file path=customXml/itemProps1.xml><?xml version="1.0" encoding="utf-8"?>
-<ds:datastoreItem xmlns:ds="http://schemas.openxmlformats.org/officeDocument/2006/customXml" ds:itemID="{C8C2C7B2-CA85-44BE-9B30-A2BA292305E5}">
+<ds:datastoreItem xmlns:ds="http://schemas.openxmlformats.org/officeDocument/2006/customXml" ds:itemID="{836E2835-8234-400D-82BF-BA57593AA551}">
   <ds:schemaRefs>
     <ds:schemaRef ds:uri="http://schemas.openxmlformats.org/officeDocument/2006/bibliography"/>
   </ds:schemaRefs>

</xml_diff>

<commit_message>
write more about reducers
</commit_message>
<xml_diff>
--- a/TezaDanPopa (2).docx
+++ b/TezaDanPopa (2).docx
@@ -2603,23 +2603,13 @@
         </w:rPr>
         <w:t xml:space="preserve"> </w:t>
       </w:r>
-      <w:proofErr w:type="gramStart"/>
       <w:r>
         <w:rPr>
           <w:rFonts w:cs="Times New Roman"/>
           <w:highlight w:val="yellow"/>
           <w:lang w:val="en-US"/>
         </w:rPr>
-        <w:t>due to the fact that</w:t>
-      </w:r>
-      <w:proofErr w:type="gramEnd"/>
-      <w:r>
-        <w:rPr>
-          <w:rFonts w:cs="Times New Roman"/>
-          <w:highlight w:val="yellow"/>
-          <w:lang w:val="en-US"/>
-        </w:rPr>
-        <w:t xml:space="preserve"> there is no documentation in Romanian, the theoretical support of this paper can be used by programmers who wants to study the Ruby language.</w:t>
+        <w:t>due to the fact that there is no documentation in Romanian, the theoretical support of this paper can be used by programmers who wants to study the Ruby language.</w:t>
       </w:r>
     </w:p>
     <w:p>
@@ -5320,12 +5310,7 @@
       </w:pPr>
       <w:r>
         <w:lastRenderedPageBreak/>
-        <w:t>Redux încear</w:t>
-      </w:r>
-      <w:bookmarkStart w:id="4" w:name="_GoBack"/>
-      <w:bookmarkEnd w:id="4"/>
-      <w:r>
-        <w:t xml:space="preserve">că să faca mutarea stării predictabilă, adăugând niște restricții când și cum e necesar de actualizat. </w:t>
+        <w:t xml:space="preserve">Redux încearcă să faca mutarea stării predictabilă, adăugând niște restricții când și cum e necesar de actualizat. </w:t>
       </w:r>
     </w:p>
     <w:p>
@@ -5333,11 +5318,11 @@
         <w:pStyle w:val="Head23"/>
         <w:outlineLvl w:val="1"/>
       </w:pPr>
-      <w:bookmarkStart w:id="5" w:name="_Toc512012426"/>
+      <w:bookmarkStart w:id="4" w:name="_Toc512012426"/>
       <w:r>
         <w:t>Bazele Redux-ului</w:t>
       </w:r>
-      <w:bookmarkEnd w:id="5"/>
+      <w:bookmarkEnd w:id="4"/>
     </w:p>
     <w:p>
       <w:pPr>
@@ -5570,54 +5555,24 @@
           <w:lang w:val="en-US"/>
         </w:rPr>
         <w:tab/>
-      </w:r>
-      <w:proofErr w:type="gramStart"/>
-      <w:r>
+        <w:t>type: ‘ADD_USER’,</w:t>
+      </w:r>
+    </w:p>
+    <w:p>
+      <w:pPr>
+        <w:ind w:left="1416"/>
         <w:rPr>
           <w:i/>
           <w:lang w:val="en-US"/>
         </w:rPr>
-        <w:t>type</w:t>
-      </w:r>
-      <w:proofErr w:type="gramEnd"/>
+      </w:pPr>
       <w:r>
         <w:rPr>
           <w:i/>
           <w:lang w:val="en-US"/>
         </w:rPr>
-        <w:t>: ‘ADD_USER’,</w:t>
-      </w:r>
-    </w:p>
-    <w:p>
-      <w:pPr>
-        <w:ind w:left="1416"/>
-        <w:rPr>
-          <w:i/>
-          <w:lang w:val="en-US"/>
-        </w:rPr>
-      </w:pPr>
-      <w:r>
-        <w:rPr>
-          <w:i/>
-          <w:lang w:val="en-US"/>
-        </w:rPr>
         <w:tab/>
-      </w:r>
-      <w:proofErr w:type="gramStart"/>
-      <w:r>
-        <w:rPr>
-          <w:i/>
-          <w:lang w:val="en-US"/>
-        </w:rPr>
-        <w:t>name</w:t>
-      </w:r>
-      <w:proofErr w:type="gramEnd"/>
-      <w:r>
-        <w:rPr>
-          <w:i/>
-          <w:lang w:val="en-US"/>
-        </w:rPr>
-        <w:t>: ‘Andrei’</w:t>
+        <w:t>name: ‘Andrei’</w:t>
       </w:r>
     </w:p>
     <w:p>
@@ -5820,15 +5775,19 @@
         <w:t xml:space="preserve">De </w:t>
       </w:r>
       <w:r>
-        <w:t xml:space="preserve">ținut cont de recomandarile astea decide fiecare singur, Redux-ul încercă </w:t>
-      </w:r>
-      <w:proofErr w:type="gramStart"/>
-      <w:r>
-        <w:t>să</w:t>
-      </w:r>
-      <w:proofErr w:type="gramEnd"/>
-      <w:r>
-        <w:t xml:space="preserve"> fie puțin opinionat, permițînd dezvoltatorilor să experimenteze.</w:t>
+        <w:t>ț</w:t>
+      </w:r>
+      <w:r>
+        <w:t>inut cont de recomandă</w:t>
+      </w:r>
+      <w:r>
+        <w:t>rile astea decide fiecare singur, Redux-ul încercă</w:t>
+      </w:r>
+      <w:r>
+        <w:t xml:space="preserve"> să fie puțin opinionat, permițâ</w:t>
+      </w:r>
+      <w:r>
+        <w:t>nd dezvoltatorilor să experimenteze.</w:t>
       </w:r>
     </w:p>
     <w:p>
@@ -5864,21 +5823,28 @@
           <w:lang w:val="en-US"/>
         </w:rPr>
       </w:pPr>
-      <w:proofErr w:type="gramStart"/>
       <w:r>
         <w:rPr>
           <w:i/>
           <w:lang w:val="en-US"/>
         </w:rPr>
-        <w:t>function</w:t>
-      </w:r>
-      <w:proofErr w:type="gramEnd"/>
-      <w:r>
+        <w:t>function addUser(name) {</w:t>
+      </w:r>
+    </w:p>
+    <w:p>
+      <w:pPr>
+        <w:ind w:left="1416"/>
         <w:rPr>
           <w:i/>
           <w:lang w:val="en-US"/>
         </w:rPr>
-        <w:t xml:space="preserve"> addUser(name) {</w:t>
+      </w:pPr>
+      <w:r>
+        <w:rPr>
+          <w:i/>
+          <w:lang w:val="en-US"/>
+        </w:rPr>
+        <w:t xml:space="preserve">  return {</w:t>
       </w:r>
     </w:p>
     <w:p>
@@ -5894,23 +5860,30 @@
           <w:i/>
           <w:lang w:val="en-US"/>
         </w:rPr>
-        <w:t xml:space="preserve">  </w:t>
-      </w:r>
-      <w:proofErr w:type="gramStart"/>
-      <w:r>
+        <w:t xml:space="preserve">    type: ‘ADD_USER’,</w:t>
+      </w:r>
+    </w:p>
+    <w:p>
+      <w:pPr>
+        <w:ind w:left="1416"/>
         <w:rPr>
           <w:i/>
           <w:lang w:val="en-US"/>
         </w:rPr>
-        <w:t>return</w:t>
-      </w:r>
-      <w:proofErr w:type="gramEnd"/>
+      </w:pPr>
       <w:r>
         <w:rPr>
           <w:i/>
           <w:lang w:val="en-US"/>
         </w:rPr>
-        <w:t xml:space="preserve"> {</w:t>
+        <w:t xml:space="preserve">    </w:t>
+      </w:r>
+      <w:r>
+        <w:rPr>
+          <w:i/>
+          <w:lang w:val="en-US"/>
+        </w:rPr>
+        <w:t>name</w:t>
       </w:r>
     </w:p>
     <w:p>
@@ -5926,23 +5899,23 @@
           <w:i/>
           <w:lang w:val="en-US"/>
         </w:rPr>
-        <w:t xml:space="preserve">    </w:t>
-      </w:r>
-      <w:proofErr w:type="gramStart"/>
-      <w:r>
+        <w:t xml:space="preserve">  }</w:t>
+      </w:r>
+    </w:p>
+    <w:p>
+      <w:pPr>
+        <w:ind w:left="1416"/>
         <w:rPr>
           <w:i/>
           <w:lang w:val="en-US"/>
         </w:rPr>
-        <w:t>type</w:t>
-      </w:r>
-      <w:proofErr w:type="gramEnd"/>
+      </w:pPr>
       <w:r>
         <w:rPr>
           <w:i/>
           <w:lang w:val="en-US"/>
         </w:rPr>
-        <w:t>: ‘ADD_USER’,</w:t>
+        <w:t>}</w:t>
       </w:r>
     </w:p>
     <w:p>
@@ -5953,22 +5926,22 @@
           <w:lang w:val="en-US"/>
         </w:rPr>
       </w:pPr>
-      <w:r>
+    </w:p>
+    <w:p>
+      <w:pPr>
+        <w:ind w:left="1416"/>
         <w:rPr>
           <w:i/>
           <w:lang w:val="en-US"/>
         </w:rPr>
-        <w:t xml:space="preserve">    </w:t>
-      </w:r>
-      <w:proofErr w:type="gramStart"/>
+      </w:pPr>
       <w:r>
         <w:rPr>
           <w:i/>
           <w:lang w:val="en-US"/>
         </w:rPr>
-        <w:t>name</w:t>
-      </w:r>
-      <w:proofErr w:type="gramEnd"/>
+        <w:t>Sau folosind sintaxa JavaScript noua:</w:t>
+      </w:r>
     </w:p>
     <w:p>
       <w:pPr>
@@ -5978,12 +5951,21 @@
           <w:lang w:val="en-US"/>
         </w:rPr>
       </w:pPr>
-      <w:r>
+    </w:p>
+    <w:p>
+      <w:pPr>
+        <w:ind w:left="1416"/>
         <w:rPr>
           <w:i/>
           <w:lang w:val="en-US"/>
         </w:rPr>
-        <w:t xml:space="preserve">  }</w:t>
+      </w:pPr>
+      <w:r>
+        <w:rPr>
+          <w:i/>
+          <w:lang w:val="en-US"/>
+        </w:rPr>
+        <w:t>const addUser = user =&gt; ({</w:t>
       </w:r>
     </w:p>
     <w:p>
@@ -5999,7 +5981,7 @@
           <w:i/>
           <w:lang w:val="en-US"/>
         </w:rPr>
-        <w:t>}</w:t>
+        <w:t xml:space="preserve">  type: ‘ADD_USER’,</w:t>
       </w:r>
     </w:p>
     <w:p>
@@ -6010,113 +5992,13 @@
           <w:lang w:val="en-US"/>
         </w:rPr>
       </w:pPr>
-    </w:p>
-    <w:p>
-      <w:pPr>
-        <w:ind w:left="1416"/>
+      <w:r>
         <w:rPr>
           <w:i/>
           <w:lang w:val="en-US"/>
         </w:rPr>
-      </w:pPr>
-      <w:r>
-        <w:rPr>
-          <w:i/>
-          <w:lang w:val="en-US"/>
-        </w:rPr>
-        <w:t>Sau folosind sintaxa JavaScript noua:</w:t>
-      </w:r>
-    </w:p>
-    <w:p>
-      <w:pPr>
-        <w:ind w:left="1416"/>
-        <w:rPr>
-          <w:i/>
-          <w:lang w:val="en-US"/>
-        </w:rPr>
-      </w:pPr>
-    </w:p>
-    <w:p>
-      <w:pPr>
-        <w:ind w:left="1416"/>
-        <w:rPr>
-          <w:i/>
-          <w:lang w:val="en-US"/>
-        </w:rPr>
-      </w:pPr>
-      <w:proofErr w:type="gramStart"/>
-      <w:r>
-        <w:rPr>
-          <w:i/>
-          <w:lang w:val="en-US"/>
-        </w:rPr>
-        <w:t>const</w:t>
-      </w:r>
-      <w:proofErr w:type="gramEnd"/>
-      <w:r>
-        <w:rPr>
-          <w:i/>
-          <w:lang w:val="en-US"/>
-        </w:rPr>
-        <w:t xml:space="preserve"> addUser = user =&gt; ({</w:t>
-      </w:r>
-    </w:p>
-    <w:p>
-      <w:pPr>
-        <w:ind w:left="1416"/>
-        <w:rPr>
-          <w:i/>
-          <w:lang w:val="en-US"/>
-        </w:rPr>
-      </w:pPr>
-      <w:r>
-        <w:rPr>
-          <w:i/>
-          <w:lang w:val="en-US"/>
-        </w:rPr>
-        <w:t xml:space="preserve">  </w:t>
-      </w:r>
-      <w:proofErr w:type="gramStart"/>
-      <w:r>
-        <w:rPr>
-          <w:i/>
-          <w:lang w:val="en-US"/>
-        </w:rPr>
-        <w:t>type</w:t>
-      </w:r>
-      <w:proofErr w:type="gramEnd"/>
-      <w:r>
-        <w:rPr>
-          <w:i/>
-          <w:lang w:val="en-US"/>
-        </w:rPr>
-        <w:t>: ‘ADD_USER’,</w:t>
-      </w:r>
-    </w:p>
-    <w:p>
-      <w:pPr>
-        <w:ind w:left="1416"/>
-        <w:rPr>
-          <w:i/>
-          <w:lang w:val="en-US"/>
-        </w:rPr>
-      </w:pPr>
-      <w:r>
-        <w:rPr>
-          <w:i/>
-          <w:lang w:val="en-US"/>
-        </w:rPr>
-        <w:t xml:space="preserve">  </w:t>
-      </w:r>
-      <w:proofErr w:type="gramStart"/>
-      <w:r>
-        <w:rPr>
-          <w:i/>
-          <w:lang w:val="en-US"/>
-        </w:rPr>
-        <w:t>name</w:t>
-      </w:r>
-      <w:proofErr w:type="gramEnd"/>
+        <w:t xml:space="preserve">  name</w:t>
+      </w:r>
     </w:p>
     <w:p>
       <w:pPr>
@@ -6188,28 +6070,36 @@
         </w:rPr>
         <w:t xml:space="preserve">. </w:t>
       </w:r>
-      <w:proofErr w:type="gramStart"/>
       <w:r>
         <w:rPr>
           <w:lang w:val="en-US"/>
         </w:rPr>
-        <w:t>Un</w:t>
-      </w:r>
-      <w:proofErr w:type="gramEnd"/>
-      <w:r>
+        <w:t>Un reducer este o funcție pura care primește un starea precedentă și o acțioune, și returneaza starea următoare.</w:t>
+      </w:r>
+    </w:p>
+    <w:p>
+      <w:pPr>
+        <w:ind w:left="1416"/>
         <w:rPr>
           <w:lang w:val="en-US"/>
         </w:rPr>
-        <w:t xml:space="preserve"> reducer este o funcție pura care primește un starea precedentă și o acțioune, și returneaza starea următoare.</w:t>
-      </w:r>
+      </w:pPr>
     </w:p>
     <w:p>
       <w:pPr>
         <w:ind w:left="1416"/>
         <w:rPr>
+          <w:i/>
           <w:lang w:val="en-US"/>
         </w:rPr>
       </w:pPr>
+      <w:r>
+        <w:rPr>
+          <w:i/>
+          <w:lang w:val="en-US"/>
+        </w:rPr>
+        <w:t>(previousState, action) =&gt; newState</w:t>
+      </w:r>
     </w:p>
     <w:p>
       <w:pPr>
@@ -6219,44 +6109,61 @@
           <w:lang w:val="en-US"/>
         </w:rPr>
       </w:pPr>
-      <w:r>
-        <w:rPr>
-          <w:i/>
+    </w:p>
+    <w:p>
+      <w:pPr>
+        <w:ind w:left="1416"/>
+        <w:rPr>
           <w:lang w:val="en-US"/>
         </w:rPr>
-        <w:t>(</w:t>
-      </w:r>
-      <w:proofErr w:type="gramStart"/>
-      <w:r>
-        <w:rPr>
-          <w:i/>
+      </w:pPr>
+      <w:r>
+        <w:rPr>
           <w:lang w:val="en-US"/>
         </w:rPr>
-        <w:t>previousState</w:t>
-      </w:r>
-      <w:proofErr w:type="gramEnd"/>
-      <w:r>
-        <w:rPr>
-          <w:i/>
+        <w:t xml:space="preserve">Este foarte important ca reducerii să fie întotdeauna funcții pure. </w:t>
+      </w:r>
+      <w:r>
+        <w:rPr>
           <w:lang w:val="en-US"/>
         </w:rPr>
-        <w:t xml:space="preserve">, action) =&gt; </w:t>
-      </w:r>
-      <w:proofErr w:type="gramStart"/>
-      <w:r>
-        <w:rPr>
-          <w:i/>
+        <w:t>Având aceleași argumente, reducerul trebuie să calculeze starea viitoare și să o returneze. Fără surprize. Fara side efecte. Fara API chemări. Fără mutații. Doar o calculare.</w:t>
+      </w:r>
+    </w:p>
+    <w:p>
+      <w:pPr>
+        <w:ind w:left="1416"/>
+        <w:rPr>
           <w:lang w:val="en-US"/>
         </w:rPr>
-        <w:t>newState</w:t>
-      </w:r>
-      <w:proofErr w:type="gramEnd"/>
+      </w:pPr>
+      <w:r>
+        <w:rPr>
+          <w:lang w:val="en-US"/>
+        </w:rPr>
+        <w:lastRenderedPageBreak/>
+        <w:t>Fie avem nevoie de un reducer care gestionează o listă de nume.</w:t>
+      </w:r>
+      <w:r>
+        <w:rPr>
+          <w:lang w:val="en-US"/>
+        </w:rPr>
+        <w:t xml:space="preserve"> O implementare a reducerului poate fi </w:t>
+      </w:r>
+      <w:r>
+        <w:t>în felul următor</w:t>
+      </w:r>
+      <w:r>
+        <w:rPr>
+          <w:lang w:val="en-US"/>
+        </w:rPr>
+        <w:t>:</w:t>
+      </w:r>
     </w:p>
     <w:p>
       <w:pPr>
         <w:ind w:left="1416"/>
         <w:rPr>
-          <w:i/>
           <w:lang w:val="en-US"/>
         </w:rPr>
       </w:pPr>
@@ -6265,95 +6172,126 @@
       <w:pPr>
         <w:ind w:left="1416"/>
         <w:rPr>
+          <w:i/>
           <w:lang w:val="en-US"/>
         </w:rPr>
       </w:pPr>
       <w:r>
         <w:rPr>
+          <w:i/>
           <w:lang w:val="en-US"/>
         </w:rPr>
-        <w:t xml:space="preserve">Este foarte important ca reducerii </w:t>
-      </w:r>
-      <w:proofErr w:type="gramStart"/>
-      <w:r>
-        <w:rPr>
+        <w:t>const initialState =</w:t>
+      </w:r>
+      <w:r>
+        <w:rPr>
+          <w:i/>
           <w:lang w:val="en-US"/>
         </w:rPr>
-        <w:t>să</w:t>
-      </w:r>
-      <w:proofErr w:type="gramEnd"/>
-      <w:r>
-        <w:rPr>
+        <w:t xml:space="preserve"> []</w:t>
+      </w:r>
+    </w:p>
+    <w:p>
+      <w:pPr>
+        <w:rPr>
+          <w:i/>
           <w:lang w:val="en-US"/>
         </w:rPr>
-        <w:t xml:space="preserve"> fie întotdeauna funcții pure. </w:t>
-      </w:r>
-      <w:r>
-        <w:rPr>
+      </w:pPr>
+    </w:p>
+    <w:p>
+      <w:pPr>
+        <w:ind w:left="1416"/>
+        <w:rPr>
+          <w:i/>
           <w:lang w:val="en-US"/>
         </w:rPr>
-        <w:t xml:space="preserve">Având aceleași argumente, reducerul trebuie </w:t>
-      </w:r>
-      <w:proofErr w:type="gramStart"/>
-      <w:r>
-        <w:rPr>
+      </w:pPr>
+      <w:r>
+        <w:rPr>
+          <w:i/>
           <w:lang w:val="en-US"/>
         </w:rPr>
-        <w:t>să</w:t>
-      </w:r>
-      <w:proofErr w:type="gramEnd"/>
-      <w:r>
-        <w:rPr>
+        <w:t>function namesReducer(state = initialState, action) {</w:t>
+      </w:r>
+    </w:p>
+    <w:p>
+      <w:pPr>
+        <w:ind w:left="1416"/>
+        <w:rPr>
+          <w:i/>
           <w:lang w:val="en-US"/>
         </w:rPr>
-        <w:t xml:space="preserve"> calculeze starea viitoare și să o returneze. Fără surprize. Fara side efecte. Fara API chemări. Fără mutații. Doar o calculare.</w:t>
+      </w:pPr>
+      <w:r>
+        <w:rPr>
+          <w:i/>
+          <w:lang w:val="en-US"/>
+        </w:rPr>
+        <w:t xml:space="preserve">  switch(action.type) {</w:t>
       </w:r>
     </w:p>
     <w:p>
       <w:pPr>
         <w:ind w:left="1416"/>
         <w:rPr>
+          <w:i/>
           <w:lang w:val="en-US"/>
         </w:rPr>
       </w:pPr>
-      <w:proofErr w:type="gramStart"/>
-      <w:r>
-        <w:rPr>
+      <w:r>
+        <w:rPr>
+          <w:i/>
           <w:lang w:val="en-US"/>
         </w:rPr>
-        <w:lastRenderedPageBreak/>
-        <w:t>Fie</w:t>
-      </w:r>
-      <w:proofErr w:type="gramEnd"/>
-      <w:r>
-        <w:rPr>
+        <w:t xml:space="preserve">    case 'ADD_NAME' : </w:t>
+      </w:r>
+    </w:p>
+    <w:p>
+      <w:pPr>
+        <w:ind w:left="1416"/>
+        <w:rPr>
+          <w:i/>
           <w:lang w:val="en-US"/>
         </w:rPr>
-        <w:t xml:space="preserve"> avem nevoie de un reducer care gestionează o listă de nume.</w:t>
-      </w:r>
-      <w:r>
-        <w:rPr>
+      </w:pPr>
+      <w:r>
+        <w:rPr>
+          <w:i/>
           <w:lang w:val="en-US"/>
         </w:rPr>
-        <w:t xml:space="preserve"> O implementare a reducerului poate fi </w:t>
-      </w:r>
-      <w:r>
-        <w:t>în felul următor</w:t>
-      </w:r>
-      <w:r>
-        <w:rPr>
+        <w:t xml:space="preserve">      return </w:t>
+      </w:r>
+      <w:r>
+        <w:rPr>
+          <w:i/>
           <w:lang w:val="en-US"/>
         </w:rPr>
-        <w:t>:</w:t>
+        <w:t>[...state</w:t>
+      </w:r>
+      <w:r>
+        <w:rPr>
+          <w:i/>
+          <w:lang w:val="en-US"/>
+        </w:rPr>
+        <w:t>, action.name]</w:t>
       </w:r>
     </w:p>
     <w:p>
       <w:pPr>
         <w:ind w:left="1416"/>
         <w:rPr>
+          <w:i/>
           <w:lang w:val="en-US"/>
         </w:rPr>
       </w:pPr>
+      <w:r>
+        <w:rPr>
+          <w:i/>
+          <w:lang w:val="en-US"/>
+        </w:rPr>
+        <w:t xml:space="preserve">    case 'REMOVE_NAME': </w:t>
+      </w:r>
     </w:p>
     <w:p>
       <w:pPr>
@@ -6363,21 +6301,19 @@
           <w:lang w:val="en-US"/>
         </w:rPr>
       </w:pPr>
-      <w:proofErr w:type="gramStart"/>
       <w:r>
         <w:rPr>
           <w:i/>
           <w:lang w:val="en-US"/>
         </w:rPr>
-        <w:t>const</w:t>
-      </w:r>
-      <w:proofErr w:type="gramEnd"/>
+        <w:t xml:space="preserve">      return state.</w:t>
+      </w:r>
       <w:r>
         <w:rPr>
           <w:i/>
           <w:lang w:val="en-US"/>
         </w:rPr>
-        <w:t xml:space="preserve"> initialState = {</w:t>
+        <w:t>filter(name =&gt; name !== action.name )}</w:t>
       </w:r>
     </w:p>
     <w:p>
@@ -6393,23 +6329,23 @@
           <w:i/>
           <w:lang w:val="en-US"/>
         </w:rPr>
-        <w:t xml:space="preserve">  </w:t>
-      </w:r>
-      <w:proofErr w:type="gramStart"/>
-      <w:r>
+        <w:t xml:space="preserve">    default: </w:t>
+      </w:r>
+    </w:p>
+    <w:p>
+      <w:pPr>
+        <w:ind w:left="1416"/>
         <w:rPr>
           <w:i/>
           <w:lang w:val="en-US"/>
         </w:rPr>
-        <w:t>names</w:t>
-      </w:r>
-      <w:proofErr w:type="gramEnd"/>
+      </w:pPr>
       <w:r>
         <w:rPr>
           <w:i/>
           <w:lang w:val="en-US"/>
         </w:rPr>
-        <w:t>: []</w:t>
+        <w:t xml:space="preserve">      return state</w:t>
       </w:r>
     </w:p>
     <w:p>
@@ -6425,303 +6361,206 @@
           <w:i/>
           <w:lang w:val="en-US"/>
         </w:rPr>
+        <w:t xml:space="preserve">  }</w:t>
+      </w:r>
+    </w:p>
+    <w:p>
+      <w:pPr>
+        <w:ind w:left="1416"/>
+        <w:rPr>
+          <w:i/>
+          <w:lang w:val="en-US"/>
+        </w:rPr>
+      </w:pPr>
+    </w:p>
+    <w:p>
+      <w:pPr>
+        <w:ind w:left="1416" w:firstLine="708"/>
+        <w:rPr>
+          <w:i/>
+        </w:rPr>
+      </w:pPr>
+      <w:r>
+        <w:rPr>
+          <w:lang w:val="en-US"/>
+        </w:rPr>
+        <w:t>În exemplul dat am început prin specificarea unei stări inițiale. Asta este șansa noastră de a returna starea inițială a aplicației.</w:t>
+      </w:r>
+      <w:r>
+        <w:rPr>
+          <w:lang w:val="en-US"/>
+        </w:rPr>
+        <w:t xml:space="preserve"> Atribuirea state la initialState </w:t>
+      </w:r>
+      <w:r>
+        <w:t>în parametrii funcției e o metodă relativ nouă in JavaScript de a atribui unu</w:t>
+      </w:r>
+      <w:r>
+        <w:t>i parametru valori inițiale dacă</w:t>
+      </w:r>
+      <w:r>
+        <w:t xml:space="preserve"> paramentrul este </w:t>
+      </w:r>
+      <w:r>
+        <w:rPr>
+          <w:i/>
+        </w:rPr>
+        <w:t>undefined</w:t>
+      </w:r>
+      <w:r>
+        <w:rPr>
+          <w:i/>
+        </w:rPr>
+        <w:t xml:space="preserve">. </w:t>
+      </w:r>
+      <w:r>
+        <w:t>O alternativă la așa atribuire e</w:t>
+      </w:r>
+      <w:r>
+        <w:t>ste</w:t>
+      </w:r>
+      <w:r>
+        <w:t xml:space="preserve"> de controlat tipul parametrului în funcție manual și de returnat starea inițială dacă tipul e </w:t>
+      </w:r>
+      <w:r>
+        <w:rPr>
+          <w:i/>
+        </w:rPr>
+        <w:t>undefined</w:t>
+      </w:r>
+      <w:r>
+        <w:rPr>
+          <w:i/>
+        </w:rPr>
+        <w:t>.</w:t>
+      </w:r>
+    </w:p>
+    <w:p>
+      <w:pPr>
+        <w:ind w:left="1416"/>
+      </w:pPr>
+    </w:p>
+    <w:p>
+      <w:pPr>
+        <w:ind w:left="1416"/>
+        <w:rPr>
+          <w:i/>
+        </w:rPr>
+      </w:pPr>
+      <w:r>
+        <w:rPr>
+          <w:i/>
+        </w:rPr>
+        <w:t>if (typeof state === 'undefined') {</w:t>
+      </w:r>
+    </w:p>
+    <w:p>
+      <w:pPr>
+        <w:ind w:left="1416"/>
+        <w:rPr>
+          <w:i/>
+        </w:rPr>
+      </w:pPr>
+      <w:r>
+        <w:rPr>
+          <w:i/>
+        </w:rPr>
+        <w:t xml:space="preserve">    return initialState</w:t>
+      </w:r>
+    </w:p>
+    <w:p>
+      <w:pPr>
+        <w:ind w:left="1416"/>
+        <w:rPr>
+          <w:i/>
+        </w:rPr>
+      </w:pPr>
+      <w:r>
+        <w:rPr>
+          <w:i/>
+        </w:rPr>
         <w:t>}</w:t>
       </w:r>
     </w:p>
     <w:p>
       <w:pPr>
-        <w:ind w:left="1416"/>
-        <w:rPr>
-          <w:i/>
+        <w:rPr>
           <w:lang w:val="en-US"/>
         </w:rPr>
       </w:pPr>
-    </w:p>
-    <w:p>
-      <w:pPr>
-        <w:ind w:left="1416"/>
+      <w:r>
         <w:rPr>
           <w:i/>
           <w:lang w:val="en-US"/>
         </w:rPr>
-      </w:pPr>
-      <w:proofErr w:type="gramStart"/>
+        <w:tab/>
+      </w:r>
       <w:r>
         <w:rPr>
           <w:i/>
           <w:lang w:val="en-US"/>
         </w:rPr>
-        <w:t>function</w:t>
-      </w:r>
-      <w:proofErr w:type="gramEnd"/>
-      <w:r>
-        <w:rPr>
-          <w:i/>
+        <w:tab/>
+      </w:r>
+    </w:p>
+    <w:p>
+      <w:pPr>
+        <w:ind w:left="1416" w:firstLine="708"/>
+      </w:pPr>
+      <w:r>
+        <w:rPr>
           <w:lang w:val="en-US"/>
         </w:rPr>
-        <w:t xml:space="preserve"> namesReducer(state = initialState, action) {</w:t>
-      </w:r>
-    </w:p>
-    <w:p>
-      <w:pPr>
-        <w:ind w:left="1416"/>
-        <w:rPr>
-          <w:i/>
+        <w:t>După asta avem un simplu switch statement care în dependență de tipul acțiunii calculează starea nouă și o returnează. În cazul nostru avem trei cazuri posibile: ADD_NAME, REMOVE_NAME si default care respectiv adaugă un nume, șterg</w:t>
+      </w:r>
+      <w:r>
+        <w:rPr>
           <w:lang w:val="en-US"/>
         </w:rPr>
-      </w:pPr>
-      <w:r>
-        <w:rPr>
-          <w:i/>
+        <w:t>e</w:t>
+      </w:r>
+      <w:r>
+        <w:rPr>
           <w:lang w:val="en-US"/>
         </w:rPr>
-        <w:t xml:space="preserve">  </w:t>
-      </w:r>
-      <w:proofErr w:type="gramStart"/>
-      <w:r>
-        <w:rPr>
-          <w:i/>
+        <w:t xml:space="preserve"> un nume și returnează ace</w:t>
+      </w:r>
+      <w:r>
+        <w:rPr>
           <w:lang w:val="en-US"/>
         </w:rPr>
-        <w:t>switch(</w:t>
-      </w:r>
-      <w:proofErr w:type="gramEnd"/>
-      <w:r>
-        <w:rPr>
-          <w:i/>
+        <w:t>e</w:t>
+      </w:r>
+      <w:r>
+        <w:rPr>
           <w:lang w:val="en-US"/>
         </w:rPr>
-        <w:t>action.type) {</w:t>
-      </w:r>
-    </w:p>
-    <w:p>
-      <w:pPr>
-        <w:ind w:left="1416"/>
-        <w:rPr>
-          <w:i/>
+        <w:t xml:space="preserve">ași stare. </w:t>
+      </w:r>
+      <w:r>
+        <w:rPr>
           <w:lang w:val="en-US"/>
         </w:rPr>
-      </w:pPr>
+        <w:t xml:space="preserve">Observați că noi nu mutăm starea ci folosim </w:t>
+      </w:r>
       <w:r>
         <w:rPr>
           <w:i/>
           <w:lang w:val="en-US"/>
         </w:rPr>
-        <w:t xml:space="preserve">    </w:t>
-      </w:r>
-      <w:proofErr w:type="gramStart"/>
-      <w:r>
-        <w:rPr>
-          <w:i/>
+        <w:t xml:space="preserve">object spread operator </w:t>
+      </w:r>
+      <w:r>
+        <w:rPr>
           <w:lang w:val="en-US"/>
         </w:rPr>
-        <w:t>case</w:t>
-      </w:r>
-      <w:proofErr w:type="gramEnd"/>
-      <w:r>
-        <w:rPr>
-          <w:i/>
+        <w:t>pentru a crea una noua</w:t>
+      </w:r>
+      <w:r>
+        <w:rPr>
           <w:lang w:val="en-US"/>
         </w:rPr>
-        <w:t xml:space="preserve"> 'ADD_NAME' : </w:t>
-      </w:r>
-    </w:p>
-    <w:p>
-      <w:pPr>
-        <w:ind w:left="1416"/>
-        <w:rPr>
-          <w:i/>
-          <w:lang w:val="en-US"/>
-        </w:rPr>
-      </w:pPr>
-      <w:r>
-        <w:rPr>
-          <w:i/>
-          <w:lang w:val="en-US"/>
-        </w:rPr>
-        <w:t xml:space="preserve">      </w:t>
-      </w:r>
-      <w:proofErr w:type="gramStart"/>
-      <w:r>
-        <w:rPr>
-          <w:i/>
-          <w:lang w:val="en-US"/>
-        </w:rPr>
-        <w:t>return</w:t>
-      </w:r>
-      <w:proofErr w:type="gramEnd"/>
-      <w:r>
-        <w:rPr>
-          <w:i/>
-          <w:lang w:val="en-US"/>
-        </w:rPr>
-        <w:t xml:space="preserve"> {...state, names: [...state.names, action.name]}</w:t>
-      </w:r>
-    </w:p>
-    <w:p>
-      <w:pPr>
-        <w:ind w:left="1416"/>
-        <w:rPr>
-          <w:i/>
-          <w:lang w:val="en-US"/>
-        </w:rPr>
-      </w:pPr>
-      <w:r>
-        <w:rPr>
-          <w:i/>
-          <w:lang w:val="en-US"/>
-        </w:rPr>
-        <w:t xml:space="preserve">    </w:t>
-      </w:r>
-      <w:proofErr w:type="gramStart"/>
-      <w:r>
-        <w:rPr>
-          <w:i/>
-          <w:lang w:val="en-US"/>
-        </w:rPr>
-        <w:t>case</w:t>
-      </w:r>
-      <w:proofErr w:type="gramEnd"/>
-      <w:r>
-        <w:rPr>
-          <w:i/>
-          <w:lang w:val="en-US"/>
-        </w:rPr>
-        <w:t xml:space="preserve"> 'REMOVE_NAME': </w:t>
-      </w:r>
-    </w:p>
-    <w:p>
-      <w:pPr>
-        <w:ind w:left="1416"/>
-        <w:rPr>
-          <w:i/>
-          <w:lang w:val="en-US"/>
-        </w:rPr>
-      </w:pPr>
-      <w:r>
-        <w:rPr>
-          <w:i/>
-          <w:lang w:val="en-US"/>
-        </w:rPr>
-        <w:t xml:space="preserve">      </w:t>
-      </w:r>
-      <w:proofErr w:type="gramStart"/>
-      <w:r>
-        <w:rPr>
-          <w:i/>
-          <w:lang w:val="en-US"/>
-        </w:rPr>
-        <w:t>return</w:t>
-      </w:r>
-      <w:proofErr w:type="gramEnd"/>
-      <w:r>
-        <w:rPr>
-          <w:i/>
-          <w:lang w:val="en-US"/>
-        </w:rPr>
-        <w:t xml:space="preserve"> {...state, names: state.names.filter(name =&gt; name !== action.name )}</w:t>
-      </w:r>
-    </w:p>
-    <w:p>
-      <w:pPr>
-        <w:ind w:left="1416"/>
-        <w:rPr>
-          <w:i/>
-          <w:lang w:val="en-US"/>
-        </w:rPr>
-      </w:pPr>
-      <w:r>
-        <w:rPr>
-          <w:i/>
-          <w:lang w:val="en-US"/>
-        </w:rPr>
-        <w:t xml:space="preserve">    </w:t>
-      </w:r>
-      <w:proofErr w:type="gramStart"/>
-      <w:r>
-        <w:rPr>
-          <w:i/>
-          <w:lang w:val="en-US"/>
-        </w:rPr>
-        <w:t>default</w:t>
-      </w:r>
-      <w:proofErr w:type="gramEnd"/>
-      <w:r>
-        <w:rPr>
-          <w:i/>
-          <w:lang w:val="en-US"/>
-        </w:rPr>
-        <w:t xml:space="preserve">: </w:t>
-      </w:r>
-    </w:p>
-    <w:p>
-      <w:pPr>
-        <w:ind w:left="1416"/>
-        <w:rPr>
-          <w:i/>
-          <w:lang w:val="en-US"/>
-        </w:rPr>
-      </w:pPr>
-      <w:r>
-        <w:rPr>
-          <w:i/>
-          <w:lang w:val="en-US"/>
-        </w:rPr>
-        <w:t xml:space="preserve">      </w:t>
-      </w:r>
-      <w:proofErr w:type="gramStart"/>
-      <w:r>
-        <w:rPr>
-          <w:i/>
-          <w:lang w:val="en-US"/>
-        </w:rPr>
-        <w:t>return</w:t>
-      </w:r>
-      <w:proofErr w:type="gramEnd"/>
-      <w:r>
-        <w:rPr>
-          <w:i/>
-          <w:lang w:val="en-US"/>
-        </w:rPr>
-        <w:t xml:space="preserve"> state</w:t>
-      </w:r>
-    </w:p>
-    <w:p>
-      <w:pPr>
-        <w:ind w:left="1416"/>
-        <w:rPr>
-          <w:i/>
-          <w:lang w:val="en-US"/>
-        </w:rPr>
-      </w:pPr>
-      <w:r>
-        <w:rPr>
-          <w:i/>
-          <w:lang w:val="en-US"/>
-        </w:rPr>
-        <w:t xml:space="preserve">  }</w:t>
-      </w:r>
-    </w:p>
-    <w:p>
-      <w:pPr>
-        <w:rPr>
-          <w:i/>
-          <w:lang w:val="en-US"/>
-        </w:rPr>
-      </w:pPr>
-      <w:r>
-        <w:rPr>
-          <w:i/>
-          <w:lang w:val="en-US"/>
-        </w:rPr>
-        <w:tab/>
-      </w:r>
-      <w:r>
-        <w:rPr>
-          <w:i/>
-          <w:lang w:val="en-US"/>
-        </w:rPr>
-        <w:tab/>
+        <w:t>.</w:t>
       </w:r>
     </w:p>
     <w:p>
@@ -6733,14 +6572,8 @@
         </w:numPr>
         <w:outlineLvl w:val="1"/>
       </w:pPr>
-      <w:r>
-        <w:rPr>
-          <w:rFonts w:cstheme="minorBidi"/>
-          <w:b w:val="0"/>
-          <w:lang w:val="en-US"/>
-        </w:rPr>
-        <w:t>}</w:t>
-      </w:r>
+      <w:bookmarkStart w:id="5" w:name="_GoBack"/>
+      <w:bookmarkEnd w:id="5"/>
       <w:r>
         <w:t>Store</w:t>
       </w:r>
@@ -6767,6 +6600,7 @@
         <w:rPr>
           <w:b w:val="0"/>
         </w:rPr>
+        <w:lastRenderedPageBreak/>
         <w:tab/>
       </w:r>
       <w:r>
@@ -7035,11 +6869,7 @@
         <w:t>self</w:t>
       </w:r>
       <w:r>
-        <w:t xml:space="preserve">, iar în cazul în care codul nu apare în </w:t>
-      </w:r>
-      <w:r>
-        <w:lastRenderedPageBreak/>
-        <w:t xml:space="preserve">cadrul unei clase, acesta este o instanţă generică a clasei </w:t>
+        <w:t xml:space="preserve">, iar în cazul în care codul nu apare în cadrul unei clase, acesta este o instanţă generică a clasei </w:t>
       </w:r>
       <w:r>
         <w:rPr>
@@ -7574,6 +7404,7 @@
         <w:rPr>
           <w:i/>
         </w:rPr>
+        <w:lastRenderedPageBreak/>
         <w:t>Clase</w:t>
       </w:r>
     </w:p>
@@ -7781,11 +7612,7 @@
         <w:t>,</w:t>
       </w:r>
       <w:r>
-        <w:t xml:space="preserve"> iar variabilele de clasă </w:t>
-      </w:r>
-      <w:r>
-        <w:lastRenderedPageBreak/>
-        <w:t xml:space="preserve">cu </w:t>
+        <w:t xml:space="preserve"> iar variabilele de clasă cu </w:t>
       </w:r>
       <w:r>
         <w:rPr>
@@ -8302,6 +8129,7 @@
         <w:ind w:firstLine="709"/>
       </w:pPr>
       <w:r>
+        <w:lastRenderedPageBreak/>
         <w:t>Dacă intenţionaţi să evitaţi crizele de nervi, reţineţi că toate aceste aşa-zise "declaraţii" sunt de fapt comenzi executabile, aşa că în cadrul aceleiaşi sesiuni o schimbare în structura unei clase poate genera conflicte cu declaraţiile anterioare. Ruby e un interpretator, nu un compilator[2]!</w:t>
       </w:r>
     </w:p>
@@ -8676,7 +8504,6 @@
         <w:rPr>
           <w:i/>
         </w:rPr>
-        <w:lastRenderedPageBreak/>
         <w:t xml:space="preserve">          super.to_s + " marca= #{@marca}"</w:t>
       </w:r>
     </w:p>
@@ -9187,6 +9014,7 @@
       </w:pPr>
       <w:bookmarkStart w:id="6" w:name="_Toc512012427"/>
       <w:r>
+        <w:lastRenderedPageBreak/>
         <w:t>Argumentarea alegerii limbajului Ruby ca instrument pentru dezvoltarea aplicațiilor</w:t>
       </w:r>
       <w:bookmarkEnd w:id="6"/>
@@ -9273,7 +9101,6 @@
         <w:ind w:hanging="360"/>
       </w:pPr>
       <w:r>
-        <w:lastRenderedPageBreak/>
         <w:t>Colectare automată a memoriei reziduale (</w:t>
       </w:r>
       <w:r>
@@ -10000,17 +9827,8 @@
           <w:highlight w:val="white"/>
           <w:lang w:val="de-DE"/>
         </w:rPr>
-        <w:t>Metode mici Integer#positive? și Integer#</w:t>
-      </w:r>
-      <w:proofErr w:type="gramStart"/>
-      <w:r>
-        <w:rPr>
-          <w:highlight w:val="white"/>
-          <w:lang w:val="de-DE"/>
-        </w:rPr>
-        <w:t>negative?;</w:t>
-      </w:r>
-      <w:proofErr w:type="gramEnd"/>
+        <w:t>Metode mici Integer#positive? și Integer#negative?;</w:t>
+      </w:r>
     </w:p>
     <w:p>
       <w:pPr>
@@ -10078,16 +9896,8 @@
         <w:rPr>
           <w:lang w:val="de-DE"/>
         </w:rPr>
-        <w:t xml:space="preserve">Acum vor fi examinate alte cazuri unde RoR-ul </w:t>
-      </w:r>
-      <w:proofErr w:type="gramStart"/>
-      <w:r>
-        <w:rPr>
-          <w:lang w:val="de-DE"/>
-        </w:rPr>
-        <w:t>pierde :</w:t>
-      </w:r>
-      <w:proofErr w:type="gramEnd"/>
+        <w:t>Acum vor fi examinate alte cazuri unde RoR-ul pierde :</w:t>
+      </w:r>
     </w:p>
     <w:p>
       <w:pPr>
@@ -18140,11 +17950,9 @@
         </w:rPr>
         <w:t xml:space="preserve"> </w:t>
       </w:r>
-      <w:proofErr w:type="gramStart"/>
       <w:r>
         <w:t>pag</w:t>
       </w:r>
-      <w:proofErr w:type="gramEnd"/>
       <w:r>
         <w:rPr>
           <w:lang w:val="en-US"/>
@@ -18884,7 +18692,7 @@
           <w:rPr>
             <w:noProof/>
           </w:rPr>
-          <w:t>7</w:t>
+          <w:t>9</w:t>
         </w:r>
         <w:r>
           <w:rPr>
@@ -18970,7 +18778,6 @@
         <w:docPartUnique/>
       </w:docPartObj>
     </w:sdtPr>
-    <w:sdtEndPr/>
     <w:sdtContent>
       <w:p>
         <w:pPr>
@@ -23943,7 +23750,6 @@
   <w:style w:type="character" w:default="1" w:styleId="DefaultParagraphFont">
     <w:name w:val="Default Paragraph Font"/>
     <w:uiPriority w:val="1"/>
-    <w:semiHidden/>
     <w:unhideWhenUsed/>
   </w:style>
   <w:style w:type="table" w:default="1" w:styleId="TableNormal">
@@ -25632,7 +25438,7 @@
 </file>
 
 <file path=customXml/itemProps1.xml><?xml version="1.0" encoding="utf-8"?>
-<ds:datastoreItem xmlns:ds="http://schemas.openxmlformats.org/officeDocument/2006/customXml" ds:itemID="{836E2835-8234-400D-82BF-BA57593AA551}">
+<ds:datastoreItem xmlns:ds="http://schemas.openxmlformats.org/officeDocument/2006/customXml" ds:itemID="{3BCE70AC-FCA4-4C3F-951D-EED66730BC8A}">
   <ds:schemaRefs>
     <ds:schemaRef ds:uri="http://schemas.openxmlformats.org/officeDocument/2006/bibliography"/>
   </ds:schemaRefs>

</xml_diff>

<commit_message>
write about redux ecosystem
</commit_message>
<xml_diff>
--- a/TezaDanPopa (2).docx
+++ b/TezaDanPopa (2).docx
@@ -2603,23 +2603,13 @@
         </w:rPr>
         <w:t xml:space="preserve"> </w:t>
       </w:r>
-      <w:proofErr w:type="gramStart"/>
       <w:r>
         <w:rPr>
           <w:rFonts w:cs="Times New Roman"/>
           <w:highlight w:val="yellow"/>
           <w:lang w:val="en-US"/>
         </w:rPr>
-        <w:t>due to the fact that</w:t>
-      </w:r>
-      <w:proofErr w:type="gramEnd"/>
-      <w:r>
-        <w:rPr>
-          <w:rFonts w:cs="Times New Roman"/>
-          <w:highlight w:val="yellow"/>
-          <w:lang w:val="en-US"/>
-        </w:rPr>
-        <w:t xml:space="preserve"> there is no documentation in Romanian, the theoretical support of this paper can be used by programmers who wants to study the Ruby language.</w:t>
+        <w:t>due to the fact that there is no documentation in Romanian, the theoretical support of this paper can be used by programmers who wants to study the Ruby language.</w:t>
       </w:r>
     </w:p>
     <w:p>
@@ -4626,7 +4616,7 @@
         <w:t xml:space="preserve">” conține </w:t>
       </w:r>
       <w:r>
-        <w:t>patru</w:t>
+        <w:t>cinci</w:t>
       </w:r>
       <w:r>
         <w:t xml:space="preserve"> subcapitole:</w:t>
@@ -4750,8 +4740,16 @@
         <w:t>“</w:t>
       </w:r>
       <w:r>
-        <w:t>Utilizarea a middleware în Redux</w:t>
-      </w:r>
+        <w:t>Ecosistema</w:t>
+      </w:r>
+      <w:r>
+        <w:t xml:space="preserve"> Redux</w:t>
+      </w:r>
+      <w:r>
+        <w:t>-ului</w:t>
+      </w:r>
+      <w:bookmarkStart w:id="2" w:name="_GoBack"/>
+      <w:bookmarkEnd w:id="2"/>
       <w:r>
         <w:t xml:space="preserve">” – subcapitolul dat va conține </w:t>
       </w:r>
@@ -4976,7 +4974,7 @@
         <w:pStyle w:val="Head"/>
         <w:outlineLvl w:val="0"/>
       </w:pPr>
-      <w:bookmarkStart w:id="2" w:name="_Toc512012424"/>
+      <w:bookmarkStart w:id="3" w:name="_Toc512012424"/>
       <w:r>
         <w:lastRenderedPageBreak/>
         <w:t xml:space="preserve">PREZENTAREA </w:t>
@@ -4984,7 +4982,7 @@
       <w:r>
         <w:t>BIBLIOTECII REDUX</w:t>
       </w:r>
-      <w:bookmarkEnd w:id="2"/>
+      <w:bookmarkEnd w:id="3"/>
     </w:p>
     <w:p>
       <w:pPr>
@@ -5276,11 +5274,11 @@
       <w:pPr>
         <w:pStyle w:val="Head23"/>
       </w:pPr>
-      <w:bookmarkStart w:id="3" w:name="_Toc512012425"/>
+      <w:bookmarkStart w:id="4" w:name="_Toc512012425"/>
       <w:r>
         <w:t>Motivele utilizării Redux</w:t>
       </w:r>
-      <w:bookmarkEnd w:id="3"/>
+      <w:bookmarkEnd w:id="4"/>
     </w:p>
     <w:p>
       <w:pPr>
@@ -5328,11 +5326,11 @@
         <w:pStyle w:val="Head23"/>
         <w:outlineLvl w:val="1"/>
       </w:pPr>
-      <w:bookmarkStart w:id="4" w:name="_Toc512012426"/>
+      <w:bookmarkStart w:id="5" w:name="_Toc512012426"/>
       <w:r>
         <w:t>Bazele Redux-ului</w:t>
       </w:r>
-      <w:bookmarkEnd w:id="4"/>
+      <w:bookmarkEnd w:id="5"/>
     </w:p>
     <w:p>
       <w:pPr>
@@ -5505,34 +5503,50 @@
     </w:p>
     <w:p>
       <w:pPr>
+        <w:ind w:left="1416" w:firstLine="708"/>
+        <w:rPr>
+          <w:lang w:val="en-US"/>
+        </w:rPr>
+      </w:pPr>
+      <w:r>
+        <w:t xml:space="preserve">Acțiunile sunt datele ce sunt transmise de la aplicație la store. Ele sunt unica sursă de informație pentru store. O actiune este un obiect JavaScript unde este prezenă proprietatea </w:t>
+      </w:r>
+      <w:r>
+        <w:rPr>
+          <w:i/>
+        </w:rPr>
+        <w:t>type</w:t>
+      </w:r>
+      <w:r>
+        <w:rPr>
+          <w:i/>
+        </w:rPr>
+        <w:t xml:space="preserve">. </w:t>
+      </w:r>
+      <w:r>
+        <w:t>Un exemplu de acțiune ar fi</w:t>
+      </w:r>
+      <w:r>
+        <w:rPr>
+          <w:lang w:val="en-US"/>
+        </w:rPr>
+        <w:t xml:space="preserve">: </w:t>
+      </w:r>
+    </w:p>
+    <w:p>
+      <w:pPr>
         <w:ind w:left="1416"/>
         <w:rPr>
-          <w:lang w:val="en-US"/>
-        </w:rPr>
-      </w:pPr>
-      <w:r>
-        <w:t xml:space="preserve">Acțiunile sunt datele ce sunt transmise de la aplicație la store. Ele sunt unica sursă de informație pentru store. O actiune este un obiect JavaScript unde este prezenă proprietatea </w:t>
-      </w:r>
-      <w:r>
-        <w:rPr>
-          <w:i/>
-        </w:rPr>
-        <w:t>type</w:t>
-      </w:r>
-      <w:r>
-        <w:rPr>
-          <w:i/>
-        </w:rPr>
-        <w:t xml:space="preserve">. </w:t>
-      </w:r>
-      <w:r>
-        <w:t>Un exemplu de acțiune ar fi</w:t>
-      </w:r>
-      <w:r>
-        <w:rPr>
-          <w:lang w:val="en-US"/>
-        </w:rPr>
-        <w:t xml:space="preserve">: </w:t>
+          <w:i/>
+          <w:lang w:val="en-US"/>
+        </w:rPr>
+      </w:pPr>
+      <w:r>
+        <w:rPr>
+          <w:i/>
+          <w:lang w:val="en-US"/>
+        </w:rPr>
+        <w:t>{</w:t>
       </w:r>
     </w:p>
     <w:p>
@@ -5548,7 +5562,8 @@
           <w:i/>
           <w:lang w:val="en-US"/>
         </w:rPr>
-        <w:t>{</w:t>
+        <w:tab/>
+        <w:t>type: ‘ADD_USER’,</w:t>
       </w:r>
     </w:p>
     <w:p>
@@ -5565,54 +5580,7 @@
           <w:lang w:val="en-US"/>
         </w:rPr>
         <w:tab/>
-      </w:r>
-      <w:proofErr w:type="gramStart"/>
-      <w:r>
-        <w:rPr>
-          <w:i/>
-          <w:lang w:val="en-US"/>
-        </w:rPr>
-        <w:t>type</w:t>
-      </w:r>
-      <w:proofErr w:type="gramEnd"/>
-      <w:r>
-        <w:rPr>
-          <w:i/>
-          <w:lang w:val="en-US"/>
-        </w:rPr>
-        <w:t>: ‘ADD_USER’,</w:t>
-      </w:r>
-    </w:p>
-    <w:p>
-      <w:pPr>
-        <w:ind w:left="1416"/>
-        <w:rPr>
-          <w:i/>
-          <w:lang w:val="en-US"/>
-        </w:rPr>
-      </w:pPr>
-      <w:r>
-        <w:rPr>
-          <w:i/>
-          <w:lang w:val="en-US"/>
-        </w:rPr>
-        <w:tab/>
-      </w:r>
-      <w:proofErr w:type="gramStart"/>
-      <w:r>
-        <w:rPr>
-          <w:i/>
-          <w:lang w:val="en-US"/>
-        </w:rPr>
-        <w:t>name</w:t>
-      </w:r>
-      <w:proofErr w:type="gramEnd"/>
-      <w:r>
-        <w:rPr>
-          <w:i/>
-          <w:lang w:val="en-US"/>
-        </w:rPr>
-        <w:t>: ‘Andrei’</w:t>
+        <w:t>name: ‘Andrei’</w:t>
       </w:r>
     </w:p>
     <w:p>
@@ -5824,15 +5792,7 @@
         <w:t>rile astea decide fiecare singur, Redux-ul încercă</w:t>
       </w:r>
       <w:r>
-        <w:t xml:space="preserve"> </w:t>
-      </w:r>
-      <w:proofErr w:type="gramStart"/>
-      <w:r>
-        <w:t>să</w:t>
-      </w:r>
-      <w:proofErr w:type="gramEnd"/>
-      <w:r>
-        <w:t xml:space="preserve"> fie puțin opinionat, permițâ</w:t>
+        <w:t xml:space="preserve"> să fie puțin opinionat, permițâ</w:t>
       </w:r>
       <w:r>
         <w:t>nd dezvoltatorilor să experimenteze.</w:t>
@@ -5871,21 +5831,12 @@
           <w:lang w:val="en-US"/>
         </w:rPr>
       </w:pPr>
-      <w:proofErr w:type="gramStart"/>
-      <w:r>
-        <w:rPr>
-          <w:i/>
-          <w:lang w:val="en-US"/>
-        </w:rPr>
-        <w:t>function</w:t>
-      </w:r>
-      <w:proofErr w:type="gramEnd"/>
-      <w:r>
-        <w:rPr>
-          <w:i/>
-          <w:lang w:val="en-US"/>
-        </w:rPr>
-        <w:t xml:space="preserve"> addUser(name) {</w:t>
+      <w:r>
+        <w:rPr>
+          <w:i/>
+          <w:lang w:val="en-US"/>
+        </w:rPr>
+        <w:t>function addUser(name) {</w:t>
       </w:r>
     </w:p>
     <w:p>
@@ -5901,23 +5852,7 @@
           <w:i/>
           <w:lang w:val="en-US"/>
         </w:rPr>
-        <w:t xml:space="preserve">  </w:t>
-      </w:r>
-      <w:proofErr w:type="gramStart"/>
-      <w:r>
-        <w:rPr>
-          <w:i/>
-          <w:lang w:val="en-US"/>
-        </w:rPr>
-        <w:t>return</w:t>
-      </w:r>
-      <w:proofErr w:type="gramEnd"/>
-      <w:r>
-        <w:rPr>
-          <w:i/>
-          <w:lang w:val="en-US"/>
-        </w:rPr>
-        <w:t xml:space="preserve"> {</w:t>
+        <w:t xml:space="preserve">  return {</w:t>
       </w:r>
     </w:p>
     <w:p>
@@ -5933,23 +5868,30 @@
           <w:i/>
           <w:lang w:val="en-US"/>
         </w:rPr>
+        <w:t xml:space="preserve">    type: ‘ADD_USER’,</w:t>
+      </w:r>
+    </w:p>
+    <w:p>
+      <w:pPr>
+        <w:ind w:left="1416"/>
+        <w:rPr>
+          <w:i/>
+          <w:lang w:val="en-US"/>
+        </w:rPr>
+      </w:pPr>
+      <w:r>
+        <w:rPr>
+          <w:i/>
+          <w:lang w:val="en-US"/>
+        </w:rPr>
         <w:t xml:space="preserve">    </w:t>
       </w:r>
-      <w:proofErr w:type="gramStart"/>
-      <w:r>
-        <w:rPr>
-          <w:i/>
-          <w:lang w:val="en-US"/>
-        </w:rPr>
-        <w:t>type</w:t>
-      </w:r>
-      <w:proofErr w:type="gramEnd"/>
-      <w:r>
-        <w:rPr>
-          <w:i/>
-          <w:lang w:val="en-US"/>
-        </w:rPr>
-        <w:t>: ‘ADD_USER’,</w:t>
+      <w:r>
+        <w:rPr>
+          <w:i/>
+          <w:lang w:val="en-US"/>
+        </w:rPr>
+        <w:t>name</w:t>
       </w:r>
     </w:p>
     <w:p>
@@ -5965,17 +5907,8 @@
           <w:i/>
           <w:lang w:val="en-US"/>
         </w:rPr>
-        <w:t xml:space="preserve">    </w:t>
-      </w:r>
-      <w:proofErr w:type="gramStart"/>
-      <w:r>
-        <w:rPr>
-          <w:i/>
-          <w:lang w:val="en-US"/>
-        </w:rPr>
-        <w:t>name</w:t>
-      </w:r>
-      <w:proofErr w:type="gramEnd"/>
+        <w:t xml:space="preserve">  }</w:t>
+      </w:r>
     </w:p>
     <w:p>
       <w:pPr>
@@ -5990,7 +5923,7 @@
           <w:i/>
           <w:lang w:val="en-US"/>
         </w:rPr>
-        <w:t xml:space="preserve">  }</w:t>
+        <w:t>}</w:t>
       </w:r>
     </w:p>
     <w:p>
@@ -6001,13 +5934,6 @@
           <w:lang w:val="en-US"/>
         </w:rPr>
       </w:pPr>
-      <w:r>
-        <w:rPr>
-          <w:i/>
-          <w:lang w:val="en-US"/>
-        </w:rPr>
-        <w:t>}</w:t>
-      </w:r>
     </w:p>
     <w:p>
       <w:pPr>
@@ -6017,6 +5943,13 @@
           <w:lang w:val="en-US"/>
         </w:rPr>
       </w:pPr>
+      <w:r>
+        <w:rPr>
+          <w:i/>
+          <w:lang w:val="en-US"/>
+        </w:rPr>
+        <w:t>Sau folosind sintaxa JavaScript noua:</w:t>
+      </w:r>
     </w:p>
     <w:p>
       <w:pPr>
@@ -6026,13 +5959,6 @@
           <w:lang w:val="en-US"/>
         </w:rPr>
       </w:pPr>
-      <w:r>
-        <w:rPr>
-          <w:i/>
-          <w:lang w:val="en-US"/>
-        </w:rPr>
-        <w:t>Sau folosind sintaxa JavaScript noua:</w:t>
-      </w:r>
     </w:p>
     <w:p>
       <w:pPr>
@@ -6042,6 +5968,13 @@
           <w:lang w:val="en-US"/>
         </w:rPr>
       </w:pPr>
+      <w:r>
+        <w:rPr>
+          <w:i/>
+          <w:lang w:val="en-US"/>
+        </w:rPr>
+        <w:t>const addUser = user =&gt; ({</w:t>
+      </w:r>
     </w:p>
     <w:p>
       <w:pPr>
@@ -6051,21 +5984,12 @@
           <w:lang w:val="en-US"/>
         </w:rPr>
       </w:pPr>
-      <w:proofErr w:type="gramStart"/>
-      <w:r>
-        <w:rPr>
-          <w:i/>
-          <w:lang w:val="en-US"/>
-        </w:rPr>
-        <w:t>const</w:t>
-      </w:r>
-      <w:proofErr w:type="gramEnd"/>
-      <w:r>
-        <w:rPr>
-          <w:i/>
-          <w:lang w:val="en-US"/>
-        </w:rPr>
-        <w:t xml:space="preserve"> addUser = user =&gt; ({</w:t>
+      <w:r>
+        <w:rPr>
+          <w:i/>
+          <w:lang w:val="en-US"/>
+        </w:rPr>
+        <w:t xml:space="preserve">  type: ‘ADD_USER’,</w:t>
       </w:r>
     </w:p>
     <w:p>
@@ -6081,49 +6005,8 @@
           <w:i/>
           <w:lang w:val="en-US"/>
         </w:rPr>
-        <w:t xml:space="preserve">  </w:t>
-      </w:r>
-      <w:proofErr w:type="gramStart"/>
-      <w:r>
-        <w:rPr>
-          <w:i/>
-          <w:lang w:val="en-US"/>
-        </w:rPr>
-        <w:t>type</w:t>
-      </w:r>
-      <w:proofErr w:type="gramEnd"/>
-      <w:r>
-        <w:rPr>
-          <w:i/>
-          <w:lang w:val="en-US"/>
-        </w:rPr>
-        <w:t>: ‘ADD_USER’,</w:t>
-      </w:r>
-    </w:p>
-    <w:p>
-      <w:pPr>
-        <w:ind w:left="1416"/>
-        <w:rPr>
-          <w:i/>
-          <w:lang w:val="en-US"/>
-        </w:rPr>
-      </w:pPr>
-      <w:r>
-        <w:rPr>
-          <w:i/>
-          <w:lang w:val="en-US"/>
-        </w:rPr>
-        <w:t xml:space="preserve">  </w:t>
-      </w:r>
-      <w:proofErr w:type="gramStart"/>
-      <w:r>
-        <w:rPr>
-          <w:i/>
-          <w:lang w:val="en-US"/>
-        </w:rPr>
-        <w:t>name</w:t>
-      </w:r>
-      <w:proofErr w:type="gramEnd"/>
+        <w:t xml:space="preserve">  name</w:t>
+      </w:r>
     </w:p>
     <w:p>
       <w:pPr>
@@ -6164,58 +6047,405 @@
     </w:p>
     <w:p>
       <w:pPr>
+        <w:ind w:left="1416" w:firstLine="708"/>
+        <w:rPr>
+          <w:lang w:val="en-US"/>
+        </w:rPr>
+      </w:pPr>
+      <w:r>
+        <w:t>Reducerii specifică</w:t>
+      </w:r>
+      <w:r>
+        <w:t xml:space="preserve"> cum starea aplica</w:t>
+      </w:r>
+      <w:r>
+        <w:rPr>
+          <w:lang w:val="en-US"/>
+        </w:rPr>
+        <w:t xml:space="preserve">ției se schimbă în răspuns la acțiunile trimise la </w:t>
+      </w:r>
+      <w:r>
+        <w:rPr>
+          <w:i/>
+          <w:lang w:val="en-US"/>
+        </w:rPr>
+        <w:t>store</w:t>
+      </w:r>
+      <w:r>
+        <w:rPr>
+          <w:i/>
+          <w:lang w:val="en-US"/>
+        </w:rPr>
+        <w:t xml:space="preserve">. </w:t>
+      </w:r>
+      <w:r>
+        <w:rPr>
+          <w:lang w:val="en-US"/>
+        </w:rPr>
+        <w:t>Un reducer este o funcție pura care primește un starea precedentă și o acțioune, și returneaza starea următoare.</w:t>
+      </w:r>
+    </w:p>
+    <w:p>
+      <w:pPr>
         <w:ind w:left="1416"/>
         <w:rPr>
           <w:lang w:val="en-US"/>
         </w:rPr>
       </w:pPr>
-      <w:r>
-        <w:t>Reducerii specifică</w:t>
-      </w:r>
-      <w:r>
-        <w:t xml:space="preserve"> cum starea aplica</w:t>
-      </w:r>
-      <w:r>
-        <w:rPr>
-          <w:lang w:val="en-US"/>
-        </w:rPr>
-        <w:t xml:space="preserve">ției se schimbă în răspuns la acțiunile trimise la </w:t>
-      </w:r>
-      <w:r>
-        <w:rPr>
-          <w:i/>
-          <w:lang w:val="en-US"/>
-        </w:rPr>
-        <w:t>store</w:t>
-      </w:r>
-      <w:r>
-        <w:rPr>
-          <w:i/>
-          <w:lang w:val="en-US"/>
+    </w:p>
+    <w:p>
+      <w:pPr>
+        <w:ind w:left="1416"/>
+        <w:rPr>
+          <w:i/>
+          <w:lang w:val="en-US"/>
+        </w:rPr>
+      </w:pPr>
+      <w:r>
+        <w:rPr>
+          <w:i/>
+          <w:lang w:val="en-US"/>
+        </w:rPr>
+        <w:t>(previousState, action) =&gt; newState</w:t>
+      </w:r>
+    </w:p>
+    <w:p>
+      <w:pPr>
+        <w:ind w:left="1416"/>
+        <w:rPr>
+          <w:i/>
+          <w:lang w:val="en-US"/>
+        </w:rPr>
+      </w:pPr>
+    </w:p>
+    <w:p>
+      <w:pPr>
+        <w:ind w:left="1416"/>
+        <w:rPr>
+          <w:lang w:val="en-US"/>
+        </w:rPr>
+      </w:pPr>
+      <w:r>
+        <w:rPr>
+          <w:lang w:val="en-US"/>
+        </w:rPr>
+        <w:t xml:space="preserve">Este foarte important ca reducerii să fie întotdeauna funcții pure. </w:t>
+      </w:r>
+      <w:r>
+        <w:rPr>
+          <w:lang w:val="en-US"/>
+        </w:rPr>
+        <w:t>Având aceleași argumente, reducerul trebuie să calculeze starea viitoare și să o returneze. Fără surprize. Fara side efecte. Fara API chemări. Fără mutații. Doar o calculare.</w:t>
+      </w:r>
+    </w:p>
+    <w:p>
+      <w:pPr>
+        <w:ind w:left="1416"/>
+        <w:rPr>
+          <w:lang w:val="en-US"/>
+        </w:rPr>
+      </w:pPr>
+      <w:r>
+        <w:rPr>
+          <w:lang w:val="en-US"/>
+        </w:rPr>
+        <w:lastRenderedPageBreak/>
+        <w:t>Fie avem nevoie de un reducer care gestionează o listă de nume.</w:t>
+      </w:r>
+      <w:r>
+        <w:rPr>
+          <w:lang w:val="en-US"/>
+        </w:rPr>
+        <w:t xml:space="preserve"> O implementare a reducerului poate fi </w:t>
+      </w:r>
+      <w:r>
+        <w:t>în felul următor</w:t>
+      </w:r>
+      <w:r>
+        <w:rPr>
+          <w:lang w:val="en-US"/>
+        </w:rPr>
+        <w:t>:</w:t>
+      </w:r>
+    </w:p>
+    <w:p>
+      <w:pPr>
+        <w:ind w:left="1416"/>
+        <w:rPr>
+          <w:lang w:val="en-US"/>
+        </w:rPr>
+      </w:pPr>
+    </w:p>
+    <w:p>
+      <w:pPr>
+        <w:ind w:left="1416"/>
+        <w:rPr>
+          <w:i/>
+          <w:lang w:val="en-US"/>
+        </w:rPr>
+      </w:pPr>
+      <w:r>
+        <w:rPr>
+          <w:i/>
+          <w:lang w:val="en-US"/>
+        </w:rPr>
+        <w:t>const initialState =</w:t>
+      </w:r>
+      <w:r>
+        <w:rPr>
+          <w:i/>
+          <w:lang w:val="en-US"/>
+        </w:rPr>
+        <w:t xml:space="preserve"> []</w:t>
+      </w:r>
+    </w:p>
+    <w:p>
+      <w:pPr>
+        <w:rPr>
+          <w:i/>
+          <w:lang w:val="en-US"/>
+        </w:rPr>
+      </w:pPr>
+    </w:p>
+    <w:p>
+      <w:pPr>
+        <w:ind w:left="1416"/>
+        <w:rPr>
+          <w:i/>
+          <w:lang w:val="en-US"/>
+        </w:rPr>
+      </w:pPr>
+      <w:r>
+        <w:rPr>
+          <w:i/>
+          <w:lang w:val="en-US"/>
+        </w:rPr>
+        <w:t>function namesReducer(state = initialState, action) {</w:t>
+      </w:r>
+    </w:p>
+    <w:p>
+      <w:pPr>
+        <w:ind w:left="1416"/>
+        <w:rPr>
+          <w:i/>
+          <w:lang w:val="en-US"/>
+        </w:rPr>
+      </w:pPr>
+      <w:r>
+        <w:rPr>
+          <w:i/>
+          <w:lang w:val="en-US"/>
+        </w:rPr>
+        <w:t xml:space="preserve">  switch(action.type) {</w:t>
+      </w:r>
+    </w:p>
+    <w:p>
+      <w:pPr>
+        <w:ind w:left="1416"/>
+        <w:rPr>
+          <w:i/>
+          <w:lang w:val="en-US"/>
+        </w:rPr>
+      </w:pPr>
+      <w:r>
+        <w:rPr>
+          <w:i/>
+          <w:lang w:val="en-US"/>
+        </w:rPr>
+        <w:t xml:space="preserve">    case 'ADD_NAME' : </w:t>
+      </w:r>
+    </w:p>
+    <w:p>
+      <w:pPr>
+        <w:ind w:left="1416"/>
+        <w:rPr>
+          <w:i/>
+          <w:lang w:val="en-US"/>
+        </w:rPr>
+      </w:pPr>
+      <w:r>
+        <w:rPr>
+          <w:i/>
+          <w:lang w:val="en-US"/>
+        </w:rPr>
+        <w:t xml:space="preserve">      return </w:t>
+      </w:r>
+      <w:r>
+        <w:rPr>
+          <w:i/>
+          <w:lang w:val="en-US"/>
+        </w:rPr>
+        <w:t>[...state</w:t>
+      </w:r>
+      <w:r>
+        <w:rPr>
+          <w:i/>
+          <w:lang w:val="en-US"/>
+        </w:rPr>
+        <w:t>, action.name]</w:t>
+      </w:r>
+    </w:p>
+    <w:p>
+      <w:pPr>
+        <w:ind w:left="1416"/>
+        <w:rPr>
+          <w:i/>
+          <w:lang w:val="en-US"/>
+        </w:rPr>
+      </w:pPr>
+      <w:r>
+        <w:rPr>
+          <w:i/>
+          <w:lang w:val="en-US"/>
+        </w:rPr>
+        <w:t xml:space="preserve">    case 'REMOVE_NAME': </w:t>
+      </w:r>
+    </w:p>
+    <w:p>
+      <w:pPr>
+        <w:ind w:left="1416"/>
+        <w:rPr>
+          <w:i/>
+          <w:lang w:val="en-US"/>
+        </w:rPr>
+      </w:pPr>
+      <w:r>
+        <w:rPr>
+          <w:i/>
+          <w:lang w:val="en-US"/>
+        </w:rPr>
+        <w:t xml:space="preserve">      return state.</w:t>
+      </w:r>
+      <w:r>
+        <w:rPr>
+          <w:i/>
+          <w:lang w:val="en-US"/>
+        </w:rPr>
+        <w:t>filter(name =&gt; name !== action.name )}</w:t>
+      </w:r>
+    </w:p>
+    <w:p>
+      <w:pPr>
+        <w:ind w:left="1416"/>
+        <w:rPr>
+          <w:i/>
+          <w:lang w:val="en-US"/>
+        </w:rPr>
+      </w:pPr>
+      <w:r>
+        <w:rPr>
+          <w:i/>
+          <w:lang w:val="en-US"/>
+        </w:rPr>
+        <w:t xml:space="preserve">    default: </w:t>
+      </w:r>
+    </w:p>
+    <w:p>
+      <w:pPr>
+        <w:ind w:left="1416"/>
+        <w:rPr>
+          <w:i/>
+          <w:lang w:val="en-US"/>
+        </w:rPr>
+      </w:pPr>
+      <w:r>
+        <w:rPr>
+          <w:i/>
+          <w:lang w:val="en-US"/>
+        </w:rPr>
+        <w:t xml:space="preserve">      return state</w:t>
+      </w:r>
+    </w:p>
+    <w:p>
+      <w:pPr>
+        <w:ind w:left="1416"/>
+        <w:rPr>
+          <w:i/>
+          <w:lang w:val="en-US"/>
+        </w:rPr>
+      </w:pPr>
+      <w:r>
+        <w:rPr>
+          <w:i/>
+          <w:lang w:val="en-US"/>
+        </w:rPr>
+        <w:t xml:space="preserve">  }</w:t>
+      </w:r>
+    </w:p>
+    <w:p>
+      <w:pPr>
+        <w:ind w:left="1416"/>
+        <w:rPr>
+          <w:i/>
+          <w:lang w:val="en-US"/>
+        </w:rPr>
+      </w:pPr>
+    </w:p>
+    <w:p>
+      <w:pPr>
+        <w:ind w:left="1416" w:firstLine="708"/>
+        <w:rPr>
+          <w:i/>
+        </w:rPr>
+      </w:pPr>
+      <w:r>
+        <w:rPr>
+          <w:lang w:val="en-US"/>
+        </w:rPr>
+        <w:t>În exemplul dat am început prin specificarea unei stări inițiale. Asta este șansa noastră de a returna starea inițială a aplicației.</w:t>
+      </w:r>
+      <w:r>
+        <w:rPr>
+          <w:lang w:val="en-US"/>
+        </w:rPr>
+        <w:t xml:space="preserve"> Atribuirea state la initialState </w:t>
+      </w:r>
+      <w:r>
+        <w:t>în parametrii funcției e o metodă relativ nouă in JavaScript de a atribui unu</w:t>
+      </w:r>
+      <w:r>
+        <w:t>i parametru valori inițiale dacă</w:t>
+      </w:r>
+      <w:r>
+        <w:t xml:space="preserve"> paramentrul este </w:t>
+      </w:r>
+      <w:r>
+        <w:rPr>
+          <w:i/>
+        </w:rPr>
+        <w:t>undefined</w:t>
+      </w:r>
+      <w:r>
+        <w:rPr>
+          <w:i/>
         </w:rPr>
         <w:t xml:space="preserve">. </w:t>
       </w:r>
-      <w:proofErr w:type="gramStart"/>
-      <w:r>
-        <w:rPr>
-          <w:lang w:val="en-US"/>
-        </w:rPr>
-        <w:t>Un</w:t>
-      </w:r>
-      <w:proofErr w:type="gramEnd"/>
-      <w:r>
-        <w:rPr>
-          <w:lang w:val="en-US"/>
-        </w:rPr>
-        <w:t xml:space="preserve"> reducer este o funcție pura care primește un starea precedentă și o acțioune, și returneaza starea următoare.</w:t>
+      <w:r>
+        <w:t>O alternativă la așa atribuire e</w:t>
+      </w:r>
+      <w:r>
+        <w:t>ste</w:t>
+      </w:r>
+      <w:r>
+        <w:t xml:space="preserve"> de controlat tipul parametrului în funcție manual și de returnat starea inițială dacă tipul e </w:t>
+      </w:r>
+      <w:r>
+        <w:rPr>
+          <w:i/>
+        </w:rPr>
+        <w:t>undefined</w:t>
+      </w:r>
+      <w:r>
+        <w:rPr>
+          <w:i/>
+        </w:rPr>
+        <w:t>.</w:t>
       </w:r>
     </w:p>
     <w:p>
       <w:pPr>
         <w:ind w:left="1416"/>
-        <w:rPr>
-          <w:lang w:val="en-US"/>
-        </w:rPr>
       </w:pPr>
     </w:p>
     <w:p>
@@ -6223,669 +6453,73 @@
         <w:ind w:left="1416"/>
         <w:rPr>
           <w:i/>
-          <w:lang w:val="en-US"/>
-        </w:rPr>
-      </w:pPr>
-      <w:r>
-        <w:rPr>
-          <w:i/>
-          <w:lang w:val="en-US"/>
-        </w:rPr>
-        <w:t>(</w:t>
-      </w:r>
-      <w:proofErr w:type="gramStart"/>
-      <w:r>
-        <w:rPr>
-          <w:i/>
-          <w:lang w:val="en-US"/>
-        </w:rPr>
-        <w:t>previousState</w:t>
-      </w:r>
-      <w:proofErr w:type="gramEnd"/>
-      <w:r>
-        <w:rPr>
-          <w:i/>
-          <w:lang w:val="en-US"/>
-        </w:rPr>
-        <w:t xml:space="preserve">, action) =&gt; </w:t>
-      </w:r>
-      <w:proofErr w:type="gramStart"/>
-      <w:r>
-        <w:rPr>
-          <w:i/>
-          <w:lang w:val="en-US"/>
-        </w:rPr>
-        <w:t>newState</w:t>
-      </w:r>
-      <w:proofErr w:type="gramEnd"/>
+        </w:rPr>
+      </w:pPr>
+      <w:r>
+        <w:rPr>
+          <w:i/>
+        </w:rPr>
+        <w:t>if (typeof state === 'undefined') {</w:t>
+      </w:r>
     </w:p>
     <w:p>
       <w:pPr>
         <w:ind w:left="1416"/>
         <w:rPr>
           <w:i/>
-          <w:lang w:val="en-US"/>
-        </w:rPr>
-      </w:pPr>
+        </w:rPr>
+      </w:pPr>
+      <w:r>
+        <w:rPr>
+          <w:i/>
+        </w:rPr>
+        <w:t xml:space="preserve">    return initialState</w:t>
+      </w:r>
     </w:p>
     <w:p>
       <w:pPr>
         <w:ind w:left="1416"/>
         <w:rPr>
-          <w:lang w:val="en-US"/>
-        </w:rPr>
-      </w:pPr>
-      <w:r>
-        <w:rPr>
-          <w:lang w:val="en-US"/>
-        </w:rPr>
-        <w:t xml:space="preserve">Este foarte important ca reducerii </w:t>
-      </w:r>
-      <w:proofErr w:type="gramStart"/>
-      <w:r>
-        <w:rPr>
-          <w:lang w:val="en-US"/>
-        </w:rPr>
-        <w:t>să</w:t>
-      </w:r>
-      <w:proofErr w:type="gramEnd"/>
-      <w:r>
-        <w:rPr>
-          <w:lang w:val="en-US"/>
-        </w:rPr>
-        <w:t xml:space="preserve"> fie întotdeauna funcții pure. </w:t>
-      </w:r>
-      <w:r>
-        <w:rPr>
-          <w:lang w:val="en-US"/>
-        </w:rPr>
-        <w:t xml:space="preserve">Având aceleași argumente, reducerul trebuie </w:t>
-      </w:r>
-      <w:proofErr w:type="gramStart"/>
-      <w:r>
-        <w:rPr>
-          <w:lang w:val="en-US"/>
-        </w:rPr>
-        <w:t>să</w:t>
-      </w:r>
-      <w:proofErr w:type="gramEnd"/>
-      <w:r>
-        <w:rPr>
-          <w:lang w:val="en-US"/>
-        </w:rPr>
-        <w:t xml:space="preserve"> calculeze starea viitoare și să o returneze. Fără surprize. Fara side efecte. Fara API chemări. Fără mutații. Doar o calculare.</w:t>
-      </w:r>
-    </w:p>
-    <w:p>
-      <w:pPr>
-        <w:ind w:left="1416"/>
-        <w:rPr>
-          <w:lang w:val="en-US"/>
-        </w:rPr>
-      </w:pPr>
-      <w:proofErr w:type="gramStart"/>
-      <w:r>
-        <w:rPr>
-          <w:lang w:val="en-US"/>
-        </w:rPr>
-        <w:lastRenderedPageBreak/>
-        <w:t>Fie</w:t>
-      </w:r>
-      <w:proofErr w:type="gramEnd"/>
-      <w:r>
-        <w:rPr>
-          <w:lang w:val="en-US"/>
-        </w:rPr>
-        <w:t xml:space="preserve"> avem nevoie de un reducer care gestionează o listă de nume.</w:t>
-      </w:r>
-      <w:r>
-        <w:rPr>
-          <w:lang w:val="en-US"/>
-        </w:rPr>
-        <w:t xml:space="preserve"> O implementare a reducerului poate fi </w:t>
-      </w:r>
-      <w:r>
-        <w:t>în felul următor</w:t>
-      </w:r>
-      <w:r>
-        <w:rPr>
-          <w:lang w:val="en-US"/>
-        </w:rPr>
-        <w:t>:</w:t>
-      </w:r>
-    </w:p>
-    <w:p>
-      <w:pPr>
-        <w:ind w:left="1416"/>
-        <w:rPr>
-          <w:lang w:val="en-US"/>
-        </w:rPr>
-      </w:pPr>
-    </w:p>
-    <w:p>
-      <w:pPr>
-        <w:ind w:left="1416"/>
-        <w:rPr>
-          <w:i/>
-          <w:lang w:val="en-US"/>
-        </w:rPr>
-      </w:pPr>
-      <w:proofErr w:type="gramStart"/>
-      <w:r>
-        <w:rPr>
-          <w:i/>
-          <w:lang w:val="en-US"/>
-        </w:rPr>
-        <w:t>const</w:t>
-      </w:r>
-      <w:proofErr w:type="gramEnd"/>
-      <w:r>
-        <w:rPr>
-          <w:i/>
-          <w:lang w:val="en-US"/>
-        </w:rPr>
-        <w:t xml:space="preserve"> initialState =</w:t>
-      </w:r>
-      <w:r>
-        <w:rPr>
-          <w:i/>
-          <w:lang w:val="en-US"/>
-        </w:rPr>
-        <w:t xml:space="preserve"> []</w:t>
-      </w:r>
-    </w:p>
-    <w:p>
-      <w:pPr>
-        <w:rPr>
-          <w:i/>
-          <w:lang w:val="en-US"/>
-        </w:rPr>
-      </w:pPr>
-    </w:p>
-    <w:p>
-      <w:pPr>
-        <w:ind w:left="1416"/>
-        <w:rPr>
-          <w:i/>
-          <w:lang w:val="en-US"/>
-        </w:rPr>
-      </w:pPr>
-      <w:proofErr w:type="gramStart"/>
-      <w:r>
-        <w:rPr>
-          <w:i/>
-          <w:lang w:val="en-US"/>
-        </w:rPr>
-        <w:t>function</w:t>
-      </w:r>
-      <w:proofErr w:type="gramEnd"/>
-      <w:r>
-        <w:rPr>
-          <w:i/>
-          <w:lang w:val="en-US"/>
-        </w:rPr>
-        <w:t xml:space="preserve"> namesReducer(state = initialState, action) {</w:t>
-      </w:r>
-    </w:p>
-    <w:p>
-      <w:pPr>
-        <w:ind w:left="1416"/>
-        <w:rPr>
-          <w:i/>
-          <w:lang w:val="en-US"/>
-        </w:rPr>
-      </w:pPr>
-      <w:r>
-        <w:rPr>
-          <w:i/>
-          <w:lang w:val="en-US"/>
-        </w:rPr>
-        <w:t xml:space="preserve">  </w:t>
-      </w:r>
-      <w:proofErr w:type="gramStart"/>
-      <w:r>
-        <w:rPr>
-          <w:i/>
-          <w:lang w:val="en-US"/>
-        </w:rPr>
-        <w:t>switch(</w:t>
-      </w:r>
-      <w:proofErr w:type="gramEnd"/>
-      <w:r>
-        <w:rPr>
-          <w:i/>
-          <w:lang w:val="en-US"/>
-        </w:rPr>
-        <w:t>action.type) {</w:t>
-      </w:r>
-    </w:p>
-    <w:p>
-      <w:pPr>
-        <w:ind w:left="1416"/>
-        <w:rPr>
-          <w:i/>
-          <w:lang w:val="en-US"/>
-        </w:rPr>
-      </w:pPr>
-      <w:r>
-        <w:rPr>
-          <w:i/>
-          <w:lang w:val="en-US"/>
-        </w:rPr>
-        <w:t xml:space="preserve">    </w:t>
-      </w:r>
-      <w:proofErr w:type="gramStart"/>
-      <w:r>
-        <w:rPr>
-          <w:i/>
-          <w:lang w:val="en-US"/>
-        </w:rPr>
-        <w:t>case</w:t>
-      </w:r>
-      <w:proofErr w:type="gramEnd"/>
-      <w:r>
-        <w:rPr>
-          <w:i/>
-          <w:lang w:val="en-US"/>
-        </w:rPr>
-        <w:t xml:space="preserve"> 'ADD_NAME' : </w:t>
-      </w:r>
-    </w:p>
-    <w:p>
-      <w:pPr>
-        <w:ind w:left="1416"/>
-        <w:rPr>
-          <w:i/>
-          <w:lang w:val="en-US"/>
-        </w:rPr>
-      </w:pPr>
-      <w:r>
-        <w:rPr>
-          <w:i/>
-          <w:lang w:val="en-US"/>
-        </w:rPr>
-        <w:t xml:space="preserve">      </w:t>
-      </w:r>
-      <w:proofErr w:type="gramStart"/>
-      <w:r>
-        <w:rPr>
-          <w:i/>
-          <w:lang w:val="en-US"/>
-        </w:rPr>
-        <w:t>return</w:t>
-      </w:r>
-      <w:proofErr w:type="gramEnd"/>
-      <w:r>
-        <w:rPr>
-          <w:i/>
-          <w:lang w:val="en-US"/>
-        </w:rPr>
-        <w:t xml:space="preserve"> </w:t>
-      </w:r>
-      <w:r>
-        <w:rPr>
-          <w:i/>
-          <w:lang w:val="en-US"/>
-        </w:rPr>
-        <w:t>[...state</w:t>
-      </w:r>
-      <w:r>
-        <w:rPr>
-          <w:i/>
-          <w:lang w:val="en-US"/>
-        </w:rPr>
-        <w:t>, action.name]</w:t>
-      </w:r>
-    </w:p>
-    <w:p>
-      <w:pPr>
-        <w:ind w:left="1416"/>
-        <w:rPr>
-          <w:i/>
-          <w:lang w:val="en-US"/>
-        </w:rPr>
-      </w:pPr>
-      <w:r>
-        <w:rPr>
-          <w:i/>
-          <w:lang w:val="en-US"/>
-        </w:rPr>
-        <w:t xml:space="preserve">    </w:t>
-      </w:r>
-      <w:proofErr w:type="gramStart"/>
-      <w:r>
-        <w:rPr>
-          <w:i/>
-          <w:lang w:val="en-US"/>
-        </w:rPr>
-        <w:t>case</w:t>
-      </w:r>
-      <w:proofErr w:type="gramEnd"/>
-      <w:r>
-        <w:rPr>
-          <w:i/>
-          <w:lang w:val="en-US"/>
-        </w:rPr>
-        <w:t xml:space="preserve"> 'REMOVE_NAME': </w:t>
-      </w:r>
-    </w:p>
-    <w:p>
-      <w:pPr>
-        <w:ind w:left="1416"/>
-        <w:rPr>
-          <w:i/>
-          <w:lang w:val="en-US"/>
-        </w:rPr>
-      </w:pPr>
-      <w:r>
-        <w:rPr>
-          <w:i/>
-          <w:lang w:val="en-US"/>
-        </w:rPr>
-        <w:t xml:space="preserve">      </w:t>
-      </w:r>
-      <w:proofErr w:type="gramStart"/>
-      <w:r>
-        <w:rPr>
-          <w:i/>
-          <w:lang w:val="en-US"/>
-        </w:rPr>
-        <w:t>return</w:t>
-      </w:r>
-      <w:proofErr w:type="gramEnd"/>
-      <w:r>
-        <w:rPr>
-          <w:i/>
-          <w:lang w:val="en-US"/>
-        </w:rPr>
-        <w:t xml:space="preserve"> state.</w:t>
-      </w:r>
-      <w:r>
-        <w:rPr>
-          <w:i/>
-          <w:lang w:val="en-US"/>
-        </w:rPr>
-        <w:t>filter(name =&gt; name !== action.name )}</w:t>
-      </w:r>
-    </w:p>
-    <w:p>
-      <w:pPr>
-        <w:ind w:left="1416"/>
-        <w:rPr>
-          <w:i/>
-          <w:lang w:val="en-US"/>
-        </w:rPr>
-      </w:pPr>
-      <w:r>
-        <w:rPr>
-          <w:i/>
-          <w:lang w:val="en-US"/>
-        </w:rPr>
-        <w:t xml:space="preserve">    </w:t>
-      </w:r>
-      <w:proofErr w:type="gramStart"/>
-      <w:r>
-        <w:rPr>
-          <w:i/>
-          <w:lang w:val="en-US"/>
-        </w:rPr>
-        <w:t>default</w:t>
-      </w:r>
-      <w:proofErr w:type="gramEnd"/>
-      <w:r>
-        <w:rPr>
-          <w:i/>
-          <w:lang w:val="en-US"/>
-        </w:rPr>
-        <w:t xml:space="preserve">: </w:t>
-      </w:r>
-    </w:p>
-    <w:p>
-      <w:pPr>
-        <w:ind w:left="1416"/>
-        <w:rPr>
-          <w:i/>
-          <w:lang w:val="en-US"/>
-        </w:rPr>
-      </w:pPr>
-      <w:r>
-        <w:rPr>
-          <w:i/>
-          <w:lang w:val="en-US"/>
-        </w:rPr>
-        <w:t xml:space="preserve">      </w:t>
-      </w:r>
-      <w:proofErr w:type="gramStart"/>
-      <w:r>
-        <w:rPr>
-          <w:i/>
-          <w:lang w:val="en-US"/>
-        </w:rPr>
-        <w:t>return</w:t>
-      </w:r>
-      <w:proofErr w:type="gramEnd"/>
-      <w:r>
-        <w:rPr>
-          <w:i/>
-          <w:lang w:val="en-US"/>
-        </w:rPr>
-        <w:t xml:space="preserve"> state</w:t>
-      </w:r>
-    </w:p>
-    <w:p>
-      <w:pPr>
-        <w:ind w:left="1416"/>
-        <w:rPr>
-          <w:i/>
-          <w:lang w:val="en-US"/>
-        </w:rPr>
-      </w:pPr>
-      <w:r>
-        <w:rPr>
-          <w:i/>
-          <w:lang w:val="en-US"/>
-        </w:rPr>
-        <w:t xml:space="preserve">  }</w:t>
-      </w:r>
-    </w:p>
-    <w:p>
-      <w:pPr>
-        <w:ind w:left="1416"/>
-        <w:rPr>
-          <w:i/>
-          <w:lang w:val="en-US"/>
-        </w:rPr>
-      </w:pPr>
+          <w:i/>
+        </w:rPr>
+      </w:pPr>
+      <w:r>
+        <w:rPr>
+          <w:i/>
+        </w:rPr>
+        <w:t>}</w:t>
+      </w:r>
+    </w:p>
+    <w:p>
+      <w:pPr>
+        <w:rPr>
+          <w:lang w:val="en-US"/>
+        </w:rPr>
+      </w:pPr>
+      <w:r>
+        <w:rPr>
+          <w:i/>
+          <w:lang w:val="en-US"/>
+        </w:rPr>
+        <w:tab/>
+      </w:r>
+      <w:r>
+        <w:rPr>
+          <w:i/>
+          <w:lang w:val="en-US"/>
+        </w:rPr>
+        <w:tab/>
+      </w:r>
     </w:p>
     <w:p>
       <w:pPr>
         <w:ind w:left="1416" w:firstLine="708"/>
-        <w:rPr>
-          <w:i/>
-        </w:rPr>
-      </w:pPr>
-      <w:r>
-        <w:rPr>
-          <w:lang w:val="en-US"/>
-        </w:rPr>
-        <w:t xml:space="preserve">În exemplul dat am început prin specificarea unei stări inițiale. Asta </w:t>
-      </w:r>
-      <w:proofErr w:type="gramStart"/>
-      <w:r>
-        <w:rPr>
-          <w:lang w:val="en-US"/>
-        </w:rPr>
-        <w:t>este</w:t>
-      </w:r>
-      <w:proofErr w:type="gramEnd"/>
-      <w:r>
-        <w:rPr>
-          <w:lang w:val="en-US"/>
-        </w:rPr>
-        <w:t xml:space="preserve"> șansa noastră de a returna starea inițială a aplicației.</w:t>
-      </w:r>
-      <w:r>
-        <w:rPr>
-          <w:lang w:val="en-US"/>
-        </w:rPr>
-        <w:t xml:space="preserve"> Atribuirea state la initialState </w:t>
-      </w:r>
-      <w:r>
-        <w:t xml:space="preserve">în parametrii funcției e o metodă relativ nouă in JavaScript de </w:t>
-      </w:r>
-      <w:proofErr w:type="gramStart"/>
-      <w:r>
-        <w:t>a</w:t>
-      </w:r>
-      <w:proofErr w:type="gramEnd"/>
-      <w:r>
-        <w:t xml:space="preserve"> atribui unu</w:t>
-      </w:r>
-      <w:r>
-        <w:t>i parametru valori inițiale dacă</w:t>
-      </w:r>
-      <w:r>
-        <w:t xml:space="preserve"> paramentrul este </w:t>
-      </w:r>
-      <w:r>
-        <w:rPr>
-          <w:i/>
-        </w:rPr>
-        <w:t>undefined</w:t>
-      </w:r>
-      <w:r>
-        <w:rPr>
-          <w:i/>
-        </w:rPr>
-        <w:t xml:space="preserve">. </w:t>
-      </w:r>
-      <w:r>
-        <w:t>O alternativă la așa atribuire e</w:t>
-      </w:r>
-      <w:r>
-        <w:t>ste</w:t>
-      </w:r>
-      <w:r>
-        <w:t xml:space="preserve"> de controlat tipul parametrului în funcție manual și de returnat starea inițială dacă tipul e </w:t>
-      </w:r>
-      <w:r>
-        <w:rPr>
-          <w:i/>
-        </w:rPr>
-        <w:t>undefined</w:t>
-      </w:r>
-      <w:r>
-        <w:rPr>
-          <w:i/>
-        </w:rPr>
-        <w:t>.</w:t>
-      </w:r>
-    </w:p>
-    <w:p>
-      <w:pPr>
-        <w:ind w:left="1416"/>
-      </w:pPr>
-    </w:p>
-    <w:p>
-      <w:pPr>
-        <w:ind w:left="1416"/>
-        <w:rPr>
-          <w:i/>
-        </w:rPr>
-      </w:pPr>
-      <w:r>
-        <w:rPr>
-          <w:i/>
-        </w:rPr>
-        <w:t>if (typeof state === 'undefined') {</w:t>
-      </w:r>
-    </w:p>
-    <w:p>
-      <w:pPr>
-        <w:ind w:left="1416"/>
-        <w:rPr>
-          <w:i/>
-        </w:rPr>
-      </w:pPr>
-      <w:r>
-        <w:rPr>
-          <w:i/>
-        </w:rPr>
-        <w:t xml:space="preserve">    return initialState</w:t>
-      </w:r>
-    </w:p>
-    <w:p>
-      <w:pPr>
-        <w:ind w:left="1416"/>
-        <w:rPr>
-          <w:i/>
-        </w:rPr>
-      </w:pPr>
-      <w:r>
-        <w:rPr>
-          <w:i/>
-        </w:rPr>
-        <w:t>}</w:t>
-      </w:r>
-    </w:p>
-    <w:p>
-      <w:pPr>
-        <w:rPr>
-          <w:lang w:val="en-US"/>
-        </w:rPr>
-      </w:pPr>
-      <w:r>
-        <w:rPr>
-          <w:i/>
-          <w:lang w:val="en-US"/>
-        </w:rPr>
-        <w:tab/>
-      </w:r>
-      <w:r>
-        <w:rPr>
-          <w:i/>
-          <w:lang w:val="en-US"/>
-        </w:rPr>
-        <w:tab/>
-      </w:r>
-    </w:p>
-    <w:p>
-      <w:pPr>
-        <w:ind w:left="1416" w:firstLine="708"/>
-      </w:pPr>
-      <w:r>
-        <w:rPr>
-          <w:lang w:val="en-US"/>
-        </w:rPr>
-        <w:t xml:space="preserve">După asta avem </w:t>
-      </w:r>
-      <w:proofErr w:type="gramStart"/>
-      <w:r>
-        <w:rPr>
-          <w:lang w:val="en-US"/>
-        </w:rPr>
-        <w:t>un</w:t>
-      </w:r>
-      <w:proofErr w:type="gramEnd"/>
-      <w:r>
-        <w:rPr>
-          <w:lang w:val="en-US"/>
-        </w:rPr>
-        <w:t xml:space="preserve"> simplu switch statement care în dependență de tipul acțiunii calculează starea nouă și o returnează. În cazul nostru avem trei cazuri posibile: ADD_NAME, REMOVE_NAME si default care respectiv adaugă </w:t>
-      </w:r>
-      <w:proofErr w:type="gramStart"/>
-      <w:r>
-        <w:rPr>
-          <w:lang w:val="en-US"/>
-        </w:rPr>
-        <w:t>un</w:t>
-      </w:r>
-      <w:proofErr w:type="gramEnd"/>
-      <w:r>
-        <w:rPr>
-          <w:lang w:val="en-US"/>
-        </w:rPr>
-        <w:t xml:space="preserve"> nume, șterg</w:t>
+      </w:pPr>
+      <w:r>
+        <w:rPr>
+          <w:lang w:val="en-US"/>
+        </w:rPr>
+        <w:t>După asta avem un simplu switch statement care în dependență de tipul acțiunii calculează starea nouă și o returnează. În cazul nostru avem trei cazuri posibile: ADD_NAME, REMOVE_NAME si default care respectiv adaugă un nume, șterg</w:t>
       </w:r>
       <w:r>
         <w:rPr>
@@ -7113,19 +6747,11 @@
           <w:lang w:val="en-US"/>
         </w:rPr>
       </w:pPr>
-      <w:proofErr w:type="gramStart"/>
-      <w:r>
-        <w:rPr>
-          <w:lang w:val="en-US"/>
-        </w:rPr>
-        <w:t>import</w:t>
-      </w:r>
-      <w:proofErr w:type="gramEnd"/>
-      <w:r>
-        <w:rPr>
-          <w:lang w:val="en-US"/>
-        </w:rPr>
-        <w:t xml:space="preserve"> { createStore } from 'redux'</w:t>
+      <w:r>
+        <w:rPr>
+          <w:lang w:val="en-US"/>
+        </w:rPr>
+        <w:t>import { createStore } from 'redux'</w:t>
       </w:r>
     </w:p>
     <w:p>
@@ -7135,19 +6761,11 @@
           <w:lang w:val="en-US"/>
         </w:rPr>
       </w:pPr>
-      <w:proofErr w:type="gramStart"/>
-      <w:r>
-        <w:rPr>
-          <w:lang w:val="en-US"/>
-        </w:rPr>
-        <w:t>import</w:t>
-      </w:r>
-      <w:proofErr w:type="gramEnd"/>
-      <w:r>
-        <w:rPr>
-          <w:lang w:val="en-US"/>
-        </w:rPr>
-        <w:t xml:space="preserve"> reducer from './reducer</w:t>
+      <w:r>
+        <w:rPr>
+          <w:lang w:val="en-US"/>
+        </w:rPr>
+        <w:t>import reducer from './reducer</w:t>
       </w:r>
       <w:r>
         <w:rPr>
@@ -7163,7 +6781,6 @@
           <w:lang w:val="en-US"/>
         </w:rPr>
       </w:pPr>
-      <w:proofErr w:type="gramStart"/>
       <w:r>
         <w:rPr>
           <w:lang w:val="en-US"/>
@@ -7174,14 +6791,7 @@
         <w:rPr>
           <w:lang w:val="en-US"/>
         </w:rPr>
-        <w:t>onst</w:t>
-      </w:r>
-      <w:proofErr w:type="gramEnd"/>
-      <w:r>
-        <w:rPr>
-          <w:lang w:val="en-US"/>
-        </w:rPr>
-        <w:t xml:space="preserve"> store = createStore(reducer</w:t>
+        <w:t>onst store = createStore(reducer</w:t>
       </w:r>
       <w:r>
         <w:rPr>
@@ -7291,35 +6901,7 @@
         <w:rPr>
           <w:lang w:val="en-US"/>
         </w:rPr>
-        <w:t xml:space="preserve">Mai trebuie de menționat că avem doar </w:t>
-      </w:r>
-      <w:proofErr w:type="gramStart"/>
-      <w:r>
-        <w:rPr>
-          <w:lang w:val="en-US"/>
-        </w:rPr>
-        <w:t>un</w:t>
-      </w:r>
-      <w:proofErr w:type="gramEnd"/>
-      <w:r>
-        <w:rPr>
-          <w:lang w:val="en-US"/>
-        </w:rPr>
-        <w:t xml:space="preserve"> singur store în aplicație, ce diferă de flux, unde putem avea mai multe. În cazul redux-ului când avem nevoie </w:t>
-      </w:r>
-      <w:proofErr w:type="gramStart"/>
-      <w:r>
-        <w:rPr>
-          <w:lang w:val="en-US"/>
-        </w:rPr>
-        <w:t>să</w:t>
-      </w:r>
-      <w:proofErr w:type="gramEnd"/>
-      <w:r>
-        <w:rPr>
-          <w:lang w:val="en-US"/>
-        </w:rPr>
-        <w:t xml:space="preserve"> inpărțim data vom utiliza compoziția de reduceri. </w:t>
+        <w:t xml:space="preserve">Mai trebuie de menționat că avem doar un singur store în aplicație, ce diferă de flux, unde putem avea mai multe. În cazul redux-ului când avem nevoie să inpărțim data vom utiliza compoziția de reduceri. </w:t>
       </w:r>
       <w:r>
         <w:rPr>
@@ -7341,19 +6923,11 @@
         </w:rPr>
         <w:t xml:space="preserve">. </w:t>
       </w:r>
-      <w:proofErr w:type="gramStart"/>
-      <w:r>
-        <w:rPr>
-          <w:lang w:val="en-US"/>
-        </w:rPr>
-        <w:t>Un</w:t>
-      </w:r>
-      <w:proofErr w:type="gramEnd"/>
-      <w:r>
-        <w:rPr>
-          <w:lang w:val="en-US"/>
-        </w:rPr>
-        <w:t xml:space="preserve"> exemplu de a</w:t>
+      <w:r>
+        <w:rPr>
+          <w:lang w:val="en-US"/>
+        </w:rPr>
+        <w:t>Un exemplu de a</w:t>
       </w:r>
       <w:r>
         <w:t>șa combinare este</w:t>
@@ -7385,19 +6959,11 @@
         </w:rPr>
         <w:tab/>
       </w:r>
-      <w:proofErr w:type="gramStart"/>
-      <w:r>
-        <w:rPr>
-          <w:lang w:val="en-US"/>
-        </w:rPr>
-        <w:t>import</w:t>
-      </w:r>
-      <w:proofErr w:type="gramEnd"/>
-      <w:r>
-        <w:rPr>
-          <w:lang w:val="en-US"/>
-        </w:rPr>
-        <w:t xml:space="preserve"> { combineReducers } from 'redux'</w:t>
+      <w:r>
+        <w:rPr>
+          <w:lang w:val="en-US"/>
+        </w:rPr>
+        <w:t>import { combineReducers } from 'redux'</w:t>
       </w:r>
     </w:p>
     <w:p>
@@ -7677,21 +7243,7 @@
         <w:rPr>
           <w:lang w:val="en-US"/>
         </w:rPr>
-        <w:t xml:space="preserve">Deoarece Providerul furnizeaza store-ul doar la copii lui, </w:t>
-      </w:r>
-      <w:proofErr w:type="gramStart"/>
-      <w:r>
-        <w:rPr>
-          <w:lang w:val="en-US"/>
-        </w:rPr>
-        <w:t>un</w:t>
-      </w:r>
-      <w:proofErr w:type="gramEnd"/>
-      <w:r>
-        <w:rPr>
-          <w:lang w:val="en-US"/>
-        </w:rPr>
-        <w:t xml:space="preserve"> lucru bun e</w:t>
+        <w:t>Deoarece Providerul furnizeaza store-ul doar la copii lui, un lucru bun e</w:t>
       </w:r>
       <w:r>
         <w:rPr>
@@ -7735,19 +7287,11 @@
         </w:rPr>
         <w:t xml:space="preserve">. </w:t>
       </w:r>
-      <w:proofErr w:type="gramStart"/>
-      <w:r>
-        <w:rPr>
-          <w:lang w:val="en-US"/>
-        </w:rPr>
-        <w:t>Un</w:t>
-      </w:r>
-      <w:proofErr w:type="gramEnd"/>
-      <w:r>
-        <w:rPr>
-          <w:lang w:val="en-US"/>
-        </w:rPr>
-        <w:t xml:space="preserve"> exemplu de a conecta Providerul cu store la aplica</w:t>
+      <w:r>
+        <w:rPr>
+          <w:lang w:val="en-US"/>
+        </w:rPr>
+        <w:t>Un exemplu de a conecta Providerul cu store la aplica</w:t>
       </w:r>
       <w:r>
         <w:t>ția React ar fi</w:t>
@@ -7778,14 +7322,12 @@
           <w:lang w:val="en-US"/>
         </w:rPr>
       </w:pPr>
-      <w:proofErr w:type="gramStart"/>
       <w:r>
         <w:rPr>
           <w:lang w:val="en-US"/>
         </w:rPr>
         <w:t>ReactDOM.render(</w:t>
       </w:r>
-      <w:proofErr w:type="gramEnd"/>
     </w:p>
     <w:p>
       <w:pPr>
@@ -7800,21 +7342,7 @@
         <w:rPr>
           <w:lang w:val="en-US"/>
         </w:rPr>
-        <w:t xml:space="preserve">  &lt;Provider store</w:t>
-      </w:r>
-      <w:proofErr w:type="gramStart"/>
-      <w:r>
-        <w:rPr>
-          <w:lang w:val="en-US"/>
-        </w:rPr>
-        <w:t>={</w:t>
-      </w:r>
-      <w:proofErr w:type="gramEnd"/>
-      <w:r>
-        <w:rPr>
-          <w:lang w:val="en-US"/>
-        </w:rPr>
-        <w:t>store}&gt;</w:t>
+        <w:t xml:space="preserve">  &lt;Provider store={store}&gt;</w:t>
       </w:r>
     </w:p>
     <w:p>
@@ -7876,19 +7404,11 @@
         </w:rPr>
         <w:t xml:space="preserve">  </w:t>
       </w:r>
-      <w:proofErr w:type="gramStart"/>
-      <w:r>
-        <w:rPr>
-          <w:lang w:val="en-US"/>
-        </w:rPr>
-        <w:t>document.getElementById(</w:t>
-      </w:r>
-      <w:proofErr w:type="gramEnd"/>
-      <w:r>
-        <w:rPr>
-          <w:lang w:val="en-US"/>
-        </w:rPr>
-        <w:t>'root')</w:t>
+      <w:r>
+        <w:rPr>
+          <w:lang w:val="en-US"/>
+        </w:rPr>
+        <w:t>document.getElementById('root')</w:t>
       </w:r>
     </w:p>
     <w:p>
@@ -7959,19 +7479,11 @@
           <w:lang w:val="en-US"/>
         </w:rPr>
       </w:pPr>
-      <w:proofErr w:type="gramStart"/>
-      <w:r>
-        <w:rPr>
-          <w:lang w:val="en-US"/>
-        </w:rPr>
-        <w:t>import</w:t>
-      </w:r>
-      <w:proofErr w:type="gramEnd"/>
-      <w:r>
-        <w:rPr>
-          <w:lang w:val="en-US"/>
-        </w:rPr>
-        <w:t xml:space="preserve"> {connect} from 'react-redux'</w:t>
+      <w:r>
+        <w:rPr>
+          <w:lang w:val="en-US"/>
+        </w:rPr>
+        <w:t>import {connect} from 'react-redux'</w:t>
       </w:r>
     </w:p>
     <w:p>
@@ -7993,19 +7505,11 @@
           <w:lang w:val="en-US"/>
         </w:rPr>
       </w:pPr>
-      <w:proofErr w:type="gramStart"/>
-      <w:r>
-        <w:rPr>
-          <w:lang w:val="en-US"/>
-        </w:rPr>
-        <w:t>const</w:t>
-      </w:r>
-      <w:proofErr w:type="gramEnd"/>
-      <w:r>
-        <w:rPr>
-          <w:lang w:val="en-US"/>
-        </w:rPr>
-        <w:t xml:space="preserve"> </w:t>
+      <w:r>
+        <w:rPr>
+          <w:lang w:val="en-US"/>
+        </w:rPr>
+        <w:t xml:space="preserve">const </w:t>
       </w:r>
       <w:r>
         <w:rPr>
@@ -8034,21 +7538,7 @@
           <w:lang w:val="en-US"/>
         </w:rPr>
         <w:lastRenderedPageBreak/>
-        <w:t xml:space="preserve">  </w:t>
-      </w:r>
-      <w:proofErr w:type="gramStart"/>
-      <w:r>
-        <w:rPr>
-          <w:lang w:val="en-US"/>
-        </w:rPr>
-        <w:t>return</w:t>
-      </w:r>
-      <w:proofErr w:type="gramEnd"/>
-      <w:r>
-        <w:rPr>
-          <w:lang w:val="en-US"/>
-        </w:rPr>
-        <w:t xml:space="preserve"> (</w:t>
+        <w:t xml:space="preserve">  return (</w:t>
       </w:r>
     </w:p>
     <w:p>
@@ -8064,21 +7554,7 @@
         <w:rPr>
           <w:lang w:val="en-US"/>
         </w:rPr>
-        <w:t xml:space="preserve">    &lt;</w:t>
-      </w:r>
-      <w:proofErr w:type="gramStart"/>
-      <w:r>
-        <w:rPr>
-          <w:lang w:val="en-US"/>
-        </w:rPr>
-        <w:t>div</w:t>
-      </w:r>
-      <w:proofErr w:type="gramEnd"/>
-      <w:r>
-        <w:rPr>
-          <w:lang w:val="en-US"/>
-        </w:rPr>
-        <w:t>&gt;</w:t>
+        <w:t xml:space="preserve">    &lt;div&gt;</w:t>
       </w:r>
     </w:p>
     <w:p>
@@ -8094,14 +7570,7 @@
         <w:rPr>
           <w:lang w:val="en-US"/>
         </w:rPr>
-        <w:t xml:space="preserve">      </w:t>
-      </w:r>
-      <w:proofErr w:type="gramStart"/>
-      <w:r>
-        <w:rPr>
-          <w:lang w:val="en-US"/>
-        </w:rPr>
-        <w:t>{</w:t>
+        <w:t xml:space="preserve">      {</w:t>
       </w:r>
       <w:r>
         <w:rPr>
@@ -8109,7 +7578,6 @@
         </w:rPr>
         <w:t xml:space="preserve"> props.users</w:t>
       </w:r>
-      <w:proofErr w:type="gramEnd"/>
       <w:r>
         <w:rPr>
           <w:lang w:val="en-US"/>
@@ -8142,21 +7610,7 @@
         <w:rPr>
           <w:lang w:val="en-US"/>
         </w:rPr>
-        <w:t xml:space="preserve">  &lt;span onClick</w:t>
-      </w:r>
-      <w:proofErr w:type="gramStart"/>
-      <w:r>
-        <w:rPr>
-          <w:lang w:val="en-US"/>
-        </w:rPr>
-        <w:t>={</w:t>
-      </w:r>
-      <w:proofErr w:type="gramEnd"/>
-      <w:r>
-        <w:rPr>
-          <w:lang w:val="en-US"/>
-        </w:rPr>
-        <w:t>props.addUser}&gt; Add User</w:t>
+        <w:t xml:space="preserve">  &lt;span onClick={props.addUser}&gt; Add User</w:t>
       </w:r>
       <w:r>
         <w:rPr>
@@ -8232,19 +7686,11 @@
           <w:lang w:val="en-US"/>
         </w:rPr>
       </w:pPr>
-      <w:proofErr w:type="gramStart"/>
-      <w:r>
-        <w:rPr>
-          <w:lang w:val="en-US"/>
-        </w:rPr>
-        <w:t>const</w:t>
-      </w:r>
-      <w:proofErr w:type="gramEnd"/>
-      <w:r>
-        <w:rPr>
-          <w:lang w:val="en-US"/>
-        </w:rPr>
-        <w:t xml:space="preserve"> mapStateToProps = state =&gt; {</w:t>
+      <w:r>
+        <w:rPr>
+          <w:lang w:val="en-US"/>
+        </w:rPr>
+        <w:t>const mapStateToProps = state =&gt; {</w:t>
       </w:r>
     </w:p>
     <w:p>
@@ -8260,21 +7706,7 @@
         <w:rPr>
           <w:lang w:val="en-US"/>
         </w:rPr>
-        <w:t xml:space="preserve">  </w:t>
-      </w:r>
-      <w:proofErr w:type="gramStart"/>
-      <w:r>
-        <w:rPr>
-          <w:lang w:val="en-US"/>
-        </w:rPr>
-        <w:t>return</w:t>
-      </w:r>
-      <w:proofErr w:type="gramEnd"/>
-      <w:r>
-        <w:rPr>
-          <w:lang w:val="en-US"/>
-        </w:rPr>
-        <w:t xml:space="preserve"> {</w:t>
+        <w:t xml:space="preserve">  return {</w:t>
       </w:r>
     </w:p>
     <w:p>
@@ -8292,19 +7724,11 @@
         </w:rPr>
         <w:t xml:space="preserve">    </w:t>
       </w:r>
-      <w:proofErr w:type="gramStart"/>
-      <w:r>
-        <w:rPr>
-          <w:lang w:val="en-US"/>
-        </w:rPr>
-        <w:t>users :</w:t>
-      </w:r>
-      <w:proofErr w:type="gramEnd"/>
-      <w:r>
-        <w:rPr>
-          <w:lang w:val="en-US"/>
-        </w:rPr>
-        <w:t xml:space="preserve"> state.users</w:t>
+      <w:r>
+        <w:rPr>
+          <w:lang w:val="en-US"/>
+        </w:rPr>
+        <w:t>users : state.users</w:t>
       </w:r>
     </w:p>
     <w:p>
@@ -8358,19 +7782,11 @@
           <w:lang w:val="en-US"/>
         </w:rPr>
       </w:pPr>
-      <w:proofErr w:type="gramStart"/>
-      <w:r>
-        <w:rPr>
-          <w:lang w:val="en-US"/>
-        </w:rPr>
-        <w:t>const</w:t>
-      </w:r>
-      <w:proofErr w:type="gramEnd"/>
-      <w:r>
-        <w:rPr>
-          <w:lang w:val="en-US"/>
-        </w:rPr>
-        <w:t xml:space="preserve"> mapDispatchToProps = dispatch =&gt; {</w:t>
+      <w:r>
+        <w:rPr>
+          <w:lang w:val="en-US"/>
+        </w:rPr>
+        <w:t>const mapDispatchToProps = dispatch =&gt; {</w:t>
       </w:r>
     </w:p>
     <w:p>
@@ -8386,21 +7802,7 @@
         <w:rPr>
           <w:lang w:val="en-US"/>
         </w:rPr>
-        <w:t xml:space="preserve">  </w:t>
-      </w:r>
-      <w:proofErr w:type="gramStart"/>
-      <w:r>
-        <w:rPr>
-          <w:lang w:val="en-US"/>
-        </w:rPr>
-        <w:t>return</w:t>
-      </w:r>
-      <w:proofErr w:type="gramEnd"/>
-      <w:r>
-        <w:rPr>
-          <w:lang w:val="en-US"/>
-        </w:rPr>
-        <w:t xml:space="preserve"> {</w:t>
+        <w:t xml:space="preserve">  return {</w:t>
       </w:r>
     </w:p>
     <w:p>
@@ -8416,27 +7818,13 @@
         <w:rPr>
           <w:lang w:val="en-US"/>
         </w:rPr>
-        <w:t xml:space="preserve">    </w:t>
-      </w:r>
-      <w:proofErr w:type="gramStart"/>
-      <w:r>
-        <w:rPr>
-          <w:lang w:val="en-US"/>
-        </w:rPr>
-        <w:t>addUser</w:t>
-      </w:r>
-      <w:r>
-        <w:rPr>
-          <w:lang w:val="en-US"/>
-        </w:rPr>
-        <w:t xml:space="preserve"> :</w:t>
-      </w:r>
-      <w:proofErr w:type="gramEnd"/>
-      <w:r>
-        <w:rPr>
-          <w:lang w:val="en-US"/>
-        </w:rPr>
-        <w:t xml:space="preserve"> () =&gt; dispatch({</w:t>
+        <w:t xml:space="preserve">    addUser</w:t>
+      </w:r>
+      <w:r>
+        <w:rPr>
+          <w:lang w:val="en-US"/>
+        </w:rPr>
+        <w:t xml:space="preserve"> : () =&gt; dispatch({</w:t>
       </w:r>
     </w:p>
     <w:p>
@@ -8452,21 +7840,7 @@
         <w:rPr>
           <w:lang w:val="en-US"/>
         </w:rPr>
-        <w:t xml:space="preserve">      </w:t>
-      </w:r>
-      <w:proofErr w:type="gramStart"/>
-      <w:r>
-        <w:rPr>
-          <w:lang w:val="en-US"/>
-        </w:rPr>
-        <w:t>type :</w:t>
-      </w:r>
-      <w:proofErr w:type="gramEnd"/>
-      <w:r>
-        <w:rPr>
-          <w:lang w:val="en-US"/>
-        </w:rPr>
-        <w:t xml:space="preserve"> </w:t>
+        <w:t xml:space="preserve">      type : </w:t>
       </w:r>
       <w:r>
         <w:rPr>
@@ -8548,19 +7922,11 @@
           <w:lang w:val="en-US"/>
         </w:rPr>
       </w:pPr>
-      <w:proofErr w:type="gramStart"/>
-      <w:r>
-        <w:rPr>
-          <w:lang w:val="en-US"/>
-        </w:rPr>
-        <w:t>export</w:t>
-      </w:r>
-      <w:proofErr w:type="gramEnd"/>
-      <w:r>
-        <w:rPr>
-          <w:lang w:val="en-US"/>
-        </w:rPr>
-        <w:t xml:space="preserve"> default connect(</w:t>
+      <w:r>
+        <w:rPr>
+          <w:lang w:val="en-US"/>
+        </w:rPr>
+        <w:t>export default connect(</w:t>
       </w:r>
     </w:p>
     <w:p>
@@ -8576,21 +7942,7 @@
         <w:rPr>
           <w:lang w:val="en-US"/>
         </w:rPr>
-        <w:t xml:space="preserve">  </w:t>
-      </w:r>
-      <w:proofErr w:type="gramStart"/>
-      <w:r>
-        <w:rPr>
-          <w:lang w:val="en-US"/>
-        </w:rPr>
-        <w:t>mapStateToProps</w:t>
-      </w:r>
-      <w:proofErr w:type="gramEnd"/>
-      <w:r>
-        <w:rPr>
-          <w:lang w:val="en-US"/>
-        </w:rPr>
-        <w:t>,</w:t>
+        <w:t xml:space="preserve">  mapStateToProps,</w:t>
       </w:r>
     </w:p>
     <w:p>
@@ -8606,16 +7958,8 @@
         <w:rPr>
           <w:lang w:val="en-US"/>
         </w:rPr>
-        <w:t xml:space="preserve">  </w:t>
-      </w:r>
-      <w:proofErr w:type="gramStart"/>
-      <w:r>
-        <w:rPr>
-          <w:lang w:val="en-US"/>
-        </w:rPr>
-        <w:t>mapDispatchToProps</w:t>
-      </w:r>
-      <w:proofErr w:type="gramEnd"/>
+        <w:t xml:space="preserve">  mapDispatchToProps</w:t>
+      </w:r>
     </w:p>
     <w:p>
       <w:pPr>
@@ -8626,14 +7970,12 @@
           <w:lang w:val="en-US"/>
         </w:rPr>
       </w:pPr>
-      <w:proofErr w:type="gramStart"/>
       <w:r>
         <w:rPr>
           <w:lang w:val="en-US"/>
         </w:rPr>
         <w:t>)(</w:t>
       </w:r>
-      <w:proofErr w:type="gramEnd"/>
       <w:r>
         <w:rPr>
           <w:lang w:val="en-US"/>
@@ -8759,8 +8101,6 @@
       <w:r>
         <w:t>utilizînd store.subscribe() doar că nu e metoda recomandată. React Redux face optimizări care sunt greu de facut cu mâna și codul necesar de scris e unul mai succint și mai clar.</w:t>
       </w:r>
-      <w:bookmarkStart w:id="5" w:name="_GoBack"/>
-      <w:bookmarkEnd w:id="5"/>
     </w:p>
     <w:p>
       <w:pPr>
@@ -8774,719 +8114,473 @@
         <w:pStyle w:val="Head23"/>
         <w:outlineLvl w:val="1"/>
       </w:pPr>
-      <w:bookmarkStart w:id="6" w:name="_Toc512012428"/>
-      <w:r>
-        <w:t>Framework Ruby on Rails</w:t>
-      </w:r>
-      <w:bookmarkEnd w:id="6"/>
-    </w:p>
-    <w:p>
-      <w:pPr>
-        <w:ind w:firstLine="709"/>
-      </w:pPr>
-      <w:bookmarkStart w:id="7" w:name="_3dy6vkm" w:colFirst="0" w:colLast="0"/>
-      <w:bookmarkEnd w:id="7"/>
-      <w:r>
-        <w:rPr>
-          <w:i/>
-        </w:rPr>
-        <w:t>Ruby on Rails</w:t>
-      </w:r>
-      <w:r>
-        <w:t xml:space="preserve"> (</w:t>
-      </w:r>
-      <w:r>
-        <w:rPr>
-          <w:i/>
-        </w:rPr>
-        <w:t>RoR</w:t>
-      </w:r>
-      <w:r>
-        <w:t xml:space="preserve"> sau </w:t>
-      </w:r>
-      <w:r>
-        <w:rPr>
-          <w:i/>
-        </w:rPr>
-        <w:t>Rails</w:t>
-      </w:r>
-      <w:r>
-        <w:t>) este o platformă de dezvoltare web pentru limbajul de programare Ruby, care facilitează construirea de aplicații web într-un mod mai accelerat.</w:t>
-      </w:r>
-    </w:p>
-    <w:p>
-      <w:pPr>
-        <w:ind w:firstLine="709"/>
-      </w:pPr>
-      <w:r>
-        <w:t xml:space="preserve">Ruby on Rails a fost extrasă de către David Heinemeier Hansson din lucrarea sa “Basecamp”, o unealtă pentru facilitarea management-ului de proiecte. Heinemeier Hansson a lansat Rails pentru prima dată ca software cu sursa deschisă în iulie 2004, însă nu a deschis drepturile de contribuire la proiect decât în februarie 2005. În august 2006, platforma a atins un punct important când Apple a anunțat că Ruby On Rails va fi distribuit împreună cu Mac OS v. 10.5 Leopard, lansat în octombrie 2007 [3]. Pentru a înțelege ce este RoR va fi  nevoie de însușirea unor noțiuni și posibilități ale framework-ului dat. </w:t>
-      </w:r>
-    </w:p>
-    <w:p>
-      <w:pPr>
-        <w:pStyle w:val="Head23"/>
-        <w:numPr>
-          <w:ilvl w:val="2"/>
-          <w:numId w:val="3"/>
-        </w:numPr>
-      </w:pPr>
-      <w:r>
-        <w:t>Noi posibilități ale Rails 5</w:t>
-      </w:r>
-    </w:p>
-    <w:p>
-      <w:pPr>
-        <w:ind w:firstLine="708"/>
-      </w:pPr>
-      <w:r>
-        <w:t>Ruby on Rails 5.0 a fost prezentat în luna Martie a anului 2016 și a fost primit cu mult drag de programatori. De ce?</w:t>
-      </w:r>
-    </w:p>
-    <w:p>
-      <w:pPr>
-        <w:ind w:firstLine="708"/>
-      </w:pPr>
-      <w:r>
-        <w:t>Să începem cu schimbările formale:</w:t>
-      </w:r>
-    </w:p>
-    <w:p>
-      <w:pPr>
-        <w:widowControl w:val="0"/>
+      <w:r>
+        <w:t>Ecosistema</w:t>
+      </w:r>
+      <w:r>
+        <w:t xml:space="preserve"> Redux</w:t>
+      </w:r>
+      <w:r>
+        <w:t>-ului</w:t>
+      </w:r>
+    </w:p>
+    <w:p>
+      <w:pPr>
+        <w:ind w:left="708" w:firstLine="708"/>
+      </w:pPr>
+      <w:r>
+        <w:t>Redux e o librărie mică, dar din cauza unui API bine gândit a dus la creearea unui ecosistem bogat de unelte și extensii. Ele nu sunt obligatorii de utilizat, dar aceste unelte și extensii fac implementarea aplicației să fie mai simplă.</w:t>
+      </w:r>
+    </w:p>
+    <w:p>
+      <w:pPr>
+        <w:ind w:left="708" w:firstLine="708"/>
+        <w:rPr>
+          <w:lang w:val="en-US"/>
+        </w:rPr>
+      </w:pPr>
+      <w:r>
+        <w:t>Cele mai utilizate biblioteci utilizate pentru a face Redux-ul mai bun sunt</w:t>
+      </w:r>
+      <w:r>
+        <w:rPr>
+          <w:lang w:val="en-US"/>
+        </w:rPr>
+        <w:t>:</w:t>
+      </w:r>
+    </w:p>
+    <w:p>
+      <w:pPr>
+        <w:pStyle w:val="ListParagraph"/>
         <w:numPr>
           <w:ilvl w:val="0"/>
-          <w:numId w:val="21"/>
+          <w:numId w:val="40"/>
         </w:numPr>
-        <w:ind w:hanging="360"/>
-        <w:contextualSpacing/>
-      </w:pPr>
-      <w:r>
-        <w:t>Suportă numai ruby sdk 2.2.2 și mai sus;</w:t>
-      </w:r>
-    </w:p>
-    <w:p>
-      <w:pPr>
-        <w:widowControl w:val="0"/>
+      </w:pPr>
+      <w:r>
+        <w:rPr>
+          <w:lang w:val="en-US"/>
+        </w:rPr>
+        <w:t>Reselect – se ocupă cu creearea selectorilor memoriza</w:t>
+      </w:r>
+      <w:r>
+        <w:t>ți pentru livrarea stării mai eficient</w:t>
+      </w:r>
+      <w:r>
+        <w:t xml:space="preserve"> </w:t>
+      </w:r>
+    </w:p>
+    <w:p>
+      <w:pPr>
+        <w:pStyle w:val="ListParagraph"/>
         <w:numPr>
           <w:ilvl w:val="0"/>
-          <w:numId w:val="21"/>
+          <w:numId w:val="40"/>
         </w:numPr>
-        <w:ind w:hanging="360"/>
-        <w:contextualSpacing/>
-      </w:pPr>
-      <w:r>
-        <w:t>Serverul web Webrick a fost schimbat pe Puma care lucrează pe 16 fire de execuție implicit;</w:t>
-      </w:r>
-    </w:p>
-    <w:p>
-      <w:pPr>
-        <w:widowControl w:val="0"/>
+        <w:rPr>
+          <w:lang w:val="en-US"/>
+        </w:rPr>
+      </w:pPr>
+      <w:r>
+        <w:rPr>
+          <w:lang w:val="en-US"/>
+        </w:rPr>
+        <w:t>Normalizr – normalizează JSON-ul după o schema</w:t>
+      </w:r>
+    </w:p>
+    <w:p>
+      <w:pPr>
+        <w:pStyle w:val="ListParagraph"/>
         <w:numPr>
           <w:ilvl w:val="0"/>
-          <w:numId w:val="21"/>
+          <w:numId w:val="40"/>
         </w:numPr>
-        <w:ind w:hanging="360"/>
-        <w:contextualSpacing/>
-      </w:pPr>
-      <w:r>
-        <w:t xml:space="preserve">Toate comenzile de tip rake au fost schimbate pe rails, de exemplu : </w:t>
-      </w:r>
-      <w:r>
-        <w:rPr>
-          <w:i/>
-        </w:rPr>
-        <w:t>rails db:migrate</w:t>
-      </w:r>
-      <w:r>
-        <w:t>;</w:t>
-      </w:r>
-    </w:p>
-    <w:p>
-      <w:pPr>
-        <w:widowControl w:val="0"/>
+        <w:rPr>
+          <w:lang w:val="en-US"/>
+        </w:rPr>
+      </w:pPr>
+      <w:r>
+        <w:rPr>
+          <w:lang w:val="en-US"/>
+        </w:rPr>
+        <w:t>Selectorator- o abstractizare peste Reselect pentru selectori des folosiți</w:t>
+      </w:r>
+    </w:p>
+    <w:p>
+      <w:pPr>
+        <w:pStyle w:val="ListParagraph"/>
         <w:numPr>
           <w:ilvl w:val="0"/>
-          <w:numId w:val="21"/>
+          <w:numId w:val="40"/>
         </w:numPr>
-        <w:ind w:hanging="360"/>
-        <w:contextualSpacing/>
-      </w:pPr>
-      <w:r>
-        <w:t>Schimbări în funcționalitate au avut loc prin adăugarea unor tehnologii noi și înnoirea celor vechi, așa ca:</w:t>
-      </w:r>
-    </w:p>
-    <w:p>
-      <w:pPr>
-        <w:widowControl w:val="0"/>
+        <w:rPr>
+          <w:lang w:val="en-US"/>
+        </w:rPr>
+      </w:pPr>
+      <w:r>
+        <w:rPr>
+          <w:lang w:val="en-US"/>
+        </w:rPr>
+        <w:t>Redux-offline – persistă store-ul pentru aplicații Offline-First, cu support pentru optimistic UI</w:t>
+      </w:r>
+    </w:p>
+    <w:p>
+      <w:pPr>
+        <w:pStyle w:val="ListParagraph"/>
         <w:numPr>
           <w:ilvl w:val="0"/>
-          <w:numId w:val="21"/>
+          <w:numId w:val="40"/>
         </w:numPr>
-        <w:ind w:hanging="360"/>
-        <w:contextualSpacing/>
-      </w:pPr>
-      <w:r>
-        <w:t>Turbolinks 5. Versiunea precedentă înnoia conținutul întregii pagini cu ajutorul lui ajax fară apelarea repetată la fișierele statice css, js, etc. Noua versiune permite alegerea părților sau componentelor dorite care pot fi supuse schimbării din conținutul unei pagini web;</w:t>
-      </w:r>
-    </w:p>
-    <w:p>
-      <w:pPr>
-        <w:widowControl w:val="0"/>
+        <w:rPr>
+          <w:lang w:val="en-US"/>
+        </w:rPr>
+      </w:pPr>
+      <w:r>
+        <w:rPr>
+          <w:lang w:val="en-US"/>
+        </w:rPr>
+        <w:t>Redux-thunk – permite folosirea promisiunilor în acțiuni</w:t>
+      </w:r>
+    </w:p>
+    <w:p>
+      <w:pPr>
+        <w:pStyle w:val="ListParagraph"/>
         <w:numPr>
           <w:ilvl w:val="0"/>
-          <w:numId w:val="21"/>
+          <w:numId w:val="40"/>
         </w:numPr>
-        <w:ind w:hanging="360"/>
-        <w:contextualSpacing/>
-      </w:pPr>
-      <w:r>
-        <w:t xml:space="preserve">Action Cable. Este o tehnologie nouă care realizează suportul Websocket-urilor, acum se </w:t>
-      </w:r>
-      <w:r>
-        <w:lastRenderedPageBreak/>
-        <w:t>poate de creat aplicații web complexe cu o singură pagină, fără apelarea bibliotecilor sau tehnologiilor externe;</w:t>
-      </w:r>
-    </w:p>
-    <w:p>
-      <w:pPr>
-        <w:widowControl w:val="0"/>
+        <w:rPr>
+          <w:lang w:val="en-US"/>
+        </w:rPr>
+      </w:pPr>
+      <w:r>
+        <w:rPr>
+          <w:lang w:val="en-US"/>
+        </w:rPr>
+        <w:t>Redux-saga – are grijă de logica async prin folosirea funcțiilor generatoare</w:t>
+      </w:r>
+    </w:p>
+    <w:p>
+      <w:pPr>
+        <w:pStyle w:val="ListParagraph"/>
         <w:numPr>
           <w:ilvl w:val="0"/>
-          <w:numId w:val="21"/>
+          <w:numId w:val="40"/>
         </w:numPr>
-        <w:ind w:hanging="360"/>
-        <w:contextualSpacing/>
-      </w:pPr>
-      <w:r>
-        <w:t>Regimul API. Acum este posibilitatea de a crea aplicații fără HTML și JS componente implicite (</w:t>
-      </w:r>
-      <w:r>
-        <w:rPr>
-          <w:i/>
-        </w:rPr>
-        <w:t>rails new backend --api</w:t>
-      </w:r>
-      <w:r>
-        <w:t>).  Se creează o aplicație care imediat este configurată pentru lucrul cu JSON, ci nu cu HTML;</w:t>
-      </w:r>
-    </w:p>
-    <w:p>
-      <w:pPr>
-        <w:widowControl w:val="0"/>
-        <w:numPr>
-          <w:ilvl w:val="0"/>
-          <w:numId w:val="21"/>
-        </w:numPr>
-        <w:ind w:hanging="360"/>
-        <w:contextualSpacing/>
-      </w:pPr>
-      <w:r>
-        <w:t>Sprockets 4. Este adăugat un fișier nou app/assets/config/manifest.js pentru a controla precompilarea fișierelor statice.</w:t>
-      </w:r>
-    </w:p>
-    <w:p>
-      <w:pPr>
-        <w:widowControl w:val="0"/>
-        <w:numPr>
-          <w:ilvl w:val="1"/>
-          <w:numId w:val="21"/>
-        </w:numPr>
-        <w:ind w:hanging="360"/>
-        <w:contextualSpacing/>
-        <w:rPr>
-          <w:highlight w:val="white"/>
-        </w:rPr>
-      </w:pPr>
-      <w:r>
-        <w:rPr>
-          <w:rFonts w:ascii="Courier New" w:eastAsia="Courier New" w:hAnsi="Courier New" w:cs="Courier New"/>
-          <w:sz w:val="21"/>
-          <w:szCs w:val="21"/>
-          <w:highlight w:val="white"/>
-        </w:rPr>
-        <w:t>//JS</w:t>
-      </w:r>
-      <w:r>
-        <w:rPr>
-          <w:rFonts w:ascii="Courier New" w:eastAsia="Courier New" w:hAnsi="Courier New" w:cs="Courier New"/>
-          <w:sz w:val="21"/>
-          <w:szCs w:val="21"/>
-          <w:highlight w:val="white"/>
-        </w:rPr>
-        <w:tab/>
-        <w:t>and</w:t>
-      </w:r>
-      <w:r>
-        <w:rPr>
-          <w:rFonts w:ascii="Courier New" w:eastAsia="Courier New" w:hAnsi="Courier New" w:cs="Courier New"/>
-          <w:sz w:val="21"/>
-          <w:szCs w:val="21"/>
-          <w:highlight w:val="white"/>
-        </w:rPr>
-        <w:tab/>
-        <w:t>CSS</w:t>
-      </w:r>
-      <w:r>
-        <w:rPr>
-          <w:rFonts w:ascii="Courier New" w:eastAsia="Courier New" w:hAnsi="Courier New" w:cs="Courier New"/>
-          <w:sz w:val="21"/>
-          <w:szCs w:val="21"/>
-          <w:highlight w:val="white"/>
-        </w:rPr>
-        <w:tab/>
-        <w:t>bundles</w:t>
-      </w:r>
-      <w:r>
-        <w:rPr>
-          <w:rFonts w:ascii="Courier New" w:eastAsia="Courier New" w:hAnsi="Courier New" w:cs="Courier New"/>
-          <w:sz w:val="21"/>
-          <w:szCs w:val="21"/>
-        </w:rPr>
-        <w:br/>
-      </w:r>
-      <w:r>
-        <w:rPr>
-          <w:rFonts w:ascii="Courier New" w:eastAsia="Courier New" w:hAnsi="Courier New" w:cs="Courier New"/>
-          <w:sz w:val="21"/>
-          <w:szCs w:val="21"/>
-          <w:highlight w:val="white"/>
-        </w:rPr>
-        <w:t>//</w:t>
-      </w:r>
-      <w:r>
-        <w:rPr>
-          <w:rFonts w:ascii="Courier New" w:eastAsia="Courier New" w:hAnsi="Courier New" w:cs="Courier New"/>
-          <w:sz w:val="21"/>
-          <w:szCs w:val="21"/>
-        </w:rPr>
-        <w:br/>
-      </w:r>
-      <w:r>
-        <w:rPr>
-          <w:rFonts w:ascii="Courier New" w:eastAsia="Courier New" w:hAnsi="Courier New" w:cs="Courier New"/>
-          <w:sz w:val="21"/>
-          <w:szCs w:val="21"/>
-          <w:highlight w:val="white"/>
-        </w:rPr>
-        <w:t>//=link_directory</w:t>
-      </w:r>
-      <w:r>
-        <w:rPr>
-          <w:rFonts w:ascii="Courier New" w:eastAsia="Courier New" w:hAnsi="Courier New" w:cs="Courier New"/>
-          <w:sz w:val="21"/>
-          <w:szCs w:val="21"/>
-          <w:highlight w:val="white"/>
-        </w:rPr>
-        <w:tab/>
-        <w:t>../javascripts.js</w:t>
-      </w:r>
-      <w:r>
-        <w:rPr>
-          <w:rFonts w:ascii="Courier New" w:eastAsia="Courier New" w:hAnsi="Courier New" w:cs="Courier New"/>
-          <w:sz w:val="21"/>
-          <w:szCs w:val="21"/>
-        </w:rPr>
-        <w:br/>
-      </w:r>
-      <w:r>
-        <w:rPr>
-          <w:rFonts w:ascii="Courier New" w:eastAsia="Courier New" w:hAnsi="Courier New" w:cs="Courier New"/>
-          <w:sz w:val="21"/>
-          <w:szCs w:val="21"/>
-          <w:highlight w:val="white"/>
-        </w:rPr>
-        <w:t>//=link_directory</w:t>
-      </w:r>
-      <w:r>
-        <w:rPr>
-          <w:rFonts w:ascii="Courier New" w:eastAsia="Courier New" w:hAnsi="Courier New" w:cs="Courier New"/>
-          <w:sz w:val="21"/>
-          <w:szCs w:val="21"/>
-          <w:highlight w:val="white"/>
-        </w:rPr>
-        <w:tab/>
-        <w:t>../stylesheets.css</w:t>
-      </w:r>
-      <w:r>
-        <w:rPr>
-          <w:rFonts w:ascii="Courier New" w:eastAsia="Courier New" w:hAnsi="Courier New" w:cs="Courier New"/>
-          <w:sz w:val="21"/>
-          <w:szCs w:val="21"/>
-        </w:rPr>
-        <w:br/>
-      </w:r>
-      <w:r>
-        <w:rPr>
-          <w:rFonts w:ascii="Courier New" w:eastAsia="Courier New" w:hAnsi="Courier New" w:cs="Courier New"/>
-          <w:sz w:val="21"/>
-          <w:szCs w:val="21"/>
-          <w:highlight w:val="white"/>
-        </w:rPr>
-        <w:t>//Images and fonts so that views can link to them</w:t>
-      </w:r>
-      <w:r>
-        <w:rPr>
-          <w:rFonts w:ascii="Courier New" w:eastAsia="Courier New" w:hAnsi="Courier New" w:cs="Courier New"/>
-          <w:sz w:val="21"/>
-          <w:szCs w:val="21"/>
-        </w:rPr>
-        <w:br/>
-      </w:r>
-      <w:r>
-        <w:rPr>
-          <w:rFonts w:ascii="Courier New" w:eastAsia="Courier New" w:hAnsi="Courier New" w:cs="Courier New"/>
-          <w:sz w:val="21"/>
-          <w:szCs w:val="21"/>
-          <w:highlight w:val="white"/>
-        </w:rPr>
-        <w:t>//</w:t>
-      </w:r>
-      <w:r>
-        <w:rPr>
-          <w:rFonts w:ascii="Courier New" w:eastAsia="Courier New" w:hAnsi="Courier New" w:cs="Courier New"/>
-          <w:sz w:val="21"/>
-          <w:szCs w:val="21"/>
-        </w:rPr>
-        <w:br/>
-      </w:r>
-      <w:r>
-        <w:rPr>
-          <w:rFonts w:ascii="Courier New" w:eastAsia="Courier New" w:hAnsi="Courier New" w:cs="Courier New"/>
-          <w:sz w:val="21"/>
-          <w:szCs w:val="21"/>
-          <w:highlight w:val="white"/>
-        </w:rPr>
-        <w:t>//=link_tree</w:t>
-      </w:r>
-      <w:r>
-        <w:rPr>
-          <w:rFonts w:ascii="Courier New" w:eastAsia="Courier New" w:hAnsi="Courier New" w:cs="Courier New"/>
-          <w:sz w:val="21"/>
-          <w:szCs w:val="21"/>
-          <w:highlight w:val="white"/>
-        </w:rPr>
-        <w:tab/>
-        <w:t>../fonts</w:t>
-      </w:r>
-      <w:r>
-        <w:rPr>
-          <w:rFonts w:ascii="Courier New" w:eastAsia="Courier New" w:hAnsi="Courier New" w:cs="Courier New"/>
-          <w:sz w:val="21"/>
-          <w:szCs w:val="21"/>
-        </w:rPr>
-        <w:br/>
-      </w:r>
-      <w:r>
-        <w:rPr>
-          <w:rFonts w:ascii="Courier New" w:eastAsia="Courier New" w:hAnsi="Courier New" w:cs="Courier New"/>
-          <w:sz w:val="21"/>
-          <w:szCs w:val="21"/>
-          <w:highlight w:val="white"/>
-        </w:rPr>
-        <w:t xml:space="preserve">//= link_tree </w:t>
-      </w:r>
-      <w:r>
-        <w:rPr>
-          <w:rFonts w:ascii="Courier New" w:eastAsia="Courier New" w:hAnsi="Courier New" w:cs="Courier New"/>
-          <w:sz w:val="21"/>
-          <w:szCs w:val="21"/>
-          <w:highlight w:val="white"/>
-        </w:rPr>
-        <w:tab/>
-        <w:t>../images</w:t>
-      </w:r>
-    </w:p>
-    <w:p>
-      <w:pPr>
-        <w:rPr>
-          <w:lang w:val="de-DE"/>
-        </w:rPr>
-      </w:pPr>
-      <w:r>
-        <w:tab/>
-      </w:r>
-      <w:r>
-        <w:rPr>
-          <w:lang w:val="de-DE"/>
-        </w:rPr>
-        <w:t>Desigur sunt mult mai multe schimbări mici, unele fiind foarte interesante:</w:t>
-      </w:r>
-    </w:p>
-    <w:p>
-      <w:pPr>
-        <w:widowControl w:val="0"/>
-        <w:numPr>
-          <w:ilvl w:val="0"/>
-          <w:numId w:val="4"/>
-        </w:numPr>
-        <w:ind w:hanging="360"/>
-        <w:contextualSpacing/>
-      </w:pPr>
-      <w:r>
-        <w:rPr>
-          <w:i/>
-        </w:rPr>
-        <w:t>params</w:t>
-      </w:r>
-      <w:r>
-        <w:t xml:space="preserve"> în controller deja nu e hash, ci obiect;</w:t>
-      </w:r>
-    </w:p>
-    <w:p>
-      <w:pPr>
-        <w:widowControl w:val="0"/>
-        <w:numPr>
-          <w:ilvl w:val="0"/>
-          <w:numId w:val="4"/>
-        </w:numPr>
-        <w:ind w:hanging="360"/>
-        <w:contextualSpacing/>
-      </w:pPr>
-      <w:r>
-        <w:t xml:space="preserve">Acum avem posibilitatea de a scrie comenzi de gen: </w:t>
-      </w:r>
-      <w:r>
-        <w:rPr>
-          <w:rFonts w:ascii="Verdana" w:eastAsia="Verdana" w:hAnsi="Verdana" w:cs="Verdana"/>
-          <w:sz w:val="21"/>
-          <w:szCs w:val="21"/>
-          <w:highlight w:val="white"/>
-        </w:rPr>
-        <w:t> </w:t>
-      </w:r>
-      <w:r>
-        <w:rPr>
-          <w:i/>
-          <w:highlight w:val="white"/>
-        </w:rPr>
-        <w:t>User.where(users[:name].eq(‘bob’).or(users[:age].lt(25)));</w:t>
-      </w:r>
-    </w:p>
-    <w:p>
-      <w:pPr>
-        <w:widowControl w:val="0"/>
-        <w:numPr>
-          <w:ilvl w:val="0"/>
-          <w:numId w:val="4"/>
-        </w:numPr>
-        <w:ind w:hanging="360"/>
-        <w:contextualSpacing/>
-        <w:rPr>
-          <w:lang w:val="de-DE"/>
-        </w:rPr>
-      </w:pPr>
-      <w:r>
-        <w:rPr>
-          <w:highlight w:val="white"/>
-          <w:lang w:val="de-DE"/>
-        </w:rPr>
-        <w:t>Metode mici Integer#positive? și Integer#</w:t>
-      </w:r>
-      <w:proofErr w:type="gramStart"/>
-      <w:r>
-        <w:rPr>
-          <w:highlight w:val="white"/>
-          <w:lang w:val="de-DE"/>
-        </w:rPr>
-        <w:t>negative?;</w:t>
-      </w:r>
-      <w:proofErr w:type="gramEnd"/>
-    </w:p>
-    <w:p>
-      <w:pPr>
-        <w:widowControl w:val="0"/>
-        <w:numPr>
-          <w:ilvl w:val="0"/>
-          <w:numId w:val="23"/>
-        </w:numPr>
-        <w:ind w:hanging="360"/>
-        <w:contextualSpacing/>
-      </w:pPr>
-      <w:r>
-        <w:rPr>
-          <w:highlight w:val="white"/>
-        </w:rPr>
-        <w:t>Obiectele cu relația belongs_to implicit trebuie să dețină un părinte, în caz contrar va fi excepție.</w:t>
-      </w:r>
-    </w:p>
-    <w:p>
-      <w:pPr>
-        <w:ind w:firstLine="708"/>
-      </w:pPr>
-      <w:r>
-        <w:t>Rezultatul final arată că viteza de lucru s-a mărit aproximativ cu 20-30%. În mare parte a datorat acestui rezultat folosirea liniilor înghețate ș</w:t>
-      </w:r>
-      <w:r>
-        <w:t>i optimizarea masivă a codului.</w:t>
-      </w:r>
-    </w:p>
-    <w:p>
-      <w:pPr>
-        <w:pStyle w:val="Head23"/>
-        <w:numPr>
-          <w:ilvl w:val="2"/>
-          <w:numId w:val="3"/>
-        </w:numPr>
-      </w:pPr>
-      <w:bookmarkStart w:id="8" w:name="_1t3h5sf" w:colFirst="0" w:colLast="0"/>
-      <w:bookmarkEnd w:id="8"/>
-      <w:r>
-        <w:t>Avantajele si dezavantajele utilizării RoR</w:t>
-      </w:r>
-    </w:p>
-    <w:p>
-      <w:pPr>
-        <w:ind w:firstLine="709"/>
-        <w:jc w:val="left"/>
-      </w:pPr>
-      <w:r>
-        <w:t>Orice framework are scopul să rezolve un anumit tip de sarcină, dar nu poate fi bun pentru toate sarcinile existente. De exemplu, cu un camion nu e convenabil să pleci după produse la supermarket, așa și Rails-ul este comod ,uneori, de utilizat, dar nu mereu [13].</w:t>
-      </w:r>
-    </w:p>
-    <w:p>
-      <w:pPr>
-        <w:ind w:firstLine="709"/>
-        <w:jc w:val="left"/>
-        <w:rPr>
-          <w:lang w:val="de-DE"/>
-        </w:rPr>
-      </w:pPr>
-      <w:r>
-        <w:t xml:space="preserve">În capitolul următor se va pune în discuție problema site-urilor de tip Landing Page. </w:t>
-      </w:r>
-      <w:r>
-        <w:rPr>
-          <w:lang w:val="de-DE"/>
-        </w:rPr>
-        <w:t xml:space="preserve">Acum vor fi examinate alte cazuri unde RoR-ul </w:t>
-      </w:r>
-      <w:proofErr w:type="gramStart"/>
-      <w:r>
-        <w:rPr>
-          <w:lang w:val="de-DE"/>
-        </w:rPr>
-        <w:t>pierde :</w:t>
-      </w:r>
-      <w:proofErr w:type="gramEnd"/>
-    </w:p>
-    <w:p>
-      <w:pPr>
-        <w:widowControl w:val="0"/>
-        <w:numPr>
-          <w:ilvl w:val="0"/>
-          <w:numId w:val="25"/>
-        </w:numPr>
-        <w:ind w:hanging="360"/>
-        <w:contextualSpacing/>
-      </w:pPr>
-      <w:r>
-        <w:t>Aplicații web cu mulți utilizatori, cu conexiune permanentă, de exemplu: jocurile online. Pe serverul cu stiva Rails sunt pornite cîteva exemplare ale aplicației. Fiecare exemplar poate prelucra în același timp numai o http-cerere, și în afară de acest lucru, pentru a răspunde unui utilizator, examplarul trebuie să aștepte răspunsul de la BD. Cu alte cuvinte, el nu poate efectua operații paralele cum de exemplu NodeJS;</w:t>
-      </w:r>
-    </w:p>
-    <w:p>
-      <w:pPr>
-        <w:widowControl w:val="0"/>
-        <w:numPr>
-          <w:ilvl w:val="0"/>
-          <w:numId w:val="25"/>
-        </w:numPr>
-        <w:ind w:hanging="360"/>
-        <w:contextualSpacing/>
-      </w:pPr>
-      <w:r>
+        <w:rPr>
+          <w:lang w:val="en-US"/>
+        </w:rPr>
+      </w:pPr>
+      <w:r>
+        <w:rPr>
+          <w:lang w:val="en-US"/>
+        </w:rPr>
+        <w:t>Redux-beacon – integrează Redux-ul cu orice serviciu analitic</w:t>
+      </w:r>
+    </w:p>
+    <w:p>
+      <w:pPr>
+        <w:ind w:left="708" w:firstLine="708"/>
+        <w:rPr>
+          <w:lang w:val="en-US"/>
+        </w:rPr>
+      </w:pPr>
+      <w:r>
+        <w:rPr>
+          <w:lang w:val="en-US"/>
+        </w:rPr>
+        <w:t>Acestea sunt doar cele mai folosite unelte din ecosistema Redux-ului, lista complete e cu mult mai mare.</w:t>
+      </w:r>
+    </w:p>
+    <w:p>
+      <w:pPr>
+        <w:pStyle w:val="ListParagraph"/>
+        <w:ind w:left="2136" w:firstLine="0"/>
+        <w:rPr>
+          <w:lang w:val="en-US"/>
+        </w:rPr>
+      </w:pPr>
+    </w:p>
+    <w:p>
+      <w:pPr>
+        <w:ind w:left="708" w:firstLine="708"/>
+      </w:pPr>
+      <w:r>
+        <w:t xml:space="preserve">Middleware-urile în Redux sunt extensii third-pary ce se conectează între propagarea unei acțiuni, și momentul când acțiunea ajunge la reducer. De obicei middleware-urile se folosesc pentru logging, crash reporting și comunicarea cu un API async. Un avantaj al Redux-ului față de alte librării este multitudinea de middlewar-uri disponibile, una din cele mai mari la prezent. </w:t>
+      </w:r>
+      <w:r>
+        <w:t>Unele din cele mai utilizate middleware-uri sunt redux-axios-middleware, redux-api-middleware, redux-socket.io etc.</w:t>
+      </w:r>
+    </w:p>
+    <w:p>
+      <w:pPr>
+        <w:ind w:left="708" w:firstLine="708"/>
+        <w:rPr>
+          <w:lang w:val="en-US"/>
+        </w:rPr>
+      </w:pPr>
+      <w:r>
+        <w:t xml:space="preserve">Middleware-urile se conectează prin folosirea funcției </w:t>
+      </w:r>
+      <w:r>
+        <w:rPr>
+          <w:i/>
+        </w:rPr>
+        <w:t>applyMiddleware</w:t>
+      </w:r>
+      <w:r>
+        <w:rPr>
+          <w:i/>
+        </w:rPr>
+        <w:t xml:space="preserve"> </w:t>
+      </w:r>
+      <w:r>
+        <w:t>la creearea store-uli</w:t>
+      </w:r>
+      <w:r>
+        <w:t>. Un exemplu de conectare a middleware-ulilor a fi</w:t>
+      </w:r>
+      <w:r>
+        <w:rPr>
+          <w:lang w:val="en-US"/>
+        </w:rPr>
+        <w:t>:</w:t>
+      </w:r>
+    </w:p>
+    <w:p>
+      <w:pPr>
+        <w:ind w:left="708" w:firstLine="708"/>
+        <w:rPr>
+          <w:lang w:val="en-US"/>
+        </w:rPr>
+      </w:pPr>
+      <w:r>
+        <w:rPr>
+          <w:lang w:val="en-US"/>
+        </w:rPr>
         <w:lastRenderedPageBreak/>
-        <w:t xml:space="preserve">Aplicații web foarte simple. </w:t>
+        <w:t>import {createStore, applyMiddleware} from 'redux';</w:t>
+      </w:r>
+    </w:p>
+    <w:p>
+      <w:pPr>
+        <w:ind w:left="708" w:firstLine="708"/>
+        <w:rPr>
+          <w:lang w:val="en-US"/>
+        </w:rPr>
+      </w:pPr>
+      <w:r>
+        <w:rPr>
+          <w:lang w:val="en-US"/>
+        </w:rPr>
+        <w:t>import axios from 'axios';</w:t>
+      </w:r>
+    </w:p>
+    <w:p>
+      <w:pPr>
+        <w:ind w:left="708" w:firstLine="708"/>
+        <w:rPr>
+          <w:lang w:val="en-US"/>
+        </w:rPr>
+      </w:pPr>
+      <w:r>
+        <w:rPr>
+          <w:lang w:val="en-US"/>
+        </w:rPr>
+        <w:t>import axiosMiddleware from 'redux-axios-middleware';</w:t>
+      </w:r>
+    </w:p>
+    <w:p>
+      <w:pPr>
+        <w:ind w:left="708" w:firstLine="708"/>
+        <w:rPr>
+          <w:lang w:val="en-US"/>
+        </w:rPr>
+      </w:pPr>
+    </w:p>
+    <w:p>
+      <w:pPr>
+        <w:ind w:left="708" w:firstLine="708"/>
+        <w:rPr>
+          <w:lang w:val="en-US"/>
+        </w:rPr>
+      </w:pPr>
+      <w:r>
+        <w:rPr>
+          <w:lang w:val="en-US"/>
+        </w:rPr>
+        <w:t>const client = axios.create</w:t>
+      </w:r>
+      <w:r>
+        <w:rPr>
+          <w:lang w:val="en-US"/>
+        </w:rPr>
+        <w:t xml:space="preserve">({ </w:t>
+      </w:r>
+    </w:p>
+    <w:p>
+      <w:pPr>
+        <w:ind w:left="708" w:firstLine="708"/>
+        <w:rPr>
+          <w:lang w:val="en-US"/>
+        </w:rPr>
+      </w:pPr>
+      <w:r>
+        <w:rPr>
+          <w:lang w:val="en-US"/>
+        </w:rPr>
+        <w:t xml:space="preserve">  baseURL:'http://localhost:8080/api',</w:t>
+      </w:r>
+    </w:p>
+    <w:p>
+      <w:pPr>
+        <w:ind w:left="708" w:firstLine="708"/>
+        <w:rPr>
+          <w:lang w:val="en-US"/>
+        </w:rPr>
+      </w:pPr>
+      <w:r>
+        <w:rPr>
+          <w:lang w:val="en-US"/>
+        </w:rPr>
+        <w:t xml:space="preserve">  responseType: 'json'</w:t>
+      </w:r>
+    </w:p>
+    <w:p>
+      <w:pPr>
+        <w:ind w:left="708" w:firstLine="708"/>
+        <w:rPr>
+          <w:lang w:val="en-US"/>
+        </w:rPr>
+      </w:pPr>
+      <w:r>
+        <w:rPr>
+          <w:lang w:val="en-US"/>
+        </w:rPr>
+        <w:t>});</w:t>
+      </w:r>
+    </w:p>
+    <w:p>
+      <w:pPr>
+        <w:ind w:left="708" w:firstLine="708"/>
+        <w:rPr>
+          <w:lang w:val="en-US"/>
+        </w:rPr>
+      </w:pPr>
+    </w:p>
+    <w:p>
+      <w:pPr>
+        <w:ind w:left="708" w:firstLine="708"/>
+        <w:rPr>
+          <w:lang w:val="en-US"/>
+        </w:rPr>
+      </w:pPr>
+      <w:r>
+        <w:rPr>
+          <w:lang w:val="en-US"/>
+        </w:rPr>
+        <w:t>let store = createStore(</w:t>
+      </w:r>
+    </w:p>
+    <w:p>
+      <w:pPr>
+        <w:ind w:left="708" w:firstLine="708"/>
+        <w:rPr>
+          <w:lang w:val="en-US"/>
+        </w:rPr>
+      </w:pPr>
+      <w:r>
+        <w:rPr>
+          <w:lang w:val="en-US"/>
+        </w:rPr>
+        <w:t xml:space="preserve">  reducers, //</w:t>
+      </w:r>
+      <w:r>
+        <w:rPr>
+          <w:lang w:val="en-US"/>
+        </w:rPr>
+        <w:t>reducerii noștri</w:t>
+      </w:r>
+    </w:p>
+    <w:p>
+      <w:pPr>
+        <w:ind w:left="708" w:firstLine="708"/>
+        <w:rPr>
+          <w:lang w:val="en-US"/>
+        </w:rPr>
+      </w:pPr>
+      <w:r>
+        <w:rPr>
+          <w:lang w:val="en-US"/>
+        </w:rPr>
+        <w:t xml:space="preserve">  applyMiddleware(</w:t>
+      </w:r>
+    </w:p>
+    <w:p>
+      <w:pPr>
+        <w:ind w:left="708" w:firstLine="708"/>
+        <w:rPr>
+          <w:lang w:val="en-US"/>
+        </w:rPr>
+      </w:pPr>
+      <w:r>
+        <w:rPr>
+          <w:lang w:val="en-US"/>
+        </w:rPr>
+        <w:t xml:space="preserve">    axiosMiddleware(client)</w:t>
+      </w:r>
+    </w:p>
+    <w:p>
+      <w:pPr>
+        <w:ind w:left="708" w:firstLine="708"/>
+        <w:rPr>
+          <w:lang w:val="en-US"/>
+        </w:rPr>
+      </w:pPr>
+      <w:r>
+        <w:rPr>
+          <w:lang w:val="en-US"/>
+        </w:rPr>
+        <w:t xml:space="preserve">  )</w:t>
+      </w:r>
+    </w:p>
+    <w:p>
+      <w:pPr>
+        <w:ind w:left="708" w:firstLine="708"/>
+        <w:rPr>
+          <w:lang w:val="en-US"/>
+        </w:rPr>
+      </w:pPr>
+      <w:r>
+        <w:rPr>
+          <w:lang w:val="en-US"/>
+        </w:rPr>
+        <w:t>)</w:t>
       </w:r>
     </w:p>
     <w:p>
       <w:pPr>
         <w:ind w:left="708"/>
-        <w:contextualSpacing/>
-      </w:pPr>
-      <w:r>
-        <w:t>Din avantajele RoR-ului putem atașa următoarele :</w:t>
-      </w:r>
-    </w:p>
-    <w:p>
-      <w:pPr>
-        <w:widowControl w:val="0"/>
-        <w:numPr>
-          <w:ilvl w:val="0"/>
-          <w:numId w:val="25"/>
-        </w:numPr>
-        <w:ind w:hanging="360"/>
-        <w:contextualSpacing/>
-      </w:pPr>
-      <w:r>
-        <w:t>Rezolvarea multor probleme cu care se întîlnesc dezvoltatorii aplicațiilor web : cookies și sesiile, sql-injections, codarea, zone de timp, autentificarea (cu ajutorul Authlogic sau Devise), evaluarea datelor introduse de utilizator și multe altele.</w:t>
-      </w:r>
-    </w:p>
-    <w:p>
-      <w:pPr>
-        <w:widowControl w:val="0"/>
-        <w:numPr>
-          <w:ilvl w:val="0"/>
-          <w:numId w:val="25"/>
-        </w:numPr>
-        <w:ind w:hanging="360"/>
-        <w:contextualSpacing/>
-      </w:pPr>
-      <w:r>
-        <w:t>O mulțime de resurse informative calitative;</w:t>
-      </w:r>
-    </w:p>
-    <w:p>
-      <w:pPr>
-        <w:widowControl w:val="0"/>
-        <w:numPr>
-          <w:ilvl w:val="0"/>
-          <w:numId w:val="25"/>
-        </w:numPr>
-        <w:ind w:hanging="360"/>
-        <w:contextualSpacing/>
-      </w:pPr>
-      <w:r>
-        <w:t>O comunitate foarte activă;</w:t>
-      </w:r>
-    </w:p>
-    <w:p>
-      <w:pPr>
-        <w:widowControl w:val="0"/>
-        <w:numPr>
-          <w:ilvl w:val="0"/>
-          <w:numId w:val="25"/>
-        </w:numPr>
-        <w:ind w:hanging="360"/>
-        <w:contextualSpacing/>
-      </w:pPr>
-      <w:r>
-        <w:t>Permanenta dezvoltare a codului sură, dezvoltarea activă a framework-ului;</w:t>
-      </w:r>
-    </w:p>
-    <w:p>
-      <w:pPr>
-        <w:widowControl w:val="0"/>
-        <w:numPr>
-          <w:ilvl w:val="0"/>
-          <w:numId w:val="25"/>
-        </w:numPr>
-        <w:ind w:hanging="360"/>
-        <w:contextualSpacing/>
-      </w:pPr>
-      <w:r>
-        <w:t>O cantitate mare de tehnologii noi integrate, care permit dezvoltarea mai rapidă a aplicațiilor (de exemplu Bootsprap).</w:t>
-      </w:r>
-    </w:p>
+      </w:pPr>
+    </w:p>
+    <w:p>
+      <w:pPr>
+        <w:ind w:left="708"/>
+      </w:pPr>
+    </w:p>
+    <w:p/>
     <w:p>
       <w:pPr>
         <w:pStyle w:val="Head"/>
         <w:outlineLvl w:val="0"/>
       </w:pPr>
-      <w:bookmarkStart w:id="9" w:name="_Toc512012429"/>
+      <w:bookmarkStart w:id="6" w:name="_3dy6vkm" w:colFirst="0" w:colLast="0"/>
+      <w:bookmarkStart w:id="7" w:name="_Toc512012429"/>
+      <w:bookmarkEnd w:id="6"/>
       <w:r>
         <w:t>TEHNOLOGII NECESARE LA DEZVOLTAREA APLICAȚIEI</w:t>
       </w:r>
-      <w:bookmarkEnd w:id="9"/>
+      <w:bookmarkEnd w:id="7"/>
       <w:r>
         <w:t xml:space="preserve"> </w:t>
       </w:r>
@@ -9496,11 +8590,11 @@
         <w:pStyle w:val="Head23"/>
         <w:outlineLvl w:val="1"/>
       </w:pPr>
-      <w:bookmarkStart w:id="10" w:name="_Toc512012430"/>
+      <w:bookmarkStart w:id="8" w:name="_Toc512012430"/>
       <w:r>
         <w:t>Standartele DRY și CoC</w:t>
       </w:r>
-      <w:bookmarkEnd w:id="10"/>
+      <w:bookmarkEnd w:id="8"/>
     </w:p>
     <w:p>
       <w:pPr>
@@ -9529,15 +8623,18 @@
         <w:ind w:firstLine="709"/>
       </w:pPr>
       <w:r>
-        <w:t>Principiu DRY, de asemenea, cunoscut ca Single Source of Truth (Eng.), prevaleaza într-un sistem cu arhitectură Model, în care artefactele de program sunt extrase din modelul principal al obiectului și pot fi exprimate într-o astfel de formă ca UML. Codul scris pe principiul DRY, este creat prin conversia datelor și generatoare de cod care permit unui dezvoltator de software pentru a evita tăierea, copierea și lipirea. De obicei, codul scris pe acest principiu face mai ușoară gestionarea sistemelor informatice de dimensiuni mari. Instrumente, cum ar fi XDoclet (Eng.), și XSLT sunt exemple de tehnici de programare DRY. Exemple de sisteme care necesită dublarea informației sunt Enterprise Java Beans versiunea 2, care necesită nu numai duplicarea de cod Java, dar și fișierelor de configurare.</w:t>
-      </w:r>
-    </w:p>
-    <w:p>
-      <w:pPr>
-        <w:ind w:firstLine="709"/>
-      </w:pPr>
+        <w:t xml:space="preserve">Principiu DRY, de asemenea, cunoscut ca Single Source of Truth (Eng.), prevaleaza într-un sistem cu arhitectură Model, în care artefactele de program sunt extrase din modelul principal al </w:t>
+      </w:r>
       <w:r>
         <w:lastRenderedPageBreak/>
+        <w:t>obiectului și pot fi exprimate într-o astfel de formă ca UML. Codul scris pe principiul DRY, este creat prin conversia datelor și generatoare de cod care permit unui dezvoltator de software pentru a evita tăierea, copierea și lipirea. De obicei, codul scris pe acest principiu face mai ușoară gestionarea sistemelor informatice de dimensiuni mari. Instrumente, cum ar fi XDoclet (Eng.), și XSLT sunt exemple de tehnici de programare DRY. Exemple de sisteme care necesită dublarea informației sunt Enterprise Java Beans versiunea 2, care necesită nu numai duplicarea de cod Java, dar și fișierelor de configurare.</w:t>
+      </w:r>
+    </w:p>
+    <w:p>
+      <w:pPr>
+        <w:ind w:firstLine="709"/>
+      </w:pPr>
+      <w:r>
         <w:t>Exemple de sisteme care încearcă să elimine duplicarea informațiilor sunt cadre Symfony, web2py, Yii, Django, Ruby on Rails, Phalcon, precum și mediul de dezvoltare Visual Studio LightSwitch și Enterprise Java Beans versiunea 3.</w:t>
       </w:r>
     </w:p>
@@ -9566,11 +8663,11 @@
         <w:pStyle w:val="Head23"/>
         <w:outlineLvl w:val="1"/>
       </w:pPr>
-      <w:bookmarkStart w:id="11" w:name="_Toc512012431"/>
+      <w:bookmarkStart w:id="9" w:name="_Toc512012431"/>
       <w:r>
         <w:t>Biblioteci și Framework-uri</w:t>
       </w:r>
-      <w:bookmarkEnd w:id="11"/>
+      <w:bookmarkEnd w:id="9"/>
     </w:p>
     <w:p>
       <w:pPr>
@@ -9831,11 +8928,11 @@
         <w:pStyle w:val="Head23"/>
         <w:outlineLvl w:val="1"/>
       </w:pPr>
-      <w:bookmarkStart w:id="12" w:name="_Toc512012432"/>
+      <w:bookmarkStart w:id="10" w:name="_Toc512012432"/>
       <w:r>
         <w:t>Landing-Page</w:t>
       </w:r>
-      <w:bookmarkEnd w:id="12"/>
+      <w:bookmarkEnd w:id="10"/>
     </w:p>
     <w:p>
       <w:pPr>
@@ -10034,11 +9131,11 @@
         <w:pStyle w:val="Head23"/>
         <w:outlineLvl w:val="1"/>
       </w:pPr>
-      <w:bookmarkStart w:id="13" w:name="_Toc512012433"/>
+      <w:bookmarkStart w:id="11" w:name="_Toc512012433"/>
       <w:r>
         <w:t>Lucrul cu baze de date</w:t>
       </w:r>
-      <w:bookmarkEnd w:id="13"/>
+      <w:bookmarkEnd w:id="11"/>
     </w:p>
     <w:p>
       <w:pPr>
@@ -12067,11 +11164,11 @@
         <w:pStyle w:val="Head23"/>
         <w:outlineLvl w:val="1"/>
       </w:pPr>
-      <w:bookmarkStart w:id="14" w:name="_Toc512012434"/>
+      <w:bookmarkStart w:id="12" w:name="_Toc512012434"/>
       <w:r>
         <w:t>Spațiul de lucru RubyMine</w:t>
       </w:r>
-      <w:bookmarkEnd w:id="14"/>
+      <w:bookmarkEnd w:id="12"/>
       <w:r>
         <w:t xml:space="preserve"> </w:t>
       </w:r>
@@ -12627,12 +11724,12 @@
         <w:pStyle w:val="Head23"/>
         <w:outlineLvl w:val="1"/>
       </w:pPr>
-      <w:bookmarkStart w:id="15" w:name="_Toc512012435"/>
+      <w:bookmarkStart w:id="13" w:name="_Toc512012435"/>
       <w:r>
         <w:lastRenderedPageBreak/>
         <w:t>Crearea aplicției Marius Review Site</w:t>
       </w:r>
-      <w:bookmarkEnd w:id="15"/>
+      <w:bookmarkEnd w:id="13"/>
       <w:r>
         <w:t xml:space="preserve"> </w:t>
       </w:r>
@@ -16612,8 +15709,8 @@
       <w:r>
         <w:br w:type="page"/>
       </w:r>
-      <w:bookmarkStart w:id="16" w:name="_44sinio" w:colFirst="0" w:colLast="0"/>
-      <w:bookmarkEnd w:id="16"/>
+      <w:bookmarkStart w:id="14" w:name="_44sinio" w:colFirst="0" w:colLast="0"/>
+      <w:bookmarkEnd w:id="14"/>
     </w:p>
     <w:p>
       <w:pPr>
@@ -16625,12 +15722,12 @@
         <w:ind w:left="737"/>
         <w:outlineLvl w:val="0"/>
       </w:pPr>
-      <w:bookmarkStart w:id="17" w:name="_Toc512012436"/>
+      <w:bookmarkStart w:id="15" w:name="_Toc512012436"/>
       <w:r>
         <w:lastRenderedPageBreak/>
         <w:t>CONCLUZII</w:t>
       </w:r>
-      <w:bookmarkEnd w:id="17"/>
+      <w:bookmarkEnd w:id="15"/>
     </w:p>
     <w:p>
       <w:pPr>
@@ -16907,8 +16004,8 @@
       <w:pPr>
         <w:ind w:firstLine="567"/>
       </w:pPr>
-      <w:bookmarkStart w:id="18" w:name="_z337ya" w:colFirst="0" w:colLast="0"/>
-      <w:bookmarkEnd w:id="18"/>
+      <w:bookmarkStart w:id="16" w:name="_z337ya" w:colFirst="0" w:colLast="0"/>
+      <w:bookmarkEnd w:id="16"/>
     </w:p>
     <w:p>
       <w:pPr>
@@ -16920,11 +16017,11 @@
         <w:ind w:left="737"/>
         <w:outlineLvl w:val="0"/>
       </w:pPr>
-      <w:bookmarkStart w:id="19" w:name="_Toc512012437"/>
+      <w:bookmarkStart w:id="17" w:name="_Toc512012437"/>
       <w:r>
         <w:t>BIBLIOGRAFIE</w:t>
       </w:r>
-      <w:bookmarkEnd w:id="19"/>
+      <w:bookmarkEnd w:id="17"/>
     </w:p>
     <w:p>
       <w:pPr>
@@ -17421,11 +16518,9 @@
         </w:rPr>
         <w:t xml:space="preserve"> </w:t>
       </w:r>
-      <w:proofErr w:type="gramStart"/>
       <w:r>
         <w:t>pag</w:t>
       </w:r>
-      <w:proofErr w:type="gramEnd"/>
       <w:r>
         <w:rPr>
           <w:lang w:val="en-US"/>
@@ -18165,7 +17260,7 @@
           <w:rPr>
             <w:noProof/>
           </w:rPr>
-          <w:t>22</w:t>
+          <w:t>5</w:t>
         </w:r>
         <w:r>
           <w:rPr>
@@ -18222,7 +17317,7 @@
           <w:rPr>
             <w:noProof/>
           </w:rPr>
-          <w:t>23</w:t>
+          <w:t>22</w:t>
         </w:r>
         <w:r>
           <w:rPr>
@@ -19279,6 +18374,119 @@
     </w:lvl>
   </w:abstractNum>
   <w:abstractNum w:abstractNumId="9" w15:restartNumberingAfterBreak="0">
+    <w:nsid w:val="16BA04FE"/>
+    <w:multiLevelType w:val="hybridMultilevel"/>
+    <w:tmpl w:val="70D28EE0"/>
+    <w:lvl w:ilvl="0" w:tplc="04090001">
+      <w:start w:val="1"/>
+      <w:numFmt w:val="bullet"/>
+      <w:lvlText w:val=""/>
+      <w:lvlJc w:val="left"/>
+      <w:pPr>
+        <w:ind w:left="2136" w:hanging="360"/>
+      </w:pPr>
+      <w:rPr>
+        <w:rFonts w:ascii="Symbol" w:hAnsi="Symbol" w:hint="default"/>
+      </w:rPr>
+    </w:lvl>
+    <w:lvl w:ilvl="1" w:tplc="04090003" w:tentative="1">
+      <w:start w:val="1"/>
+      <w:numFmt w:val="bullet"/>
+      <w:lvlText w:val="o"/>
+      <w:lvlJc w:val="left"/>
+      <w:pPr>
+        <w:ind w:left="2856" w:hanging="360"/>
+      </w:pPr>
+      <w:rPr>
+        <w:rFonts w:ascii="Courier New" w:hAnsi="Courier New" w:cs="Courier New" w:hint="default"/>
+      </w:rPr>
+    </w:lvl>
+    <w:lvl w:ilvl="2" w:tplc="04090005" w:tentative="1">
+      <w:start w:val="1"/>
+      <w:numFmt w:val="bullet"/>
+      <w:lvlText w:val=""/>
+      <w:lvlJc w:val="left"/>
+      <w:pPr>
+        <w:ind w:left="3576" w:hanging="360"/>
+      </w:pPr>
+      <w:rPr>
+        <w:rFonts w:ascii="Wingdings" w:hAnsi="Wingdings" w:hint="default"/>
+      </w:rPr>
+    </w:lvl>
+    <w:lvl w:ilvl="3" w:tplc="04090001" w:tentative="1">
+      <w:start w:val="1"/>
+      <w:numFmt w:val="bullet"/>
+      <w:lvlText w:val=""/>
+      <w:lvlJc w:val="left"/>
+      <w:pPr>
+        <w:ind w:left="4296" w:hanging="360"/>
+      </w:pPr>
+      <w:rPr>
+        <w:rFonts w:ascii="Symbol" w:hAnsi="Symbol" w:hint="default"/>
+      </w:rPr>
+    </w:lvl>
+    <w:lvl w:ilvl="4" w:tplc="04090003" w:tentative="1">
+      <w:start w:val="1"/>
+      <w:numFmt w:val="bullet"/>
+      <w:lvlText w:val="o"/>
+      <w:lvlJc w:val="left"/>
+      <w:pPr>
+        <w:ind w:left="5016" w:hanging="360"/>
+      </w:pPr>
+      <w:rPr>
+        <w:rFonts w:ascii="Courier New" w:hAnsi="Courier New" w:cs="Courier New" w:hint="default"/>
+      </w:rPr>
+    </w:lvl>
+    <w:lvl w:ilvl="5" w:tplc="04090005" w:tentative="1">
+      <w:start w:val="1"/>
+      <w:numFmt w:val="bullet"/>
+      <w:lvlText w:val=""/>
+      <w:lvlJc w:val="left"/>
+      <w:pPr>
+        <w:ind w:left="5736" w:hanging="360"/>
+      </w:pPr>
+      <w:rPr>
+        <w:rFonts w:ascii="Wingdings" w:hAnsi="Wingdings" w:hint="default"/>
+      </w:rPr>
+    </w:lvl>
+    <w:lvl w:ilvl="6" w:tplc="04090001" w:tentative="1">
+      <w:start w:val="1"/>
+      <w:numFmt w:val="bullet"/>
+      <w:lvlText w:val=""/>
+      <w:lvlJc w:val="left"/>
+      <w:pPr>
+        <w:ind w:left="6456" w:hanging="360"/>
+      </w:pPr>
+      <w:rPr>
+        <w:rFonts w:ascii="Symbol" w:hAnsi="Symbol" w:hint="default"/>
+      </w:rPr>
+    </w:lvl>
+    <w:lvl w:ilvl="7" w:tplc="04090003" w:tentative="1">
+      <w:start w:val="1"/>
+      <w:numFmt w:val="bullet"/>
+      <w:lvlText w:val="o"/>
+      <w:lvlJc w:val="left"/>
+      <w:pPr>
+        <w:ind w:left="7176" w:hanging="360"/>
+      </w:pPr>
+      <w:rPr>
+        <w:rFonts w:ascii="Courier New" w:hAnsi="Courier New" w:cs="Courier New" w:hint="default"/>
+      </w:rPr>
+    </w:lvl>
+    <w:lvl w:ilvl="8" w:tplc="04090005" w:tentative="1">
+      <w:start w:val="1"/>
+      <w:numFmt w:val="bullet"/>
+      <w:lvlText w:val=""/>
+      <w:lvlJc w:val="left"/>
+      <w:pPr>
+        <w:ind w:left="7896" w:hanging="360"/>
+      </w:pPr>
+      <w:rPr>
+        <w:rFonts w:ascii="Wingdings" w:hAnsi="Wingdings" w:hint="default"/>
+      </w:rPr>
+    </w:lvl>
+  </w:abstractNum>
+  <w:abstractNum w:abstractNumId="10" w15:restartNumberingAfterBreak="0">
     <w:nsid w:val="1A73659B"/>
     <w:multiLevelType w:val="multilevel"/>
     <w:tmpl w:val="84A097E8"/>
@@ -19391,7 +18599,7 @@
       </w:rPr>
     </w:lvl>
   </w:abstractNum>
-  <w:abstractNum w:abstractNumId="10" w15:restartNumberingAfterBreak="0">
+  <w:abstractNum w:abstractNumId="11" w15:restartNumberingAfterBreak="0">
     <w:nsid w:val="1C70365F"/>
     <w:multiLevelType w:val="hybridMultilevel"/>
     <w:tmpl w:val="2B48F1CA"/>
@@ -19504,7 +18712,7 @@
       </w:rPr>
     </w:lvl>
   </w:abstractNum>
-  <w:abstractNum w:abstractNumId="11" w15:restartNumberingAfterBreak="0">
+  <w:abstractNum w:abstractNumId="12" w15:restartNumberingAfterBreak="0">
     <w:nsid w:val="25003734"/>
     <w:multiLevelType w:val="multilevel"/>
     <w:tmpl w:val="0F301830"/>
@@ -19635,7 +18843,7 @@
       </w:rPr>
     </w:lvl>
   </w:abstractNum>
-  <w:abstractNum w:abstractNumId="12" w15:restartNumberingAfterBreak="0">
+  <w:abstractNum w:abstractNumId="13" w15:restartNumberingAfterBreak="0">
     <w:nsid w:val="26D5746A"/>
     <w:multiLevelType w:val="hybridMultilevel"/>
     <w:tmpl w:val="B75A8300"/>
@@ -19748,7 +18956,7 @@
       </w:rPr>
     </w:lvl>
   </w:abstractNum>
-  <w:abstractNum w:abstractNumId="13" w15:restartNumberingAfterBreak="0">
+  <w:abstractNum w:abstractNumId="14" w15:restartNumberingAfterBreak="0">
     <w:nsid w:val="2765132B"/>
     <w:multiLevelType w:val="multilevel"/>
     <w:tmpl w:val="21F047CA"/>
@@ -19834,7 +19042,7 @@
       </w:pPr>
     </w:lvl>
   </w:abstractNum>
-  <w:abstractNum w:abstractNumId="14" w15:restartNumberingAfterBreak="0">
+  <w:abstractNum w:abstractNumId="15" w15:restartNumberingAfterBreak="0">
     <w:nsid w:val="2D2652BA"/>
     <w:multiLevelType w:val="multilevel"/>
     <w:tmpl w:val="DF4A9B46"/>
@@ -19965,7 +19173,7 @@
       </w:rPr>
     </w:lvl>
   </w:abstractNum>
-  <w:abstractNum w:abstractNumId="15" w15:restartNumberingAfterBreak="0">
+  <w:abstractNum w:abstractNumId="16" w15:restartNumberingAfterBreak="0">
     <w:nsid w:val="2F7854B2"/>
     <w:multiLevelType w:val="multilevel"/>
     <w:tmpl w:val="DEEED7E0"/>
@@ -20096,7 +19304,7 @@
       </w:rPr>
     </w:lvl>
   </w:abstractNum>
-  <w:abstractNum w:abstractNumId="16" w15:restartNumberingAfterBreak="0">
+  <w:abstractNum w:abstractNumId="17" w15:restartNumberingAfterBreak="0">
     <w:nsid w:val="304340E4"/>
     <w:multiLevelType w:val="multilevel"/>
     <w:tmpl w:val="62C6D9BC"/>
@@ -20182,7 +19390,7 @@
       </w:pPr>
     </w:lvl>
   </w:abstractNum>
-  <w:abstractNum w:abstractNumId="17" w15:restartNumberingAfterBreak="0">
+  <w:abstractNum w:abstractNumId="18" w15:restartNumberingAfterBreak="0">
     <w:nsid w:val="307833DD"/>
     <w:multiLevelType w:val="multilevel"/>
     <w:tmpl w:val="BB80B6C4"/>
@@ -20313,7 +19521,7 @@
       </w:rPr>
     </w:lvl>
   </w:abstractNum>
-  <w:abstractNum w:abstractNumId="18" w15:restartNumberingAfterBreak="0">
+  <w:abstractNum w:abstractNumId="19" w15:restartNumberingAfterBreak="0">
     <w:nsid w:val="31624647"/>
     <w:multiLevelType w:val="multilevel"/>
     <w:tmpl w:val="A7E48878"/>
@@ -20444,7 +19652,7 @@
       </w:rPr>
     </w:lvl>
   </w:abstractNum>
-  <w:abstractNum w:abstractNumId="19" w15:restartNumberingAfterBreak="0">
+  <w:abstractNum w:abstractNumId="20" w15:restartNumberingAfterBreak="0">
     <w:nsid w:val="342E0A8F"/>
     <w:multiLevelType w:val="multilevel"/>
     <w:tmpl w:val="A2480EEA"/>
@@ -20575,7 +19783,7 @@
       </w:rPr>
     </w:lvl>
   </w:abstractNum>
-  <w:abstractNum w:abstractNumId="20" w15:restartNumberingAfterBreak="0">
+  <w:abstractNum w:abstractNumId="21" w15:restartNumberingAfterBreak="0">
     <w:nsid w:val="35B80C13"/>
     <w:multiLevelType w:val="multilevel"/>
     <w:tmpl w:val="1AFA464C"/>
@@ -20744,7 +19952,7 @@
       </w:rPr>
     </w:lvl>
   </w:abstractNum>
-  <w:abstractNum w:abstractNumId="21" w15:restartNumberingAfterBreak="0">
+  <w:abstractNum w:abstractNumId="22" w15:restartNumberingAfterBreak="0">
     <w:nsid w:val="3A72689B"/>
     <w:multiLevelType w:val="multilevel"/>
     <w:tmpl w:val="9816F518"/>
@@ -20875,7 +20083,7 @@
       </w:rPr>
     </w:lvl>
   </w:abstractNum>
-  <w:abstractNum w:abstractNumId="22" w15:restartNumberingAfterBreak="0">
+  <w:abstractNum w:abstractNumId="23" w15:restartNumberingAfterBreak="0">
     <w:nsid w:val="3AEC20FD"/>
     <w:multiLevelType w:val="hybridMultilevel"/>
     <w:tmpl w:val="A5068A68"/>
@@ -20988,7 +20196,7 @@
       </w:rPr>
     </w:lvl>
   </w:abstractNum>
-  <w:abstractNum w:abstractNumId="23" w15:restartNumberingAfterBreak="0">
+  <w:abstractNum w:abstractNumId="24" w15:restartNumberingAfterBreak="0">
     <w:nsid w:val="3C5953F7"/>
     <w:multiLevelType w:val="hybridMultilevel"/>
     <w:tmpl w:val="E0B639B0"/>
@@ -21101,7 +20309,7 @@
       </w:rPr>
     </w:lvl>
   </w:abstractNum>
-  <w:abstractNum w:abstractNumId="24" w15:restartNumberingAfterBreak="0">
+  <w:abstractNum w:abstractNumId="25" w15:restartNumberingAfterBreak="0">
     <w:nsid w:val="3D8716EB"/>
     <w:multiLevelType w:val="multilevel"/>
     <w:tmpl w:val="C0FE866C"/>
@@ -21214,7 +20422,7 @@
       </w:rPr>
     </w:lvl>
   </w:abstractNum>
-  <w:abstractNum w:abstractNumId="25" w15:restartNumberingAfterBreak="0">
+  <w:abstractNum w:abstractNumId="26" w15:restartNumberingAfterBreak="0">
     <w:nsid w:val="4194073C"/>
     <w:multiLevelType w:val="hybridMultilevel"/>
     <w:tmpl w:val="4756438A"/>
@@ -21327,7 +20535,7 @@
       </w:rPr>
     </w:lvl>
   </w:abstractNum>
-  <w:abstractNum w:abstractNumId="26" w15:restartNumberingAfterBreak="0">
+  <w:abstractNum w:abstractNumId="27" w15:restartNumberingAfterBreak="0">
     <w:nsid w:val="442171CD"/>
     <w:multiLevelType w:val="multilevel"/>
     <w:tmpl w:val="1A12A82C"/>
@@ -21458,7 +20666,7 @@
       </w:rPr>
     </w:lvl>
   </w:abstractNum>
-  <w:abstractNum w:abstractNumId="27" w15:restartNumberingAfterBreak="0">
+  <w:abstractNum w:abstractNumId="28" w15:restartNumberingAfterBreak="0">
     <w:nsid w:val="491738CF"/>
     <w:multiLevelType w:val="multilevel"/>
     <w:tmpl w:val="44D04BD8"/>
@@ -21589,7 +20797,7 @@
       </w:rPr>
     </w:lvl>
   </w:abstractNum>
-  <w:abstractNum w:abstractNumId="28" w15:restartNumberingAfterBreak="0">
+  <w:abstractNum w:abstractNumId="29" w15:restartNumberingAfterBreak="0">
     <w:nsid w:val="49910E4C"/>
     <w:multiLevelType w:val="multilevel"/>
     <w:tmpl w:val="BB80B6C4"/>
@@ -21720,7 +20928,7 @@
       </w:rPr>
     </w:lvl>
   </w:abstractNum>
-  <w:abstractNum w:abstractNumId="29" w15:restartNumberingAfterBreak="0">
+  <w:abstractNum w:abstractNumId="30" w15:restartNumberingAfterBreak="0">
     <w:nsid w:val="529605E1"/>
     <w:multiLevelType w:val="multilevel"/>
     <w:tmpl w:val="86DAD410"/>
@@ -21833,7 +21041,7 @@
       </w:rPr>
     </w:lvl>
   </w:abstractNum>
-  <w:abstractNum w:abstractNumId="30" w15:restartNumberingAfterBreak="0">
+  <w:abstractNum w:abstractNumId="31" w15:restartNumberingAfterBreak="0">
     <w:nsid w:val="599A439A"/>
     <w:multiLevelType w:val="multilevel"/>
     <w:tmpl w:val="66BEDED8"/>
@@ -21952,7 +21160,7 @@
       </w:pPr>
     </w:lvl>
   </w:abstractNum>
-  <w:abstractNum w:abstractNumId="31" w15:restartNumberingAfterBreak="0">
+  <w:abstractNum w:abstractNumId="32" w15:restartNumberingAfterBreak="0">
     <w:nsid w:val="5E507C8B"/>
     <w:multiLevelType w:val="multilevel"/>
     <w:tmpl w:val="7152C432"/>
@@ -22038,7 +21246,7 @@
       </w:pPr>
     </w:lvl>
   </w:abstractNum>
-  <w:abstractNum w:abstractNumId="32" w15:restartNumberingAfterBreak="0">
+  <w:abstractNum w:abstractNumId="33" w15:restartNumberingAfterBreak="0">
     <w:nsid w:val="649900D2"/>
     <w:multiLevelType w:val="multilevel"/>
     <w:tmpl w:val="572827FC"/>
@@ -22151,7 +21359,7 @@
       </w:rPr>
     </w:lvl>
   </w:abstractNum>
-  <w:abstractNum w:abstractNumId="33" w15:restartNumberingAfterBreak="0">
+  <w:abstractNum w:abstractNumId="34" w15:restartNumberingAfterBreak="0">
     <w:nsid w:val="6F2942EF"/>
     <w:multiLevelType w:val="hybridMultilevel"/>
     <w:tmpl w:val="21AC42B4"/>
@@ -22264,7 +21472,7 @@
       </w:rPr>
     </w:lvl>
   </w:abstractNum>
-  <w:abstractNum w:abstractNumId="34" w15:restartNumberingAfterBreak="0">
+  <w:abstractNum w:abstractNumId="35" w15:restartNumberingAfterBreak="0">
     <w:nsid w:val="758A73D8"/>
     <w:multiLevelType w:val="multilevel"/>
     <w:tmpl w:val="EF507A98"/>
@@ -22395,7 +21603,7 @@
       </w:rPr>
     </w:lvl>
   </w:abstractNum>
-  <w:abstractNum w:abstractNumId="35" w15:restartNumberingAfterBreak="0">
+  <w:abstractNum w:abstractNumId="36" w15:restartNumberingAfterBreak="0">
     <w:nsid w:val="7659001A"/>
     <w:multiLevelType w:val="multilevel"/>
     <w:tmpl w:val="13CA7B8C"/>
@@ -22508,7 +21716,7 @@
       </w:rPr>
     </w:lvl>
   </w:abstractNum>
-  <w:abstractNum w:abstractNumId="36" w15:restartNumberingAfterBreak="0">
+  <w:abstractNum w:abstractNumId="37" w15:restartNumberingAfterBreak="0">
     <w:nsid w:val="7BAF4C6E"/>
     <w:multiLevelType w:val="multilevel"/>
     <w:tmpl w:val="D67C047E"/>
@@ -22640,16 +21848,16 @@
     </w:lvl>
   </w:abstractNum>
   <w:num w:numId="1">
-    <w:abstractNumId w:val="30"/>
+    <w:abstractNumId w:val="31"/>
   </w:num>
   <w:num w:numId="2">
     <w:abstractNumId w:val="0"/>
   </w:num>
   <w:num w:numId="3">
-    <w:abstractNumId w:val="20"/>
+    <w:abstractNumId w:val="21"/>
   </w:num>
   <w:num w:numId="4">
-    <w:abstractNumId w:val="26"/>
+    <w:abstractNumId w:val="27"/>
   </w:num>
   <w:num w:numId="5">
     <w:abstractNumId w:val="3"/>
@@ -22658,94 +21866,94 @@
     <w:abstractNumId w:val="6"/>
   </w:num>
   <w:num w:numId="7">
+    <w:abstractNumId w:val="33"/>
+  </w:num>
+  <w:num w:numId="8">
+    <w:abstractNumId w:val="15"/>
+  </w:num>
+  <w:num w:numId="9">
+    <w:abstractNumId w:val="14"/>
+  </w:num>
+  <w:num w:numId="10">
+    <w:abstractNumId w:val="30"/>
+  </w:num>
+  <w:num w:numId="11">
+    <w:abstractNumId w:val="35"/>
+  </w:num>
+  <w:num w:numId="12">
+    <w:abstractNumId w:val="25"/>
+  </w:num>
+  <w:num w:numId="13">
+    <w:abstractNumId w:val="18"/>
+  </w:num>
+  <w:num w:numId="14">
+    <w:abstractNumId w:val="37"/>
+  </w:num>
+  <w:num w:numId="15">
     <w:abstractNumId w:val="32"/>
   </w:num>
-  <w:num w:numId="8">
-    <w:abstractNumId w:val="14"/>
-  </w:num>
-  <w:num w:numId="9">
-    <w:abstractNumId w:val="13"/>
-  </w:num>
-  <w:num w:numId="10">
-    <w:abstractNumId w:val="29"/>
-  </w:num>
-  <w:num w:numId="11">
-    <w:abstractNumId w:val="34"/>
-  </w:num>
-  <w:num w:numId="12">
-    <w:abstractNumId w:val="24"/>
-  </w:num>
-  <w:num w:numId="13">
-    <w:abstractNumId w:val="17"/>
-  </w:num>
-  <w:num w:numId="14">
-    <w:abstractNumId w:val="36"/>
-  </w:num>
-  <w:num w:numId="15">
-    <w:abstractNumId w:val="31"/>
-  </w:num>
   <w:num w:numId="16">
-    <w:abstractNumId w:val="15"/>
+    <w:abstractNumId w:val="16"/>
   </w:num>
   <w:num w:numId="17">
-    <w:abstractNumId w:val="11"/>
+    <w:abstractNumId w:val="12"/>
   </w:num>
   <w:num w:numId="18">
     <w:abstractNumId w:val="7"/>
   </w:num>
   <w:num w:numId="19">
-    <w:abstractNumId w:val="9"/>
+    <w:abstractNumId w:val="10"/>
   </w:num>
   <w:num w:numId="20">
     <w:abstractNumId w:val="5"/>
   </w:num>
   <w:num w:numId="21">
-    <w:abstractNumId w:val="19"/>
+    <w:abstractNumId w:val="20"/>
   </w:num>
   <w:num w:numId="22">
-    <w:abstractNumId w:val="21"/>
+    <w:abstractNumId w:val="22"/>
   </w:num>
   <w:num w:numId="23">
-    <w:abstractNumId w:val="18"/>
+    <w:abstractNumId w:val="19"/>
   </w:num>
   <w:num w:numId="24">
     <w:abstractNumId w:val="2"/>
   </w:num>
   <w:num w:numId="25">
-    <w:abstractNumId w:val="27"/>
+    <w:abstractNumId w:val="28"/>
   </w:num>
   <w:num w:numId="26">
-    <w:abstractNumId w:val="35"/>
+    <w:abstractNumId w:val="36"/>
   </w:num>
   <w:num w:numId="27">
-    <w:abstractNumId w:val="16"/>
+    <w:abstractNumId w:val="17"/>
   </w:num>
   <w:num w:numId="28">
-    <w:abstractNumId w:val="23"/>
+    <w:abstractNumId w:val="24"/>
   </w:num>
   <w:num w:numId="29">
     <w:abstractNumId w:val="4"/>
   </w:num>
   <w:num w:numId="30">
-    <w:abstractNumId w:val="25"/>
+    <w:abstractNumId w:val="26"/>
   </w:num>
   <w:num w:numId="31">
     <w:abstractNumId w:val="1"/>
   </w:num>
   <w:num w:numId="32">
-    <w:abstractNumId w:val="28"/>
+    <w:abstractNumId w:val="29"/>
   </w:num>
   <w:num w:numId="33">
     <w:abstractNumId w:val="8"/>
   </w:num>
   <w:num w:numId="34">
-    <w:abstractNumId w:val="33"/>
+    <w:abstractNumId w:val="34"/>
   </w:num>
   <w:num w:numId="35">
-    <w:abstractNumId w:val="12"/>
+    <w:abstractNumId w:val="13"/>
   </w:num>
   <w:num w:numId="36">
-    <w:abstractNumId w:val="20"/>
+    <w:abstractNumId w:val="21"/>
     <w:lvlOverride w:ilvl="0">
       <w:startOverride w:val="1"/>
     </w:lvlOverride>
@@ -22775,7 +21983,7 @@
     </w:lvlOverride>
   </w:num>
   <w:num w:numId="37">
-    <w:abstractNumId w:val="20"/>
+    <w:abstractNumId w:val="21"/>
     <w:lvlOverride w:ilvl="0">
       <w:startOverride w:val="1"/>
     </w:lvlOverride>
@@ -22805,10 +22013,13 @@
     </w:lvlOverride>
   </w:num>
   <w:num w:numId="38">
-    <w:abstractNumId w:val="22"/>
+    <w:abstractNumId w:val="23"/>
   </w:num>
   <w:num w:numId="39">
-    <w:abstractNumId w:val="10"/>
+    <w:abstractNumId w:val="11"/>
+  </w:num>
+  <w:num w:numId="40">
+    <w:abstractNumId w:val="9"/>
   </w:num>
   <w:numIdMacAtCleanup w:val="30"/>
 </w:numbering>
@@ -25027,7 +24238,7 @@
 </file>
 
 <file path=customXml/itemProps1.xml><?xml version="1.0" encoding="utf-8"?>
-<ds:datastoreItem xmlns:ds="http://schemas.openxmlformats.org/officeDocument/2006/customXml" ds:itemID="{1FCA989F-9DB0-464F-A77C-BC6D2DC6099F}">
+<ds:datastoreItem xmlns:ds="http://schemas.openxmlformats.org/officeDocument/2006/customXml" ds:itemID="{8E532522-E5DD-46BD-B5C2-6A6638AAE460}">
   <ds:schemaRefs>
     <ds:schemaRef ds:uri="http://schemas.openxmlformats.org/officeDocument/2006/bibliography"/>
   </ds:schemaRefs>

</xml_diff>

<commit_message>
write abot vs code a bit
</commit_message>
<xml_diff>
--- a/TezaDanPopa (2).docx
+++ b/TezaDanPopa (2).docx
@@ -2603,13 +2603,23 @@
         </w:rPr>
         <w:t xml:space="preserve"> </w:t>
       </w:r>
+      <w:proofErr w:type="gramStart"/>
       <w:r>
         <w:rPr>
           <w:rFonts w:cs="Times New Roman"/>
           <w:highlight w:val="yellow"/>
           <w:lang w:val="en-US"/>
         </w:rPr>
-        <w:t>due to the fact that there is no documentation in Romanian, the theoretical support of this paper can be used by programmers who wants to study the Ruby language.</w:t>
+        <w:t>due to the fact that</w:t>
+      </w:r>
+      <w:proofErr w:type="gramEnd"/>
+      <w:r>
+        <w:rPr>
+          <w:rFonts w:cs="Times New Roman"/>
+          <w:highlight w:val="yellow"/>
+          <w:lang w:val="en-US"/>
+        </w:rPr>
+        <w:t xml:space="preserve"> there is no documentation in Romanian, the theoretical support of this paper can be used by programmers who wants to study the Ruby language.</w:t>
       </w:r>
     </w:p>
     <w:p>
@@ -4748,8 +4758,6 @@
       <w:r>
         <w:t>-ului</w:t>
       </w:r>
-      <w:bookmarkStart w:id="2" w:name="_GoBack"/>
-      <w:bookmarkEnd w:id="2"/>
       <w:r>
         <w:t xml:space="preserve">” – subcapitolul dat va conține </w:t>
       </w:r>
@@ -4880,15 +4888,15 @@
     <w:p>
       <w:pPr>
         <w:ind w:firstLine="709"/>
-        <w:rPr>
-          <w:highlight w:val="yellow"/>
-        </w:rPr>
-      </w:pPr>
-      <w:r>
-        <w:rPr>
-          <w:highlight w:val="yellow"/>
-        </w:rPr>
-        <w:t>În al treilea capitol “Elaborarea aplicației Marius Review Site” vor fi analizați pașii de elaborare a aplicației web. Capitolul va conține două subcapitole:</w:t>
+      </w:pPr>
+      <w:r>
+        <w:t xml:space="preserve">În al treilea capitol “Elaborarea aplicației </w:t>
+      </w:r>
+      <w:r>
+        <w:t>Scroll The Universerse</w:t>
+      </w:r>
+      <w:r>
+        <w:t>” vor fi analizați pașii de elaborare a aplicației web. Capitolul va conține două subcapitole:</w:t>
       </w:r>
     </w:p>
     <w:p>
@@ -4900,15 +4908,15 @@
         </w:numPr>
         <w:ind w:hanging="360"/>
         <w:contextualSpacing/>
-        <w:rPr>
-          <w:highlight w:val="yellow"/>
-        </w:rPr>
-      </w:pPr>
-      <w:r>
-        <w:rPr>
-          <w:highlight w:val="yellow"/>
-        </w:rPr>
-        <w:t>“Spațiul de lucru RubyMine” – analiza posibilităților IDE-ului dat: structura, componentele de bază și posibilitățile oferite. Cum se configurează spațiul de lucru.</w:t>
+      </w:pPr>
+      <w:r>
+        <w:t xml:space="preserve">“Spațiul de lucru </w:t>
+      </w:r>
+      <w:r>
+        <w:t>Visual Studio Code</w:t>
+      </w:r>
+      <w:r>
+        <w:t>” – analiza posibilităților IDE-ului dat: structura, componentele de bază și posibilitățile oferite. Cum se configurează spațiul de lucru.</w:t>
       </w:r>
     </w:p>
     <w:p>
@@ -4920,15 +4928,15 @@
         </w:numPr>
         <w:ind w:hanging="360"/>
         <w:contextualSpacing/>
-        <w:rPr>
-          <w:highlight w:val="yellow"/>
-        </w:rPr>
-      </w:pPr>
-      <w:r>
-        <w:rPr>
-          <w:highlight w:val="yellow"/>
-        </w:rPr>
-        <w:t>“Crearea aplicației Marius Review Site” – subcapitolul dat va fi expus în șapte subcapitole care vor reda tehnologiile și ideile aplicate în aplicația finală.</w:t>
+      </w:pPr>
+      <w:r>
+        <w:t xml:space="preserve">“Crearea aplicației </w:t>
+      </w:r>
+      <w:r>
+        <w:t>Scroll The Universe</w:t>
+      </w:r>
+      <w:r>
+        <w:t>” – subcapitolul dat va fi expus în șapte subcapitole care vor reda tehnologiile și ideile aplicate în aplicația finală.</w:t>
       </w:r>
     </w:p>
     <w:p>
@@ -4974,7 +4982,7 @@
         <w:pStyle w:val="Head"/>
         <w:outlineLvl w:val="0"/>
       </w:pPr>
-      <w:bookmarkStart w:id="3" w:name="_Toc512012424"/>
+      <w:bookmarkStart w:id="2" w:name="_Toc512012424"/>
       <w:r>
         <w:lastRenderedPageBreak/>
         <w:t xml:space="preserve">PREZENTAREA </w:t>
@@ -4982,7 +4990,7 @@
       <w:r>
         <w:t>BIBLIOTECII REDUX</w:t>
       </w:r>
-      <w:bookmarkEnd w:id="3"/>
+      <w:bookmarkEnd w:id="2"/>
     </w:p>
     <w:p>
       <w:pPr>
@@ -5274,11 +5282,11 @@
       <w:pPr>
         <w:pStyle w:val="Head23"/>
       </w:pPr>
-      <w:bookmarkStart w:id="4" w:name="_Toc512012425"/>
+      <w:bookmarkStart w:id="3" w:name="_Toc512012425"/>
       <w:r>
         <w:t>Motivele utilizării Redux</w:t>
       </w:r>
-      <w:bookmarkEnd w:id="4"/>
+      <w:bookmarkEnd w:id="3"/>
     </w:p>
     <w:p>
       <w:pPr>
@@ -5326,11 +5334,11 @@
         <w:pStyle w:val="Head23"/>
         <w:outlineLvl w:val="1"/>
       </w:pPr>
-      <w:bookmarkStart w:id="5" w:name="_Toc512012426"/>
+      <w:bookmarkStart w:id="4" w:name="_Toc512012426"/>
       <w:r>
         <w:t>Bazele Redux-ului</w:t>
       </w:r>
-      <w:bookmarkEnd w:id="5"/>
+      <w:bookmarkEnd w:id="4"/>
     </w:p>
     <w:p>
       <w:pPr>
@@ -5563,7 +5571,22 @@
           <w:lang w:val="en-US"/>
         </w:rPr>
         <w:tab/>
-        <w:t>type: ‘ADD_USER’,</w:t>
+      </w:r>
+      <w:proofErr w:type="gramStart"/>
+      <w:r>
+        <w:rPr>
+          <w:i/>
+          <w:lang w:val="en-US"/>
+        </w:rPr>
+        <w:t>type</w:t>
+      </w:r>
+      <w:proofErr w:type="gramEnd"/>
+      <w:r>
+        <w:rPr>
+          <w:i/>
+          <w:lang w:val="en-US"/>
+        </w:rPr>
+        <w:t>: ‘ADD_USER’,</w:t>
       </w:r>
     </w:p>
     <w:p>
@@ -5580,7 +5603,22 @@
           <w:lang w:val="en-US"/>
         </w:rPr>
         <w:tab/>
-        <w:t>name: ‘Andrei’</w:t>
+      </w:r>
+      <w:proofErr w:type="gramStart"/>
+      <w:r>
+        <w:rPr>
+          <w:i/>
+          <w:lang w:val="en-US"/>
+        </w:rPr>
+        <w:t>name</w:t>
+      </w:r>
+      <w:proofErr w:type="gramEnd"/>
+      <w:r>
+        <w:rPr>
+          <w:i/>
+          <w:lang w:val="en-US"/>
+        </w:rPr>
+        <w:t>: ‘Andrei’</w:t>
       </w:r>
     </w:p>
     <w:p>
@@ -5792,7 +5830,15 @@
         <w:t>rile astea decide fiecare singur, Redux-ul încercă</w:t>
       </w:r>
       <w:r>
-        <w:t xml:space="preserve"> să fie puțin opinionat, permițâ</w:t>
+        <w:t xml:space="preserve"> </w:t>
+      </w:r>
+      <w:proofErr w:type="gramStart"/>
+      <w:r>
+        <w:t>să</w:t>
+      </w:r>
+      <w:proofErr w:type="gramEnd"/>
+      <w:r>
+        <w:t xml:space="preserve"> fie puțin opinionat, permițâ</w:t>
       </w:r>
       <w:r>
         <w:t>nd dezvoltatorilor să experimenteze.</w:t>
@@ -5831,12 +5877,21 @@
           <w:lang w:val="en-US"/>
         </w:rPr>
       </w:pPr>
-      <w:r>
-        <w:rPr>
-          <w:i/>
-          <w:lang w:val="en-US"/>
-        </w:rPr>
-        <w:t>function addUser(name) {</w:t>
+      <w:proofErr w:type="gramStart"/>
+      <w:r>
+        <w:rPr>
+          <w:i/>
+          <w:lang w:val="en-US"/>
+        </w:rPr>
+        <w:t>function</w:t>
+      </w:r>
+      <w:proofErr w:type="gramEnd"/>
+      <w:r>
+        <w:rPr>
+          <w:i/>
+          <w:lang w:val="en-US"/>
+        </w:rPr>
+        <w:t xml:space="preserve"> addUser(name) {</w:t>
       </w:r>
     </w:p>
     <w:p>
@@ -5852,7 +5907,23 @@
           <w:i/>
           <w:lang w:val="en-US"/>
         </w:rPr>
-        <w:t xml:space="preserve">  return {</w:t>
+        <w:t xml:space="preserve">  </w:t>
+      </w:r>
+      <w:proofErr w:type="gramStart"/>
+      <w:r>
+        <w:rPr>
+          <w:i/>
+          <w:lang w:val="en-US"/>
+        </w:rPr>
+        <w:t>return</w:t>
+      </w:r>
+      <w:proofErr w:type="gramEnd"/>
+      <w:r>
+        <w:rPr>
+          <w:i/>
+          <w:lang w:val="en-US"/>
+        </w:rPr>
+        <w:t xml:space="preserve"> {</w:t>
       </w:r>
     </w:p>
     <w:p>
@@ -5868,7 +5939,23 @@
           <w:i/>
           <w:lang w:val="en-US"/>
         </w:rPr>
-        <w:t xml:space="preserve">    type: ‘ADD_USER’,</w:t>
+        <w:t xml:space="preserve">    </w:t>
+      </w:r>
+      <w:proofErr w:type="gramStart"/>
+      <w:r>
+        <w:rPr>
+          <w:i/>
+          <w:lang w:val="en-US"/>
+        </w:rPr>
+        <w:t>type</w:t>
+      </w:r>
+      <w:proofErr w:type="gramEnd"/>
+      <w:r>
+        <w:rPr>
+          <w:i/>
+          <w:lang w:val="en-US"/>
+        </w:rPr>
+        <w:t>: ‘ADD_USER’,</w:t>
       </w:r>
     </w:p>
     <w:p>
@@ -5886,6 +5973,7 @@
         </w:rPr>
         <w:t xml:space="preserve">    </w:t>
       </w:r>
+      <w:proofErr w:type="gramStart"/>
       <w:r>
         <w:rPr>
           <w:i/>
@@ -5893,6 +5981,7 @@
         </w:rPr>
         <w:t>name</w:t>
       </w:r>
+      <w:proofErr w:type="gramEnd"/>
     </w:p>
     <w:p>
       <w:pPr>
@@ -5968,12 +6057,21 @@
           <w:lang w:val="en-US"/>
         </w:rPr>
       </w:pPr>
-      <w:r>
-        <w:rPr>
-          <w:i/>
-          <w:lang w:val="en-US"/>
-        </w:rPr>
-        <w:t>const addUser = user =&gt; ({</w:t>
+      <w:proofErr w:type="gramStart"/>
+      <w:r>
+        <w:rPr>
+          <w:i/>
+          <w:lang w:val="en-US"/>
+        </w:rPr>
+        <w:t>const</w:t>
+      </w:r>
+      <w:proofErr w:type="gramEnd"/>
+      <w:r>
+        <w:rPr>
+          <w:i/>
+          <w:lang w:val="en-US"/>
+        </w:rPr>
+        <w:t xml:space="preserve"> addUser = user =&gt; ({</w:t>
       </w:r>
     </w:p>
     <w:p>
@@ -5989,7 +6087,23 @@
           <w:i/>
           <w:lang w:val="en-US"/>
         </w:rPr>
-        <w:t xml:space="preserve">  type: ‘ADD_USER’,</w:t>
+        <w:t xml:space="preserve">  </w:t>
+      </w:r>
+      <w:proofErr w:type="gramStart"/>
+      <w:r>
+        <w:rPr>
+          <w:i/>
+          <w:lang w:val="en-US"/>
+        </w:rPr>
+        <w:t>type</w:t>
+      </w:r>
+      <w:proofErr w:type="gramEnd"/>
+      <w:r>
+        <w:rPr>
+          <w:i/>
+          <w:lang w:val="en-US"/>
+        </w:rPr>
+        <w:t>: ‘ADD_USER’,</w:t>
       </w:r>
     </w:p>
     <w:p>
@@ -6005,8 +6119,17 @@
           <w:i/>
           <w:lang w:val="en-US"/>
         </w:rPr>
-        <w:t xml:space="preserve">  name</w:t>
-      </w:r>
+        <w:t xml:space="preserve">  </w:t>
+      </w:r>
+      <w:proofErr w:type="gramStart"/>
+      <w:r>
+        <w:rPr>
+          <w:i/>
+          <w:lang w:val="en-US"/>
+        </w:rPr>
+        <w:t>name</w:t>
+      </w:r>
+      <w:proofErr w:type="gramEnd"/>
     </w:p>
     <w:p>
       <w:pPr>
@@ -6078,11 +6201,19 @@
         </w:rPr>
         <w:t xml:space="preserve">. </w:t>
       </w:r>
-      <w:r>
-        <w:rPr>
-          <w:lang w:val="en-US"/>
-        </w:rPr>
-        <w:t>Un reducer este o funcție pura care primește un starea precedentă și o acțioune, și returneaza starea următoare.</w:t>
+      <w:proofErr w:type="gramStart"/>
+      <w:r>
+        <w:rPr>
+          <w:lang w:val="en-US"/>
+        </w:rPr>
+        <w:t>Un</w:t>
+      </w:r>
+      <w:proofErr w:type="gramEnd"/>
+      <w:r>
+        <w:rPr>
+          <w:lang w:val="en-US"/>
+        </w:rPr>
+        <w:t xml:space="preserve"> reducer este o funcție pura care primește un starea precedentă și o acțioune, și returneaza starea următoare.</w:t>
       </w:r>
     </w:p>
     <w:p>
@@ -6106,8 +6237,33 @@
           <w:i/>
           <w:lang w:val="en-US"/>
         </w:rPr>
-        <w:t>(previousState, action) =&gt; newState</w:t>
-      </w:r>
+        <w:t>(</w:t>
+      </w:r>
+      <w:proofErr w:type="gramStart"/>
+      <w:r>
+        <w:rPr>
+          <w:i/>
+          <w:lang w:val="en-US"/>
+        </w:rPr>
+        <w:t>previousState</w:t>
+      </w:r>
+      <w:proofErr w:type="gramEnd"/>
+      <w:r>
+        <w:rPr>
+          <w:i/>
+          <w:lang w:val="en-US"/>
+        </w:rPr>
+        <w:t xml:space="preserve">, action) =&gt; </w:t>
+      </w:r>
+      <w:proofErr w:type="gramStart"/>
+      <w:r>
+        <w:rPr>
+          <w:i/>
+          <w:lang w:val="en-US"/>
+        </w:rPr>
+        <w:t>newState</w:t>
+      </w:r>
+      <w:proofErr w:type="gramEnd"/>
     </w:p>
     <w:p>
       <w:pPr>
@@ -6129,13 +6285,41 @@
         <w:rPr>
           <w:lang w:val="en-US"/>
         </w:rPr>
-        <w:t xml:space="preserve">Este foarte important ca reducerii să fie întotdeauna funcții pure. </w:t>
-      </w:r>
-      <w:r>
-        <w:rPr>
-          <w:lang w:val="en-US"/>
-        </w:rPr>
-        <w:t>Având aceleași argumente, reducerul trebuie să calculeze starea viitoare și să o returneze. Fără surprize. Fara side efecte. Fara API chemări. Fără mutații. Doar o calculare.</w:t>
+        <w:t xml:space="preserve">Este foarte important ca reducerii </w:t>
+      </w:r>
+      <w:proofErr w:type="gramStart"/>
+      <w:r>
+        <w:rPr>
+          <w:lang w:val="en-US"/>
+        </w:rPr>
+        <w:t>să</w:t>
+      </w:r>
+      <w:proofErr w:type="gramEnd"/>
+      <w:r>
+        <w:rPr>
+          <w:lang w:val="en-US"/>
+        </w:rPr>
+        <w:t xml:space="preserve"> fie întotdeauna funcții pure. </w:t>
+      </w:r>
+      <w:r>
+        <w:rPr>
+          <w:lang w:val="en-US"/>
+        </w:rPr>
+        <w:t xml:space="preserve">Având aceleași argumente, reducerul trebuie </w:t>
+      </w:r>
+      <w:proofErr w:type="gramStart"/>
+      <w:r>
+        <w:rPr>
+          <w:lang w:val="en-US"/>
+        </w:rPr>
+        <w:t>să</w:t>
+      </w:r>
+      <w:proofErr w:type="gramEnd"/>
+      <w:r>
+        <w:rPr>
+          <w:lang w:val="en-US"/>
+        </w:rPr>
+        <w:t xml:space="preserve"> calculeze starea viitoare și să o returneze. Fără surprize. Fara side efecte. Fara API chemări. Fără mutații. Doar o calculare.</w:t>
       </w:r>
     </w:p>
     <w:p>
@@ -6145,12 +6329,20 @@
           <w:lang w:val="en-US"/>
         </w:rPr>
       </w:pPr>
+      <w:proofErr w:type="gramStart"/>
       <w:r>
         <w:rPr>
           <w:lang w:val="en-US"/>
         </w:rPr>
         <w:lastRenderedPageBreak/>
-        <w:t>Fie avem nevoie de un reducer care gestionează o listă de nume.</w:t>
+        <w:t>Fie</w:t>
+      </w:r>
+      <w:proofErr w:type="gramEnd"/>
+      <w:r>
+        <w:rPr>
+          <w:lang w:val="en-US"/>
+        </w:rPr>
+        <w:t xml:space="preserve"> avem nevoie de un reducer care gestionează o listă de nume.</w:t>
       </w:r>
       <w:r>
         <w:rPr>
@@ -6184,12 +6376,21 @@
           <w:lang w:val="en-US"/>
         </w:rPr>
       </w:pPr>
-      <w:r>
-        <w:rPr>
-          <w:i/>
-          <w:lang w:val="en-US"/>
-        </w:rPr>
-        <w:t>const initialState =</w:t>
+      <w:proofErr w:type="gramStart"/>
+      <w:r>
+        <w:rPr>
+          <w:i/>
+          <w:lang w:val="en-US"/>
+        </w:rPr>
+        <w:t>const</w:t>
+      </w:r>
+      <w:proofErr w:type="gramEnd"/>
+      <w:r>
+        <w:rPr>
+          <w:i/>
+          <w:lang w:val="en-US"/>
+        </w:rPr>
+        <w:t xml:space="preserve"> initialState =</w:t>
       </w:r>
       <w:r>
         <w:rPr>
@@ -6215,12 +6416,21 @@
           <w:lang w:val="en-US"/>
         </w:rPr>
       </w:pPr>
-      <w:r>
-        <w:rPr>
-          <w:i/>
-          <w:lang w:val="en-US"/>
-        </w:rPr>
-        <w:t>function namesReducer(state = initialState, action) {</w:t>
+      <w:proofErr w:type="gramStart"/>
+      <w:r>
+        <w:rPr>
+          <w:i/>
+          <w:lang w:val="en-US"/>
+        </w:rPr>
+        <w:t>function</w:t>
+      </w:r>
+      <w:proofErr w:type="gramEnd"/>
+      <w:r>
+        <w:rPr>
+          <w:i/>
+          <w:lang w:val="en-US"/>
+        </w:rPr>
+        <w:t xml:space="preserve"> namesReducer(state = initialState, action) {</w:t>
       </w:r>
     </w:p>
     <w:p>
@@ -6236,7 +6446,23 @@
           <w:i/>
           <w:lang w:val="en-US"/>
         </w:rPr>
-        <w:t xml:space="preserve">  switch(action.type) {</w:t>
+        <w:t xml:space="preserve">  </w:t>
+      </w:r>
+      <w:proofErr w:type="gramStart"/>
+      <w:r>
+        <w:rPr>
+          <w:i/>
+          <w:lang w:val="en-US"/>
+        </w:rPr>
+        <w:t>switch(</w:t>
+      </w:r>
+      <w:proofErr w:type="gramEnd"/>
+      <w:r>
+        <w:rPr>
+          <w:i/>
+          <w:lang w:val="en-US"/>
+        </w:rPr>
+        <w:t>action.type) {</w:t>
       </w:r>
     </w:p>
     <w:p>
@@ -6252,7 +6478,23 @@
           <w:i/>
           <w:lang w:val="en-US"/>
         </w:rPr>
-        <w:t xml:space="preserve">    case 'ADD_NAME' : </w:t>
+        <w:t xml:space="preserve">    </w:t>
+      </w:r>
+      <w:proofErr w:type="gramStart"/>
+      <w:r>
+        <w:rPr>
+          <w:i/>
+          <w:lang w:val="en-US"/>
+        </w:rPr>
+        <w:t>case</w:t>
+      </w:r>
+      <w:proofErr w:type="gramEnd"/>
+      <w:r>
+        <w:rPr>
+          <w:i/>
+          <w:lang w:val="en-US"/>
+        </w:rPr>
+        <w:t xml:space="preserve"> 'ADD_NAME' : </w:t>
       </w:r>
     </w:p>
     <w:p>
@@ -6268,7 +6510,23 @@
           <w:i/>
           <w:lang w:val="en-US"/>
         </w:rPr>
-        <w:t xml:space="preserve">      return </w:t>
+        <w:t xml:space="preserve">      </w:t>
+      </w:r>
+      <w:proofErr w:type="gramStart"/>
+      <w:r>
+        <w:rPr>
+          <w:i/>
+          <w:lang w:val="en-US"/>
+        </w:rPr>
+        <w:t>return</w:t>
+      </w:r>
+      <w:proofErr w:type="gramEnd"/>
+      <w:r>
+        <w:rPr>
+          <w:i/>
+          <w:lang w:val="en-US"/>
+        </w:rPr>
+        <w:t xml:space="preserve"> </w:t>
       </w:r>
       <w:r>
         <w:rPr>
@@ -6298,7 +6556,23 @@
           <w:i/>
           <w:lang w:val="en-US"/>
         </w:rPr>
-        <w:t xml:space="preserve">    case 'REMOVE_NAME': </w:t>
+        <w:t xml:space="preserve">    </w:t>
+      </w:r>
+      <w:proofErr w:type="gramStart"/>
+      <w:r>
+        <w:rPr>
+          <w:i/>
+          <w:lang w:val="en-US"/>
+        </w:rPr>
+        <w:t>case</w:t>
+      </w:r>
+      <w:proofErr w:type="gramEnd"/>
+      <w:r>
+        <w:rPr>
+          <w:i/>
+          <w:lang w:val="en-US"/>
+        </w:rPr>
+        <w:t xml:space="preserve"> 'REMOVE_NAME': </w:t>
       </w:r>
     </w:p>
     <w:p>
@@ -6314,7 +6588,23 @@
           <w:i/>
           <w:lang w:val="en-US"/>
         </w:rPr>
-        <w:t xml:space="preserve">      return state.</w:t>
+        <w:t xml:space="preserve">      </w:t>
+      </w:r>
+      <w:proofErr w:type="gramStart"/>
+      <w:r>
+        <w:rPr>
+          <w:i/>
+          <w:lang w:val="en-US"/>
+        </w:rPr>
+        <w:t>return</w:t>
+      </w:r>
+      <w:proofErr w:type="gramEnd"/>
+      <w:r>
+        <w:rPr>
+          <w:i/>
+          <w:lang w:val="en-US"/>
+        </w:rPr>
+        <w:t xml:space="preserve"> state.</w:t>
       </w:r>
       <w:r>
         <w:rPr>
@@ -6337,7 +6627,23 @@
           <w:i/>
           <w:lang w:val="en-US"/>
         </w:rPr>
-        <w:t xml:space="preserve">    default: </w:t>
+        <w:t xml:space="preserve">    </w:t>
+      </w:r>
+      <w:proofErr w:type="gramStart"/>
+      <w:r>
+        <w:rPr>
+          <w:i/>
+          <w:lang w:val="en-US"/>
+        </w:rPr>
+        <w:t>default</w:t>
+      </w:r>
+      <w:proofErr w:type="gramEnd"/>
+      <w:r>
+        <w:rPr>
+          <w:i/>
+          <w:lang w:val="en-US"/>
+        </w:rPr>
+        <w:t xml:space="preserve">: </w:t>
       </w:r>
     </w:p>
     <w:p>
@@ -6353,7 +6659,23 @@
           <w:i/>
           <w:lang w:val="en-US"/>
         </w:rPr>
-        <w:t xml:space="preserve">      return state</w:t>
+        <w:t xml:space="preserve">      </w:t>
+      </w:r>
+      <w:proofErr w:type="gramStart"/>
+      <w:r>
+        <w:rPr>
+          <w:i/>
+          <w:lang w:val="en-US"/>
+        </w:rPr>
+        <w:t>return</w:t>
+      </w:r>
+      <w:proofErr w:type="gramEnd"/>
+      <w:r>
+        <w:rPr>
+          <w:i/>
+          <w:lang w:val="en-US"/>
+        </w:rPr>
+        <w:t xml:space="preserve"> state</w:t>
       </w:r>
     </w:p>
     <w:p>
@@ -6392,7 +6714,21 @@
         <w:rPr>
           <w:lang w:val="en-US"/>
         </w:rPr>
-        <w:t>În exemplul dat am început prin specificarea unei stări inițiale. Asta este șansa noastră de a returna starea inițială a aplicației.</w:t>
+        <w:t xml:space="preserve">În exemplul dat am început prin specificarea unei stări inițiale. Asta </w:t>
+      </w:r>
+      <w:proofErr w:type="gramStart"/>
+      <w:r>
+        <w:rPr>
+          <w:lang w:val="en-US"/>
+        </w:rPr>
+        <w:t>este</w:t>
+      </w:r>
+      <w:proofErr w:type="gramEnd"/>
+      <w:r>
+        <w:rPr>
+          <w:lang w:val="en-US"/>
+        </w:rPr>
+        <w:t xml:space="preserve"> șansa noastră de a returna starea inițială a aplicației.</w:t>
       </w:r>
       <w:r>
         <w:rPr>
@@ -6401,7 +6737,15 @@
         <w:t xml:space="preserve"> Atribuirea state la initialState </w:t>
       </w:r>
       <w:r>
-        <w:t>în parametrii funcției e o metodă relativ nouă in JavaScript de a atribui unu</w:t>
+        <w:t xml:space="preserve">în parametrii funcției e o metodă relativ nouă in JavaScript de </w:t>
+      </w:r>
+      <w:proofErr w:type="gramStart"/>
+      <w:r>
+        <w:t>a</w:t>
+      </w:r>
+      <w:proofErr w:type="gramEnd"/>
+      <w:r>
+        <w:t xml:space="preserve"> atribui unu</w:t>
       </w:r>
       <w:r>
         <w:t>i parametru valori inițiale dacă</w:t>
@@ -6519,7 +6863,35 @@
         <w:rPr>
           <w:lang w:val="en-US"/>
         </w:rPr>
-        <w:t>După asta avem un simplu switch statement care în dependență de tipul acțiunii calculează starea nouă și o returnează. În cazul nostru avem trei cazuri posibile: ADD_NAME, REMOVE_NAME si default care respectiv adaugă un nume, șterg</w:t>
+        <w:t xml:space="preserve">După asta avem </w:t>
+      </w:r>
+      <w:proofErr w:type="gramStart"/>
+      <w:r>
+        <w:rPr>
+          <w:lang w:val="en-US"/>
+        </w:rPr>
+        <w:t>un</w:t>
+      </w:r>
+      <w:proofErr w:type="gramEnd"/>
+      <w:r>
+        <w:rPr>
+          <w:lang w:val="en-US"/>
+        </w:rPr>
+        <w:t xml:space="preserve"> simplu switch statement care în dependență de tipul acțiunii calculează starea nouă și o returnează. În cazul nostru avem trei cazuri posibile: ADD_NAME, REMOVE_NAME si default care respectiv adaugă </w:t>
+      </w:r>
+      <w:proofErr w:type="gramStart"/>
+      <w:r>
+        <w:rPr>
+          <w:lang w:val="en-US"/>
+        </w:rPr>
+        <w:t>un</w:t>
+      </w:r>
+      <w:proofErr w:type="gramEnd"/>
+      <w:r>
+        <w:rPr>
+          <w:lang w:val="en-US"/>
+        </w:rPr>
+        <w:t xml:space="preserve"> nume, șterg</w:t>
       </w:r>
       <w:r>
         <w:rPr>
@@ -6747,11 +7119,19 @@
           <w:lang w:val="en-US"/>
         </w:rPr>
       </w:pPr>
-      <w:r>
-        <w:rPr>
-          <w:lang w:val="en-US"/>
-        </w:rPr>
-        <w:t>import { createStore } from 'redux'</w:t>
+      <w:proofErr w:type="gramStart"/>
+      <w:r>
+        <w:rPr>
+          <w:lang w:val="en-US"/>
+        </w:rPr>
+        <w:t>import</w:t>
+      </w:r>
+      <w:proofErr w:type="gramEnd"/>
+      <w:r>
+        <w:rPr>
+          <w:lang w:val="en-US"/>
+        </w:rPr>
+        <w:t xml:space="preserve"> { createStore } from 'redux'</w:t>
       </w:r>
     </w:p>
     <w:p>
@@ -6761,11 +7141,19 @@
           <w:lang w:val="en-US"/>
         </w:rPr>
       </w:pPr>
-      <w:r>
-        <w:rPr>
-          <w:lang w:val="en-US"/>
-        </w:rPr>
-        <w:t>import reducer from './reducer</w:t>
+      <w:proofErr w:type="gramStart"/>
+      <w:r>
+        <w:rPr>
+          <w:lang w:val="en-US"/>
+        </w:rPr>
+        <w:t>import</w:t>
+      </w:r>
+      <w:proofErr w:type="gramEnd"/>
+      <w:r>
+        <w:rPr>
+          <w:lang w:val="en-US"/>
+        </w:rPr>
+        <w:t xml:space="preserve"> reducer from './reducer</w:t>
       </w:r>
       <w:r>
         <w:rPr>
@@ -6781,6 +7169,7 @@
           <w:lang w:val="en-US"/>
         </w:rPr>
       </w:pPr>
+      <w:proofErr w:type="gramStart"/>
       <w:r>
         <w:rPr>
           <w:lang w:val="en-US"/>
@@ -6791,7 +7180,14 @@
         <w:rPr>
           <w:lang w:val="en-US"/>
         </w:rPr>
-        <w:t>onst store = createStore(reducer</w:t>
+        <w:t>onst</w:t>
+      </w:r>
+      <w:proofErr w:type="gramEnd"/>
+      <w:r>
+        <w:rPr>
+          <w:lang w:val="en-US"/>
+        </w:rPr>
+        <w:t xml:space="preserve"> store = createStore(reducer</w:t>
       </w:r>
       <w:r>
         <w:rPr>
@@ -6901,7 +7297,35 @@
         <w:rPr>
           <w:lang w:val="en-US"/>
         </w:rPr>
-        <w:t xml:space="preserve">Mai trebuie de menționat că avem doar un singur store în aplicație, ce diferă de flux, unde putem avea mai multe. În cazul redux-ului când avem nevoie să inpărțim data vom utiliza compoziția de reduceri. </w:t>
+        <w:t xml:space="preserve">Mai trebuie de menționat că avem doar </w:t>
+      </w:r>
+      <w:proofErr w:type="gramStart"/>
+      <w:r>
+        <w:rPr>
+          <w:lang w:val="en-US"/>
+        </w:rPr>
+        <w:t>un</w:t>
+      </w:r>
+      <w:proofErr w:type="gramEnd"/>
+      <w:r>
+        <w:rPr>
+          <w:lang w:val="en-US"/>
+        </w:rPr>
+        <w:t xml:space="preserve"> singur store în aplicație, ce diferă de flux, unde putem avea mai multe. În cazul redux-ului când avem nevoie </w:t>
+      </w:r>
+      <w:proofErr w:type="gramStart"/>
+      <w:r>
+        <w:rPr>
+          <w:lang w:val="en-US"/>
+        </w:rPr>
+        <w:t>să</w:t>
+      </w:r>
+      <w:proofErr w:type="gramEnd"/>
+      <w:r>
+        <w:rPr>
+          <w:lang w:val="en-US"/>
+        </w:rPr>
+        <w:t xml:space="preserve"> inpărțim data vom utiliza compoziția de reduceri. </w:t>
       </w:r>
       <w:r>
         <w:rPr>
@@ -6923,11 +7347,19 @@
         </w:rPr>
         <w:t xml:space="preserve">. </w:t>
       </w:r>
-      <w:r>
-        <w:rPr>
-          <w:lang w:val="en-US"/>
-        </w:rPr>
-        <w:t>Un exemplu de a</w:t>
+      <w:proofErr w:type="gramStart"/>
+      <w:r>
+        <w:rPr>
+          <w:lang w:val="en-US"/>
+        </w:rPr>
+        <w:t>Un</w:t>
+      </w:r>
+      <w:proofErr w:type="gramEnd"/>
+      <w:r>
+        <w:rPr>
+          <w:lang w:val="en-US"/>
+        </w:rPr>
+        <w:t xml:space="preserve"> exemplu de a</w:t>
       </w:r>
       <w:r>
         <w:t>șa combinare este</w:t>
@@ -6959,18 +7391,24 @@
         </w:rPr>
         <w:tab/>
       </w:r>
-      <w:r>
-        <w:rPr>
-          <w:lang w:val="en-US"/>
-        </w:rPr>
-        <w:t>import { combineReducers } from 'redux'</w:t>
+      <w:proofErr w:type="gramStart"/>
+      <w:r>
+        <w:rPr>
+          <w:lang w:val="en-US"/>
+        </w:rPr>
+        <w:t>import</w:t>
+      </w:r>
+      <w:proofErr w:type="gramEnd"/>
+      <w:r>
+        <w:rPr>
+          <w:lang w:val="en-US"/>
+        </w:rPr>
+        <w:t xml:space="preserve"> { combineReducers } from 'redux'</w:t>
       </w:r>
     </w:p>
     <w:p>
       <w:r>
         <w:tab/>
-      </w:r>
-      <w:r>
         <w:t>import todos from './todos'</w:t>
       </w:r>
     </w:p>
@@ -7243,7 +7681,21 @@
         <w:rPr>
           <w:lang w:val="en-US"/>
         </w:rPr>
-        <w:t>Deoarece Providerul furnizeaza store-ul doar la copii lui, un lucru bun e</w:t>
+        <w:t xml:space="preserve">Deoarece Providerul furnizeaza store-ul doar la copii lui, </w:t>
+      </w:r>
+      <w:proofErr w:type="gramStart"/>
+      <w:r>
+        <w:rPr>
+          <w:lang w:val="en-US"/>
+        </w:rPr>
+        <w:t>un</w:t>
+      </w:r>
+      <w:proofErr w:type="gramEnd"/>
+      <w:r>
+        <w:rPr>
+          <w:lang w:val="en-US"/>
+        </w:rPr>
+        <w:t xml:space="preserve"> lucru bun e</w:t>
       </w:r>
       <w:r>
         <w:rPr>
@@ -7287,11 +7739,19 @@
         </w:rPr>
         <w:t xml:space="preserve">. </w:t>
       </w:r>
-      <w:r>
-        <w:rPr>
-          <w:lang w:val="en-US"/>
-        </w:rPr>
-        <w:t>Un exemplu de a conecta Providerul cu store la aplica</w:t>
+      <w:proofErr w:type="gramStart"/>
+      <w:r>
+        <w:rPr>
+          <w:lang w:val="en-US"/>
+        </w:rPr>
+        <w:t>Un</w:t>
+      </w:r>
+      <w:proofErr w:type="gramEnd"/>
+      <w:r>
+        <w:rPr>
+          <w:lang w:val="en-US"/>
+        </w:rPr>
+        <w:t xml:space="preserve"> exemplu de a conecta Providerul cu store la aplica</w:t>
       </w:r>
       <w:r>
         <w:t>ția React ar fi</w:t>
@@ -7322,12 +7782,14 @@
           <w:lang w:val="en-US"/>
         </w:rPr>
       </w:pPr>
+      <w:proofErr w:type="gramStart"/>
       <w:r>
         <w:rPr>
           <w:lang w:val="en-US"/>
         </w:rPr>
         <w:t>ReactDOM.render(</w:t>
       </w:r>
+      <w:proofErr w:type="gramEnd"/>
     </w:p>
     <w:p>
       <w:pPr>
@@ -7342,7 +7804,21 @@
         <w:rPr>
           <w:lang w:val="en-US"/>
         </w:rPr>
-        <w:t xml:space="preserve">  &lt;Provider store={store}&gt;</w:t>
+        <w:t xml:space="preserve">  &lt;Provider store</w:t>
+      </w:r>
+      <w:proofErr w:type="gramStart"/>
+      <w:r>
+        <w:rPr>
+          <w:lang w:val="en-US"/>
+        </w:rPr>
+        <w:t>={</w:t>
+      </w:r>
+      <w:proofErr w:type="gramEnd"/>
+      <w:r>
+        <w:rPr>
+          <w:lang w:val="en-US"/>
+        </w:rPr>
+        <w:t>store}&gt;</w:t>
       </w:r>
     </w:p>
     <w:p>
@@ -7404,11 +7880,19 @@
         </w:rPr>
         <w:t xml:space="preserve">  </w:t>
       </w:r>
-      <w:r>
-        <w:rPr>
-          <w:lang w:val="en-US"/>
-        </w:rPr>
-        <w:t>document.getElementById('root')</w:t>
+      <w:proofErr w:type="gramStart"/>
+      <w:r>
+        <w:rPr>
+          <w:lang w:val="en-US"/>
+        </w:rPr>
+        <w:t>document.getElementById(</w:t>
+      </w:r>
+      <w:proofErr w:type="gramEnd"/>
+      <w:r>
+        <w:rPr>
+          <w:lang w:val="en-US"/>
+        </w:rPr>
+        <w:t>'root')</w:t>
       </w:r>
     </w:p>
     <w:p>
@@ -7479,11 +7963,19 @@
           <w:lang w:val="en-US"/>
         </w:rPr>
       </w:pPr>
-      <w:r>
-        <w:rPr>
-          <w:lang w:val="en-US"/>
-        </w:rPr>
-        <w:t>import {connect} from 'react-redux'</w:t>
+      <w:proofErr w:type="gramStart"/>
+      <w:r>
+        <w:rPr>
+          <w:lang w:val="en-US"/>
+        </w:rPr>
+        <w:t>import</w:t>
+      </w:r>
+      <w:proofErr w:type="gramEnd"/>
+      <w:r>
+        <w:rPr>
+          <w:lang w:val="en-US"/>
+        </w:rPr>
+        <w:t xml:space="preserve"> {connect} from 'react-redux'</w:t>
       </w:r>
     </w:p>
     <w:p>
@@ -7505,11 +7997,19 @@
           <w:lang w:val="en-US"/>
         </w:rPr>
       </w:pPr>
-      <w:r>
-        <w:rPr>
-          <w:lang w:val="en-US"/>
-        </w:rPr>
-        <w:t xml:space="preserve">const </w:t>
+      <w:proofErr w:type="gramStart"/>
+      <w:r>
+        <w:rPr>
+          <w:lang w:val="en-US"/>
+        </w:rPr>
+        <w:t>const</w:t>
+      </w:r>
+      <w:proofErr w:type="gramEnd"/>
+      <w:r>
+        <w:rPr>
+          <w:lang w:val="en-US"/>
+        </w:rPr>
+        <w:t xml:space="preserve"> </w:t>
       </w:r>
       <w:r>
         <w:rPr>
@@ -7538,7 +8038,21 @@
           <w:lang w:val="en-US"/>
         </w:rPr>
         <w:lastRenderedPageBreak/>
-        <w:t xml:space="preserve">  return (</w:t>
+        <w:t xml:space="preserve">  </w:t>
+      </w:r>
+      <w:proofErr w:type="gramStart"/>
+      <w:r>
+        <w:rPr>
+          <w:lang w:val="en-US"/>
+        </w:rPr>
+        <w:t>return</w:t>
+      </w:r>
+      <w:proofErr w:type="gramEnd"/>
+      <w:r>
+        <w:rPr>
+          <w:lang w:val="en-US"/>
+        </w:rPr>
+        <w:t xml:space="preserve"> (</w:t>
       </w:r>
     </w:p>
     <w:p>
@@ -7554,7 +8068,21 @@
         <w:rPr>
           <w:lang w:val="en-US"/>
         </w:rPr>
-        <w:t xml:space="preserve">    &lt;div&gt;</w:t>
+        <w:t xml:space="preserve">    &lt;</w:t>
+      </w:r>
+      <w:proofErr w:type="gramStart"/>
+      <w:r>
+        <w:rPr>
+          <w:lang w:val="en-US"/>
+        </w:rPr>
+        <w:t>div</w:t>
+      </w:r>
+      <w:proofErr w:type="gramEnd"/>
+      <w:r>
+        <w:rPr>
+          <w:lang w:val="en-US"/>
+        </w:rPr>
+        <w:t>&gt;</w:t>
       </w:r>
     </w:p>
     <w:p>
@@ -7570,7 +8098,14 @@
         <w:rPr>
           <w:lang w:val="en-US"/>
         </w:rPr>
-        <w:t xml:space="preserve">      {</w:t>
+        <w:t xml:space="preserve">      </w:t>
+      </w:r>
+      <w:proofErr w:type="gramStart"/>
+      <w:r>
+        <w:rPr>
+          <w:lang w:val="en-US"/>
+        </w:rPr>
+        <w:t>{</w:t>
       </w:r>
       <w:r>
         <w:rPr>
@@ -7578,17 +8113,12 @@
         </w:rPr>
         <w:t xml:space="preserve"> props.users</w:t>
       </w:r>
-      <w:r>
-        <w:rPr>
-          <w:lang w:val="en-US"/>
-        </w:rPr>
-        <w:t xml:space="preserve"> </w:t>
-      </w:r>
-      <w:r>
-        <w:rPr>
-          <w:lang w:val="en-US"/>
-        </w:rPr>
-        <w:t>}</w:t>
+      <w:proofErr w:type="gramEnd"/>
+      <w:r>
+        <w:rPr>
+          <w:lang w:val="en-US"/>
+        </w:rPr>
+        <w:t xml:space="preserve"> }</w:t>
       </w:r>
     </w:p>
     <w:p>
@@ -7610,7 +8140,21 @@
         <w:rPr>
           <w:lang w:val="en-US"/>
         </w:rPr>
-        <w:t xml:space="preserve">  &lt;span onClick={props.addUser}&gt; Add User</w:t>
+        <w:t xml:space="preserve">  &lt;span onClick</w:t>
+      </w:r>
+      <w:proofErr w:type="gramStart"/>
+      <w:r>
+        <w:rPr>
+          <w:lang w:val="en-US"/>
+        </w:rPr>
+        <w:t>={</w:t>
+      </w:r>
+      <w:proofErr w:type="gramEnd"/>
+      <w:r>
+        <w:rPr>
+          <w:lang w:val="en-US"/>
+        </w:rPr>
+        <w:t>props.addUser}&gt; Add User</w:t>
       </w:r>
       <w:r>
         <w:rPr>
@@ -7686,11 +8230,19 @@
           <w:lang w:val="en-US"/>
         </w:rPr>
       </w:pPr>
-      <w:r>
-        <w:rPr>
-          <w:lang w:val="en-US"/>
-        </w:rPr>
-        <w:t>const mapStateToProps = state =&gt; {</w:t>
+      <w:proofErr w:type="gramStart"/>
+      <w:r>
+        <w:rPr>
+          <w:lang w:val="en-US"/>
+        </w:rPr>
+        <w:t>const</w:t>
+      </w:r>
+      <w:proofErr w:type="gramEnd"/>
+      <w:r>
+        <w:rPr>
+          <w:lang w:val="en-US"/>
+        </w:rPr>
+        <w:t xml:space="preserve"> mapStateToProps = state =&gt; {</w:t>
       </w:r>
     </w:p>
     <w:p>
@@ -7706,7 +8258,21 @@
         <w:rPr>
           <w:lang w:val="en-US"/>
         </w:rPr>
-        <w:t xml:space="preserve">  return {</w:t>
+        <w:t xml:space="preserve">  </w:t>
+      </w:r>
+      <w:proofErr w:type="gramStart"/>
+      <w:r>
+        <w:rPr>
+          <w:lang w:val="en-US"/>
+        </w:rPr>
+        <w:t>return</w:t>
+      </w:r>
+      <w:proofErr w:type="gramEnd"/>
+      <w:r>
+        <w:rPr>
+          <w:lang w:val="en-US"/>
+        </w:rPr>
+        <w:t xml:space="preserve"> {</w:t>
       </w:r>
     </w:p>
     <w:p>
@@ -7724,11 +8290,19 @@
         </w:rPr>
         <w:t xml:space="preserve">    </w:t>
       </w:r>
-      <w:r>
-        <w:rPr>
-          <w:lang w:val="en-US"/>
-        </w:rPr>
-        <w:t>users : state.users</w:t>
+      <w:proofErr w:type="gramStart"/>
+      <w:r>
+        <w:rPr>
+          <w:lang w:val="en-US"/>
+        </w:rPr>
+        <w:t>users :</w:t>
+      </w:r>
+      <w:proofErr w:type="gramEnd"/>
+      <w:r>
+        <w:rPr>
+          <w:lang w:val="en-US"/>
+        </w:rPr>
+        <w:t xml:space="preserve"> state.users</w:t>
       </w:r>
     </w:p>
     <w:p>
@@ -7782,11 +8356,19 @@
           <w:lang w:val="en-US"/>
         </w:rPr>
       </w:pPr>
-      <w:r>
-        <w:rPr>
-          <w:lang w:val="en-US"/>
-        </w:rPr>
-        <w:t>const mapDispatchToProps = dispatch =&gt; {</w:t>
+      <w:proofErr w:type="gramStart"/>
+      <w:r>
+        <w:rPr>
+          <w:lang w:val="en-US"/>
+        </w:rPr>
+        <w:t>const</w:t>
+      </w:r>
+      <w:proofErr w:type="gramEnd"/>
+      <w:r>
+        <w:rPr>
+          <w:lang w:val="en-US"/>
+        </w:rPr>
+        <w:t xml:space="preserve"> mapDispatchToProps = dispatch =&gt; {</w:t>
       </w:r>
     </w:p>
     <w:p>
@@ -7802,7 +8384,21 @@
         <w:rPr>
           <w:lang w:val="en-US"/>
         </w:rPr>
-        <w:t xml:space="preserve">  return {</w:t>
+        <w:t xml:space="preserve">  </w:t>
+      </w:r>
+      <w:proofErr w:type="gramStart"/>
+      <w:r>
+        <w:rPr>
+          <w:lang w:val="en-US"/>
+        </w:rPr>
+        <w:t>return</w:t>
+      </w:r>
+      <w:proofErr w:type="gramEnd"/>
+      <w:r>
+        <w:rPr>
+          <w:lang w:val="en-US"/>
+        </w:rPr>
+        <w:t xml:space="preserve"> {</w:t>
       </w:r>
     </w:p>
     <w:p>
@@ -7818,13 +8414,27 @@
         <w:rPr>
           <w:lang w:val="en-US"/>
         </w:rPr>
-        <w:t xml:space="preserve">    addUser</w:t>
-      </w:r>
-      <w:r>
-        <w:rPr>
-          <w:lang w:val="en-US"/>
-        </w:rPr>
-        <w:t xml:space="preserve"> : () =&gt; dispatch({</w:t>
+        <w:t xml:space="preserve">    </w:t>
+      </w:r>
+      <w:proofErr w:type="gramStart"/>
+      <w:r>
+        <w:rPr>
+          <w:lang w:val="en-US"/>
+        </w:rPr>
+        <w:t>addUser</w:t>
+      </w:r>
+      <w:r>
+        <w:rPr>
+          <w:lang w:val="en-US"/>
+        </w:rPr>
+        <w:t xml:space="preserve"> :</w:t>
+      </w:r>
+      <w:proofErr w:type="gramEnd"/>
+      <w:r>
+        <w:rPr>
+          <w:lang w:val="en-US"/>
+        </w:rPr>
+        <w:t xml:space="preserve"> () =&gt; dispatch({</w:t>
       </w:r>
     </w:p>
     <w:p>
@@ -7840,7 +8450,21 @@
         <w:rPr>
           <w:lang w:val="en-US"/>
         </w:rPr>
-        <w:t xml:space="preserve">      type : </w:t>
+        <w:t xml:space="preserve">      </w:t>
+      </w:r>
+      <w:proofErr w:type="gramStart"/>
+      <w:r>
+        <w:rPr>
+          <w:lang w:val="en-US"/>
+        </w:rPr>
+        <w:t>type :</w:t>
+      </w:r>
+      <w:proofErr w:type="gramEnd"/>
+      <w:r>
+        <w:rPr>
+          <w:lang w:val="en-US"/>
+        </w:rPr>
+        <w:t xml:space="preserve"> </w:t>
       </w:r>
       <w:r>
         <w:rPr>
@@ -7922,11 +8546,19 @@
           <w:lang w:val="en-US"/>
         </w:rPr>
       </w:pPr>
-      <w:r>
-        <w:rPr>
-          <w:lang w:val="en-US"/>
-        </w:rPr>
-        <w:t>export default connect(</w:t>
+      <w:proofErr w:type="gramStart"/>
+      <w:r>
+        <w:rPr>
+          <w:lang w:val="en-US"/>
+        </w:rPr>
+        <w:t>export</w:t>
+      </w:r>
+      <w:proofErr w:type="gramEnd"/>
+      <w:r>
+        <w:rPr>
+          <w:lang w:val="en-US"/>
+        </w:rPr>
+        <w:t xml:space="preserve"> default connect(</w:t>
       </w:r>
     </w:p>
     <w:p>
@@ -7942,7 +8574,21 @@
         <w:rPr>
           <w:lang w:val="en-US"/>
         </w:rPr>
-        <w:t xml:space="preserve">  mapStateToProps,</w:t>
+        <w:t xml:space="preserve">  </w:t>
+      </w:r>
+      <w:proofErr w:type="gramStart"/>
+      <w:r>
+        <w:rPr>
+          <w:lang w:val="en-US"/>
+        </w:rPr>
+        <w:t>mapStateToProps</w:t>
+      </w:r>
+      <w:proofErr w:type="gramEnd"/>
+      <w:r>
+        <w:rPr>
+          <w:lang w:val="en-US"/>
+        </w:rPr>
+        <w:t>,</w:t>
       </w:r>
     </w:p>
     <w:p>
@@ -7958,8 +8604,16 @@
         <w:rPr>
           <w:lang w:val="en-US"/>
         </w:rPr>
-        <w:t xml:space="preserve">  mapDispatchToProps</w:t>
-      </w:r>
+        <w:t xml:space="preserve">  </w:t>
+      </w:r>
+      <w:proofErr w:type="gramStart"/>
+      <w:r>
+        <w:rPr>
+          <w:lang w:val="en-US"/>
+        </w:rPr>
+        <w:t>mapDispatchToProps</w:t>
+      </w:r>
+      <w:proofErr w:type="gramEnd"/>
     </w:p>
     <w:p>
       <w:pPr>
@@ -7970,12 +8624,14 @@
           <w:lang w:val="en-US"/>
         </w:rPr>
       </w:pPr>
+      <w:proofErr w:type="gramStart"/>
       <w:r>
         <w:rPr>
           <w:lang w:val="en-US"/>
         </w:rPr>
         <w:t>)(</w:t>
       </w:r>
+      <w:proofErr w:type="gramEnd"/>
       <w:r>
         <w:rPr>
           <w:lang w:val="en-US"/>
@@ -8079,10 +8735,7 @@
         <w:t xml:space="preserve"> </w:t>
       </w:r>
       <w:r>
-        <w:t>prezentaționale</w:t>
-      </w:r>
-      <w:r>
-        <w:t xml:space="preserve"> au </w:t>
+        <w:t xml:space="preserve">prezentaționale au </w:t>
       </w:r>
       <w:r>
         <w:lastRenderedPageBreak/>
@@ -8354,12 +9007,20 @@
           <w:lang w:val="en-US"/>
         </w:rPr>
       </w:pPr>
+      <w:proofErr w:type="gramStart"/>
       <w:r>
         <w:rPr>
           <w:lang w:val="en-US"/>
         </w:rPr>
         <w:lastRenderedPageBreak/>
-        <w:t>import {createStore, applyMiddleware} from 'redux';</w:t>
+        <w:t>import</w:t>
+      </w:r>
+      <w:proofErr w:type="gramEnd"/>
+      <w:r>
+        <w:rPr>
+          <w:lang w:val="en-US"/>
+        </w:rPr>
+        <w:t xml:space="preserve"> {createStore, applyMiddleware} from 'redux';</w:t>
       </w:r>
     </w:p>
     <w:p>
@@ -8369,11 +9030,19 @@
           <w:lang w:val="en-US"/>
         </w:rPr>
       </w:pPr>
-      <w:r>
-        <w:rPr>
-          <w:lang w:val="en-US"/>
-        </w:rPr>
-        <w:t>import axios from 'axios';</w:t>
+      <w:proofErr w:type="gramStart"/>
+      <w:r>
+        <w:rPr>
+          <w:lang w:val="en-US"/>
+        </w:rPr>
+        <w:t>import</w:t>
+      </w:r>
+      <w:proofErr w:type="gramEnd"/>
+      <w:r>
+        <w:rPr>
+          <w:lang w:val="en-US"/>
+        </w:rPr>
+        <w:t xml:space="preserve"> axios from 'axios';</w:t>
       </w:r>
     </w:p>
     <w:p>
@@ -8383,11 +9052,19 @@
           <w:lang w:val="en-US"/>
         </w:rPr>
       </w:pPr>
-      <w:r>
-        <w:rPr>
-          <w:lang w:val="en-US"/>
-        </w:rPr>
-        <w:t>import axiosMiddleware from 'redux-axios-middleware';</w:t>
+      <w:proofErr w:type="gramStart"/>
+      <w:r>
+        <w:rPr>
+          <w:lang w:val="en-US"/>
+        </w:rPr>
+        <w:t>import</w:t>
+      </w:r>
+      <w:proofErr w:type="gramEnd"/>
+      <w:r>
+        <w:rPr>
+          <w:lang w:val="en-US"/>
+        </w:rPr>
+        <w:t xml:space="preserve"> axiosMiddleware from 'redux-axios-middleware';</w:t>
       </w:r>
     </w:p>
     <w:p>
@@ -8405,11 +9082,19 @@
           <w:lang w:val="en-US"/>
         </w:rPr>
       </w:pPr>
-      <w:r>
-        <w:rPr>
-          <w:lang w:val="en-US"/>
-        </w:rPr>
-        <w:t>const client = axios.create</w:t>
+      <w:proofErr w:type="gramStart"/>
+      <w:r>
+        <w:rPr>
+          <w:lang w:val="en-US"/>
+        </w:rPr>
+        <w:t>const</w:t>
+      </w:r>
+      <w:proofErr w:type="gramEnd"/>
+      <w:r>
+        <w:rPr>
+          <w:lang w:val="en-US"/>
+        </w:rPr>
+        <w:t xml:space="preserve"> client = axios.create</w:t>
       </w:r>
       <w:r>
         <w:rPr>
@@ -8429,7 +9114,21 @@
         <w:rPr>
           <w:lang w:val="en-US"/>
         </w:rPr>
-        <w:t xml:space="preserve">  baseURL:'http://localhost:8080/api',</w:t>
+        <w:t xml:space="preserve">  </w:t>
+      </w:r>
+      <w:proofErr w:type="gramStart"/>
+      <w:r>
+        <w:rPr>
+          <w:lang w:val="en-US"/>
+        </w:rPr>
+        <w:t>baseURL</w:t>
+      </w:r>
+      <w:proofErr w:type="gramEnd"/>
+      <w:r>
+        <w:rPr>
+          <w:lang w:val="en-US"/>
+        </w:rPr>
+        <w:t>:'http://localhost:8080/api',</w:t>
       </w:r>
     </w:p>
     <w:p>
@@ -8443,7 +9142,21 @@
         <w:rPr>
           <w:lang w:val="en-US"/>
         </w:rPr>
-        <w:t xml:space="preserve">  responseType: 'json'</w:t>
+        <w:t xml:space="preserve">  </w:t>
+      </w:r>
+      <w:proofErr w:type="gramStart"/>
+      <w:r>
+        <w:rPr>
+          <w:lang w:val="en-US"/>
+        </w:rPr>
+        <w:t>responseType</w:t>
+      </w:r>
+      <w:proofErr w:type="gramEnd"/>
+      <w:r>
+        <w:rPr>
+          <w:lang w:val="en-US"/>
+        </w:rPr>
+        <w:t>: 'json'</w:t>
       </w:r>
     </w:p>
     <w:p>
@@ -8475,11 +9188,19 @@
           <w:lang w:val="en-US"/>
         </w:rPr>
       </w:pPr>
-      <w:r>
-        <w:rPr>
-          <w:lang w:val="en-US"/>
-        </w:rPr>
-        <w:t>let store = createStore(</w:t>
+      <w:proofErr w:type="gramStart"/>
+      <w:r>
+        <w:rPr>
+          <w:lang w:val="en-US"/>
+        </w:rPr>
+        <w:t>let</w:t>
+      </w:r>
+      <w:proofErr w:type="gramEnd"/>
+      <w:r>
+        <w:rPr>
+          <w:lang w:val="en-US"/>
+        </w:rPr>
+        <w:t xml:space="preserve"> store = createStore(</w:t>
       </w:r>
     </w:p>
     <w:p>
@@ -8493,7 +9214,21 @@
         <w:rPr>
           <w:lang w:val="en-US"/>
         </w:rPr>
-        <w:t xml:space="preserve">  reducers, //</w:t>
+        <w:t xml:space="preserve">  </w:t>
+      </w:r>
+      <w:proofErr w:type="gramStart"/>
+      <w:r>
+        <w:rPr>
+          <w:lang w:val="en-US"/>
+        </w:rPr>
+        <w:t>reducers</w:t>
+      </w:r>
+      <w:proofErr w:type="gramEnd"/>
+      <w:r>
+        <w:rPr>
+          <w:lang w:val="en-US"/>
+        </w:rPr>
+        <w:t>, //</w:t>
       </w:r>
       <w:r>
         <w:rPr>
@@ -8513,8 +9248,16 @@
         <w:rPr>
           <w:lang w:val="en-US"/>
         </w:rPr>
-        <w:t xml:space="preserve">  applyMiddleware(</w:t>
-      </w:r>
+        <w:t xml:space="preserve">  </w:t>
+      </w:r>
+      <w:proofErr w:type="gramStart"/>
+      <w:r>
+        <w:rPr>
+          <w:lang w:val="en-US"/>
+        </w:rPr>
+        <w:t>applyMiddleware(</w:t>
+      </w:r>
+      <w:proofErr w:type="gramEnd"/>
     </w:p>
     <w:p>
       <w:pPr>
@@ -8527,7 +9270,21 @@
         <w:rPr>
           <w:lang w:val="en-US"/>
         </w:rPr>
-        <w:t xml:space="preserve">    axiosMiddleware(client)</w:t>
+        <w:t xml:space="preserve">    </w:t>
+      </w:r>
+      <w:proofErr w:type="gramStart"/>
+      <w:r>
+        <w:rPr>
+          <w:lang w:val="en-US"/>
+        </w:rPr>
+        <w:t>axiosMiddleware(</w:t>
+      </w:r>
+      <w:proofErr w:type="gramEnd"/>
+      <w:r>
+        <w:rPr>
+          <w:lang w:val="en-US"/>
+        </w:rPr>
+        <w:t>client)</w:t>
       </w:r>
     </w:p>
     <w:p>
@@ -8574,13 +9331,13 @@
         <w:pStyle w:val="Head"/>
         <w:outlineLvl w:val="0"/>
       </w:pPr>
-      <w:bookmarkStart w:id="6" w:name="_3dy6vkm" w:colFirst="0" w:colLast="0"/>
-      <w:bookmarkStart w:id="7" w:name="_Toc512012429"/>
+      <w:bookmarkStart w:id="5" w:name="_3dy6vkm" w:colFirst="0" w:colLast="0"/>
+      <w:bookmarkStart w:id="6" w:name="_Toc512012429"/>
+      <w:bookmarkEnd w:id="5"/>
+      <w:r>
+        <w:t>TEHNOLOGII NECESARE LA DEZVOLTAREA APLICAȚIEI</w:t>
+      </w:r>
       <w:bookmarkEnd w:id="6"/>
-      <w:r>
-        <w:t>TEHNOLOGII NECESARE LA DEZVOLTAREA APLICAȚIEI</w:t>
-      </w:r>
-      <w:bookmarkEnd w:id="7"/>
       <w:r>
         <w:t xml:space="preserve"> </w:t>
       </w:r>
@@ -8590,11 +9347,11 @@
         <w:pStyle w:val="Head23"/>
         <w:outlineLvl w:val="1"/>
       </w:pPr>
-      <w:bookmarkStart w:id="8" w:name="_Toc512012430"/>
+      <w:bookmarkStart w:id="7" w:name="_Toc512012430"/>
       <w:r>
         <w:t>Standartele DRY și CoC</w:t>
       </w:r>
-      <w:bookmarkEnd w:id="8"/>
+      <w:bookmarkEnd w:id="7"/>
     </w:p>
     <w:p>
       <w:pPr>
@@ -8663,11 +9420,11 @@
         <w:pStyle w:val="Head23"/>
         <w:outlineLvl w:val="1"/>
       </w:pPr>
-      <w:bookmarkStart w:id="9" w:name="_Toc512012431"/>
+      <w:bookmarkStart w:id="8" w:name="_Toc512012431"/>
       <w:r>
         <w:t>Biblioteci și Framework-uri</w:t>
       </w:r>
-      <w:bookmarkEnd w:id="9"/>
+      <w:bookmarkEnd w:id="8"/>
     </w:p>
     <w:p>
       <w:pPr>
@@ -8928,11 +9685,11 @@
         <w:pStyle w:val="Head23"/>
         <w:outlineLvl w:val="1"/>
       </w:pPr>
-      <w:bookmarkStart w:id="10" w:name="_Toc512012432"/>
+      <w:bookmarkStart w:id="9" w:name="_Toc512012432"/>
       <w:r>
         <w:t>Landing-Page</w:t>
       </w:r>
-      <w:bookmarkEnd w:id="10"/>
+      <w:bookmarkEnd w:id="9"/>
     </w:p>
     <w:p>
       <w:pPr>
@@ -9131,11 +9888,11 @@
         <w:pStyle w:val="Head23"/>
         <w:outlineLvl w:val="1"/>
       </w:pPr>
-      <w:bookmarkStart w:id="11" w:name="_Toc512012433"/>
+      <w:bookmarkStart w:id="10" w:name="_Toc512012433"/>
       <w:r>
         <w:t>Lucrul cu baze de date</w:t>
       </w:r>
-      <w:bookmarkEnd w:id="11"/>
+      <w:bookmarkEnd w:id="10"/>
     </w:p>
     <w:p>
       <w:pPr>
@@ -11164,11 +11921,14 @@
         <w:pStyle w:val="Head23"/>
         <w:outlineLvl w:val="1"/>
       </w:pPr>
-      <w:bookmarkStart w:id="12" w:name="_Toc512012434"/>
-      <w:r>
-        <w:t>Spațiul de lucru RubyMine</w:t>
-      </w:r>
-      <w:bookmarkEnd w:id="12"/>
+      <w:bookmarkStart w:id="11" w:name="_Toc512012434"/>
+      <w:r>
+        <w:t xml:space="preserve">Spațiul de lucru </w:t>
+      </w:r>
+      <w:bookmarkEnd w:id="11"/>
+      <w:r>
+        <w:t>Visual Studio Code</w:t>
+      </w:r>
       <w:r>
         <w:t xml:space="preserve"> </w:t>
       </w:r>
@@ -11237,7 +11997,13 @@
         <w:ind w:firstLine="708"/>
       </w:pPr>
       <w:r>
-        <w:t>RubyMine – este un IDE comercial pentru dezvoltarea software-ul în Ruby a companiei JetBrains.</w:t>
+        <w:t>Visual Studio Code</w:t>
+      </w:r>
+      <w:r>
+        <w:t xml:space="preserve"> –</w:t>
+      </w:r>
+      <w:r>
+        <w:t xml:space="preserve"> este un editor de cod liber(open source) pentru dezvoltarea software-ul și are suport inclus pentru JavaScript, TypeScript și Node.js, dar care poate fi folosit și pentru alte limbaje ca C++, C#, Java, Python, PHP, Go, etc.</w:t>
       </w:r>
     </w:p>
     <w:p>
@@ -11245,7 +12011,10 @@
         <w:ind w:firstLine="708"/>
       </w:pPr>
       <w:r>
-        <w:t>RubyMine este creat pe baza lui IntelliJ IDEA. Suportă biblioteci populare care sunt utilizate în Ruby, dar în același timp suportă Bundler, Rspec, Shoulda, Cucumber, Git [19].</w:t>
+        <w:t xml:space="preserve">Visual Studio Code e dezvoltat de Microsoft și lucrează pe Windows, Linux și macOS. </w:t>
+      </w:r>
+      <w:r>
+        <w:t>Este bazat pe Electron, un framework ce se utilizează pentru  rularea aplicațiilor Node.js pe desktop utilizând Blink layout engine, și la moment este cel mai popular editor de cod.</w:t>
       </w:r>
     </w:p>
     <w:p>
@@ -11309,7 +12078,7 @@
         <w:contextualSpacing/>
       </w:pPr>
       <w:r>
-        <w:t>Diagramele modelelor, claselor și pachetelor(gems);</w:t>
+        <w:t>Debbugger;</w:t>
       </w:r>
     </w:p>
     <w:p>
@@ -11323,7 +12092,7 @@
         <w:contextualSpacing/>
       </w:pPr>
       <w:r>
-        <w:t>Debbugger;</w:t>
+        <w:t>Snippet-uri</w:t>
       </w:r>
     </w:p>
     <w:p>
@@ -11337,13 +12106,7 @@
         <w:contextualSpacing/>
       </w:pPr>
       <w:r>
-        <w:t xml:space="preserve">Suportă framework-uri de text așa ca </w:t>
-      </w:r>
-      <w:r>
-        <w:rPr>
-          <w:highlight w:val="white"/>
-        </w:rPr>
-        <w:t>RSpec, Cucumber, Shoulda, MiniTest, Test::Unit cu o interfață plăcută și comodă;</w:t>
+        <w:t>Git control integrat</w:t>
       </w:r>
     </w:p>
     <w:p>
@@ -11357,10 +12120,7 @@
         <w:contextualSpacing/>
       </w:pPr>
       <w:r>
-        <w:rPr>
-          <w:highlight w:val="white"/>
-        </w:rPr>
-        <w:t>Suportă limbajul Ruby de la versiunea 1.8.6 pînă la ultima;</w:t>
+        <w:t>Customizabil</w:t>
       </w:r>
     </w:p>
     <w:p>
@@ -11372,16 +12132,9 @@
         </w:numPr>
         <w:ind w:hanging="360"/>
         <w:contextualSpacing/>
-        <w:rPr>
-          <w:lang w:val="de-DE"/>
-        </w:rPr>
-      </w:pPr>
-      <w:r>
-        <w:rPr>
-          <w:highlight w:val="white"/>
-          <w:lang w:val="de-DE"/>
-        </w:rPr>
-        <w:t>Suportă instrumente din Ruby așa ca bundler, RVM, rbenv, pik, etc;</w:t>
+      </w:pPr>
+      <w:r>
+        <w:t>Există o multitudine de teme</w:t>
       </w:r>
     </w:p>
     <w:p>
@@ -11395,10 +12148,7 @@
         <w:contextualSpacing/>
       </w:pPr>
       <w:r>
-        <w:rPr>
-          <w:highlight w:val="white"/>
-        </w:rPr>
-        <w:t>Suportă web framework-ul Rails de la versiunea 2.x pînă la 5.0.2;</w:t>
+        <w:t>Gratis și open-source</w:t>
       </w:r>
     </w:p>
     <w:p>
@@ -11415,57 +12165,6 @@
         <w:rPr>
           <w:highlight w:val="white"/>
         </w:rPr>
-        <w:t>Suportă total al limbajelor HTML/HAML, CSS/Sass/Less, JavaScript/CoffeeScript;</w:t>
-      </w:r>
-    </w:p>
-    <w:p>
-      <w:pPr>
-        <w:widowControl w:val="0"/>
-        <w:numPr>
-          <w:ilvl w:val="0"/>
-          <w:numId w:val="22"/>
-        </w:numPr>
-        <w:ind w:hanging="360"/>
-        <w:contextualSpacing/>
-      </w:pPr>
-      <w:r>
-        <w:rPr>
-          <w:highlight w:val="white"/>
-        </w:rPr>
-        <w:t>Integrarea cu sistema de control a versiunelor Git, Subversion, Mercurial, etc;</w:t>
-      </w:r>
-    </w:p>
-    <w:p>
-      <w:pPr>
-        <w:widowControl w:val="0"/>
-        <w:numPr>
-          <w:ilvl w:val="0"/>
-          <w:numId w:val="22"/>
-        </w:numPr>
-        <w:ind w:hanging="360"/>
-        <w:contextualSpacing/>
-      </w:pPr>
-      <w:r>
-        <w:rPr>
-          <w:highlight w:val="white"/>
-        </w:rPr>
-        <w:t>Două culori a fundalului;</w:t>
-      </w:r>
-    </w:p>
-    <w:p>
-      <w:pPr>
-        <w:widowControl w:val="0"/>
-        <w:numPr>
-          <w:ilvl w:val="0"/>
-          <w:numId w:val="22"/>
-        </w:numPr>
-        <w:ind w:hanging="360"/>
-        <w:contextualSpacing/>
-      </w:pPr>
-      <w:r>
-        <w:rPr>
-          <w:highlight w:val="white"/>
-        </w:rPr>
         <w:t>Hot-Keys.</w:t>
       </w:r>
     </w:p>
@@ -11474,7 +12173,13 @@
         <w:ind w:left="708"/>
       </w:pPr>
       <w:r>
-        <w:t>Pentru a pregăti spațiul de lucru vom avea nevoie de unele aplicații:</w:t>
+        <w:t xml:space="preserve">Pentru a pregăti spațiul de lucru vom avea nevoie de unele </w:t>
+      </w:r>
+      <w:r>
+        <w:t>extensii</w:t>
+      </w:r>
+      <w:r>
+        <w:t>:</w:t>
       </w:r>
     </w:p>
     <w:p>
@@ -11488,7 +12193,10 @@
         <w:contextualSpacing/>
       </w:pPr>
       <w:r>
-        <w:t>RubyMine 2017;</w:t>
+        <w:t>ESlint</w:t>
+      </w:r>
+      <w:r>
+        <w:t>;</w:t>
       </w:r>
     </w:p>
     <w:p>
@@ -11502,7 +12210,10 @@
         <w:contextualSpacing/>
       </w:pPr>
       <w:r>
-        <w:t>Ruby SDK;</w:t>
+        <w:t>Jsdoc</w:t>
+      </w:r>
+      <w:r>
+        <w:t>;</w:t>
       </w:r>
     </w:p>
     <w:p>
@@ -11516,8 +12227,70 @@
         <w:contextualSpacing/>
       </w:pPr>
       <w:r>
-        <w:t>PostgreSQL.</w:t>
-      </w:r>
+        <w:t>DotENV</w:t>
+      </w:r>
+      <w:r>
+        <w:t>.</w:t>
+      </w:r>
+    </w:p>
+    <w:p>
+      <w:pPr>
+        <w:widowControl w:val="0"/>
+        <w:ind w:left="708"/>
+        <w:contextualSpacing/>
+        <w:rPr>
+          <w:lang w:val="en-US"/>
+        </w:rPr>
+      </w:pPr>
+      <w:r>
+        <w:t>Mai avem nevoie de instalat următoarele lucruri</w:t>
+      </w:r>
+      <w:r>
+        <w:rPr>
+          <w:lang w:val="en-US"/>
+        </w:rPr>
+        <w:t>:</w:t>
+      </w:r>
+    </w:p>
+    <w:p>
+      <w:pPr>
+        <w:pStyle w:val="ListParagraph"/>
+        <w:widowControl w:val="0"/>
+        <w:numPr>
+          <w:ilvl w:val="0"/>
+          <w:numId w:val="41"/>
+        </w:numPr>
+        <w:rPr>
+          <w:lang w:val="en-US"/>
+        </w:rPr>
+      </w:pPr>
+      <w:r>
+        <w:rPr>
+          <w:lang w:val="en-US"/>
+        </w:rPr>
+        <w:t>Node.js</w:t>
+      </w:r>
+    </w:p>
+    <w:p>
+      <w:pPr>
+        <w:pStyle w:val="ListParagraph"/>
+        <w:widowControl w:val="0"/>
+        <w:numPr>
+          <w:ilvl w:val="0"/>
+          <w:numId w:val="41"/>
+        </w:numPr>
+        <w:rPr>
+          <w:lang w:val="en-US"/>
+        </w:rPr>
+      </w:pPr>
+      <w:r>
+        <w:rPr>
+          <w:lang w:val="en-US"/>
+        </w:rPr>
+        <w:t>Create-react-app</w:t>
+      </w:r>
+      <w:bookmarkStart w:id="12" w:name="_GoBack"/>
+      <w:bookmarkEnd w:id="12"/>
     </w:p>
     <w:p>
       <w:pPr>
@@ -11547,7 +12320,6 @@
           <w:noProof/>
           <w:lang w:val="en-US"/>
         </w:rPr>
-        <w:lastRenderedPageBreak/>
         <w:drawing>
           <wp:inline distT="0" distB="0" distL="0" distR="0" wp14:anchorId="1D942C29" wp14:editId="586EDBA3">
             <wp:extent cx="5543550" cy="3876675"/>
@@ -16518,9 +17290,11 @@
         </w:rPr>
         <w:t xml:space="preserve"> </w:t>
       </w:r>
+      <w:proofErr w:type="gramStart"/>
       <w:r>
         <w:t>pag</w:t>
       </w:r>
+      <w:proofErr w:type="gramEnd"/>
       <w:r>
         <w:rPr>
           <w:lang w:val="en-US"/>
@@ -17260,7 +18034,7 @@
           <w:rPr>
             <w:noProof/>
           </w:rPr>
-          <w:t>5</w:t>
+          <w:t>21</w:t>
         </w:r>
         <w:r>
           <w:rPr>
@@ -17317,7 +18091,7 @@
           <w:rPr>
             <w:noProof/>
           </w:rPr>
-          <w:t>22</w:t>
+          <w:t>26</w:t>
         </w:r>
         <w:r>
           <w:rPr>
@@ -21360,6 +22134,119 @@
     </w:lvl>
   </w:abstractNum>
   <w:abstractNum w:abstractNumId="34" w15:restartNumberingAfterBreak="0">
+    <w:nsid w:val="6B4B7BBC"/>
+    <w:multiLevelType w:val="hybridMultilevel"/>
+    <w:tmpl w:val="5954501E"/>
+    <w:lvl w:ilvl="0" w:tplc="04090001">
+      <w:start w:val="1"/>
+      <w:numFmt w:val="bullet"/>
+      <w:lvlText w:val=""/>
+      <w:lvlJc w:val="left"/>
+      <w:pPr>
+        <w:ind w:left="1428" w:hanging="360"/>
+      </w:pPr>
+      <w:rPr>
+        <w:rFonts w:ascii="Symbol" w:hAnsi="Symbol" w:hint="default"/>
+      </w:rPr>
+    </w:lvl>
+    <w:lvl w:ilvl="1" w:tplc="04090003" w:tentative="1">
+      <w:start w:val="1"/>
+      <w:numFmt w:val="bullet"/>
+      <w:lvlText w:val="o"/>
+      <w:lvlJc w:val="left"/>
+      <w:pPr>
+        <w:ind w:left="2148" w:hanging="360"/>
+      </w:pPr>
+      <w:rPr>
+        <w:rFonts w:ascii="Courier New" w:hAnsi="Courier New" w:cs="Courier New" w:hint="default"/>
+      </w:rPr>
+    </w:lvl>
+    <w:lvl w:ilvl="2" w:tplc="04090005" w:tentative="1">
+      <w:start w:val="1"/>
+      <w:numFmt w:val="bullet"/>
+      <w:lvlText w:val=""/>
+      <w:lvlJc w:val="left"/>
+      <w:pPr>
+        <w:ind w:left="2868" w:hanging="360"/>
+      </w:pPr>
+      <w:rPr>
+        <w:rFonts w:ascii="Wingdings" w:hAnsi="Wingdings" w:hint="default"/>
+      </w:rPr>
+    </w:lvl>
+    <w:lvl w:ilvl="3" w:tplc="04090001" w:tentative="1">
+      <w:start w:val="1"/>
+      <w:numFmt w:val="bullet"/>
+      <w:lvlText w:val=""/>
+      <w:lvlJc w:val="left"/>
+      <w:pPr>
+        <w:ind w:left="3588" w:hanging="360"/>
+      </w:pPr>
+      <w:rPr>
+        <w:rFonts w:ascii="Symbol" w:hAnsi="Symbol" w:hint="default"/>
+      </w:rPr>
+    </w:lvl>
+    <w:lvl w:ilvl="4" w:tplc="04090003" w:tentative="1">
+      <w:start w:val="1"/>
+      <w:numFmt w:val="bullet"/>
+      <w:lvlText w:val="o"/>
+      <w:lvlJc w:val="left"/>
+      <w:pPr>
+        <w:ind w:left="4308" w:hanging="360"/>
+      </w:pPr>
+      <w:rPr>
+        <w:rFonts w:ascii="Courier New" w:hAnsi="Courier New" w:cs="Courier New" w:hint="default"/>
+      </w:rPr>
+    </w:lvl>
+    <w:lvl w:ilvl="5" w:tplc="04090005" w:tentative="1">
+      <w:start w:val="1"/>
+      <w:numFmt w:val="bullet"/>
+      <w:lvlText w:val=""/>
+      <w:lvlJc w:val="left"/>
+      <w:pPr>
+        <w:ind w:left="5028" w:hanging="360"/>
+      </w:pPr>
+      <w:rPr>
+        <w:rFonts w:ascii="Wingdings" w:hAnsi="Wingdings" w:hint="default"/>
+      </w:rPr>
+    </w:lvl>
+    <w:lvl w:ilvl="6" w:tplc="04090001" w:tentative="1">
+      <w:start w:val="1"/>
+      <w:numFmt w:val="bullet"/>
+      <w:lvlText w:val=""/>
+      <w:lvlJc w:val="left"/>
+      <w:pPr>
+        <w:ind w:left="5748" w:hanging="360"/>
+      </w:pPr>
+      <w:rPr>
+        <w:rFonts w:ascii="Symbol" w:hAnsi="Symbol" w:hint="default"/>
+      </w:rPr>
+    </w:lvl>
+    <w:lvl w:ilvl="7" w:tplc="04090003" w:tentative="1">
+      <w:start w:val="1"/>
+      <w:numFmt w:val="bullet"/>
+      <w:lvlText w:val="o"/>
+      <w:lvlJc w:val="left"/>
+      <w:pPr>
+        <w:ind w:left="6468" w:hanging="360"/>
+      </w:pPr>
+      <w:rPr>
+        <w:rFonts w:ascii="Courier New" w:hAnsi="Courier New" w:cs="Courier New" w:hint="default"/>
+      </w:rPr>
+    </w:lvl>
+    <w:lvl w:ilvl="8" w:tplc="04090005" w:tentative="1">
+      <w:start w:val="1"/>
+      <w:numFmt w:val="bullet"/>
+      <w:lvlText w:val=""/>
+      <w:lvlJc w:val="left"/>
+      <w:pPr>
+        <w:ind w:left="7188" w:hanging="360"/>
+      </w:pPr>
+      <w:rPr>
+        <w:rFonts w:ascii="Wingdings" w:hAnsi="Wingdings" w:hint="default"/>
+      </w:rPr>
+    </w:lvl>
+  </w:abstractNum>
+  <w:abstractNum w:abstractNumId="35" w15:restartNumberingAfterBreak="0">
     <w:nsid w:val="6F2942EF"/>
     <w:multiLevelType w:val="hybridMultilevel"/>
     <w:tmpl w:val="21AC42B4"/>
@@ -21472,7 +22359,7 @@
       </w:rPr>
     </w:lvl>
   </w:abstractNum>
-  <w:abstractNum w:abstractNumId="35" w15:restartNumberingAfterBreak="0">
+  <w:abstractNum w:abstractNumId="36" w15:restartNumberingAfterBreak="0">
     <w:nsid w:val="758A73D8"/>
     <w:multiLevelType w:val="multilevel"/>
     <w:tmpl w:val="EF507A98"/>
@@ -21603,7 +22490,7 @@
       </w:rPr>
     </w:lvl>
   </w:abstractNum>
-  <w:abstractNum w:abstractNumId="36" w15:restartNumberingAfterBreak="0">
+  <w:abstractNum w:abstractNumId="37" w15:restartNumberingAfterBreak="0">
     <w:nsid w:val="7659001A"/>
     <w:multiLevelType w:val="multilevel"/>
     <w:tmpl w:val="13CA7B8C"/>
@@ -21716,7 +22603,7 @@
       </w:rPr>
     </w:lvl>
   </w:abstractNum>
-  <w:abstractNum w:abstractNumId="37" w15:restartNumberingAfterBreak="0">
+  <w:abstractNum w:abstractNumId="38" w15:restartNumberingAfterBreak="0">
     <w:nsid w:val="7BAF4C6E"/>
     <w:multiLevelType w:val="multilevel"/>
     <w:tmpl w:val="D67C047E"/>
@@ -21878,7 +22765,7 @@
     <w:abstractNumId w:val="30"/>
   </w:num>
   <w:num w:numId="11">
-    <w:abstractNumId w:val="35"/>
+    <w:abstractNumId w:val="36"/>
   </w:num>
   <w:num w:numId="12">
     <w:abstractNumId w:val="25"/>
@@ -21887,7 +22774,7 @@
     <w:abstractNumId w:val="18"/>
   </w:num>
   <w:num w:numId="14">
-    <w:abstractNumId w:val="37"/>
+    <w:abstractNumId w:val="38"/>
   </w:num>
   <w:num w:numId="15">
     <w:abstractNumId w:val="32"/>
@@ -21923,7 +22810,7 @@
     <w:abstractNumId w:val="28"/>
   </w:num>
   <w:num w:numId="26">
-    <w:abstractNumId w:val="36"/>
+    <w:abstractNumId w:val="37"/>
   </w:num>
   <w:num w:numId="27">
     <w:abstractNumId w:val="17"/>
@@ -21947,7 +22834,7 @@
     <w:abstractNumId w:val="8"/>
   </w:num>
   <w:num w:numId="34">
-    <w:abstractNumId w:val="34"/>
+    <w:abstractNumId w:val="35"/>
   </w:num>
   <w:num w:numId="35">
     <w:abstractNumId w:val="13"/>
@@ -22020,6 +22907,9 @@
   </w:num>
   <w:num w:numId="40">
     <w:abstractNumId w:val="9"/>
+  </w:num>
+  <w:num w:numId="41">
+    <w:abstractNumId w:val="34"/>
   </w:num>
   <w:numIdMacAtCleanup w:val="30"/>
 </w:numbering>
@@ -22550,6 +23440,7 @@
   <w:style w:type="character" w:default="1" w:styleId="DefaultParagraphFont">
     <w:name w:val="Default Paragraph Font"/>
     <w:uiPriority w:val="1"/>
+    <w:semiHidden/>
     <w:unhideWhenUsed/>
   </w:style>
   <w:style w:type="table" w:default="1" w:styleId="TableNormal">
@@ -24238,7 +25129,7 @@
 </file>
 
 <file path=customXml/itemProps1.xml><?xml version="1.0" encoding="utf-8"?>
-<ds:datastoreItem xmlns:ds="http://schemas.openxmlformats.org/officeDocument/2006/customXml" ds:itemID="{8E532522-E5DD-46BD-B5C2-6A6638AAE460}">
+<ds:datastoreItem xmlns:ds="http://schemas.openxmlformats.org/officeDocument/2006/customXml" ds:itemID="{5F70DBD7-982C-4DE5-8128-1115E948AC97}">
   <ds:schemaRefs>
     <ds:schemaRef ds:uri="http://schemas.openxmlformats.org/officeDocument/2006/bibliography"/>
   </ds:schemaRefs>

</xml_diff>